<commit_message>
Changed order of report
</commit_message>
<xml_diff>
--- a/review_final/report.docx
+++ b/review_final/report.docx
@@ -1343,6 +1343,22 @@
         </w:rPr>
       </w:pPr>
       <w:r>
+        <w:rPr/>
+      </w:r>
+    </w:p>
+    <w:p>
+      <w:pPr>
+        <w:pStyle w:val="Normal"/>
+        <w:jc w:val="center"/>
+        <w:rPr>
+          <w:b/>
+          <w:b/>
+          <w:bCs/>
+          <w:sz w:val="32"/>
+          <w:szCs w:val="32"/>
+        </w:rPr>
+      </w:pPr>
+      <w:r>
         <w:rPr>
           <w:b/>
           <w:bCs/>
@@ -1691,20 +1707,6 @@
         <w:pStyle w:val="Normal"/>
         <w:spacing w:lineRule="auto" w:line="480"/>
         <w:jc w:val="both"/>
-        <w:rPr>
-          <w:sz w:val="28"/>
-        </w:rPr>
-      </w:pPr>
-      <w:r>
-        <w:rPr>
-          <w:sz w:val="28"/>
-        </w:rPr>
-      </w:r>
-    </w:p>
-    <w:p>
-      <w:pPr>
-        <w:pStyle w:val="Normal"/>
-        <w:spacing w:lineRule="auto" w:line="480"/>
         <w:rPr>
           <w:sz w:val="28"/>
         </w:rPr>
@@ -2131,20 +2133,2257 @@
     <w:p>
       <w:pPr>
         <w:pStyle w:val="Normal"/>
-        <w:spacing w:lineRule="auto" w:line="360"/>
-        <w:rPr>
-          <w:b/>
-          <w:b/>
-          <w:sz w:val="32"/>
+        <w:ind w:left="39" w:hanging="0"/>
+        <w:jc w:val="center"/>
+        <w:rPr>
+          <w:b/>
+          <w:b/>
+          <w:sz w:val="24"/>
+        </w:rPr>
+      </w:pPr>
+      <w:r>
+        <w:rPr>
+          <w:b/>
+          <w:sz w:val="24"/>
+          <w:u w:val="thick"/>
+        </w:rPr>
+        <w:t>TABLE OF CONTENTS</w:t>
+      </w:r>
+    </w:p>
+    <w:p>
+      <w:pPr>
+        <w:pStyle w:val="TextBody"/>
+        <w:rPr>
+          <w:b/>
+          <w:b/>
+          <w:sz w:val="20"/>
+        </w:rPr>
+      </w:pPr>
+      <w:r>
+        <w:rPr>
+          <w:b/>
+          <w:sz w:val="20"/>
+        </w:rPr>
+      </w:r>
+    </w:p>
+    <w:p>
+      <w:pPr>
+        <w:pStyle w:val="TextBody"/>
+        <w:rPr>
+          <w:b/>
+          <w:b/>
+          <w:sz w:val="20"/>
+        </w:rPr>
+      </w:pPr>
+      <w:r>
+        <w:rPr>
+          <w:b/>
+          <w:sz w:val="20"/>
+        </w:rPr>
+      </w:r>
+    </w:p>
+    <w:p>
+      <w:pPr>
+        <w:pStyle w:val="TextBody"/>
+        <w:spacing w:before="5" w:after="0"/>
+        <w:rPr>
+          <w:b/>
+          <w:b/>
+          <w:sz w:val="11"/>
+        </w:rPr>
+      </w:pPr>
+      <w:r>
+        <w:rPr>
+          <w:b/>
+          <w:sz w:val="11"/>
+        </w:rPr>
+      </w:r>
+    </w:p>
+    <w:tbl>
+      <w:tblPr>
+        <w:tblW w:w="8686" w:type="dxa"/>
+        <w:jc w:val="left"/>
+        <w:tblInd w:w="117" w:type="dxa"/>
+        <w:tblCellMar>
+          <w:top w:w="0" w:type="dxa"/>
+          <w:left w:w="0" w:type="dxa"/>
+          <w:bottom w:w="0" w:type="dxa"/>
+          <w:right w:w="0" w:type="dxa"/>
+        </w:tblCellMar>
+        <w:tblLook w:val="01e0" w:noHBand="0" w:noVBand="0" w:firstColumn="1" w:lastRow="1" w:lastColumn="1" w:firstRow="1"/>
+      </w:tblPr>
+      <w:tblGrid>
+        <w:gridCol w:w="2075"/>
+        <w:gridCol w:w="4694"/>
+        <w:gridCol w:w="1917"/>
+      </w:tblGrid>
+      <w:tr>
+        <w:trPr>
+          <w:trHeight w:val="397" w:hRule="atLeast"/>
+        </w:trPr>
+        <w:tc>
+          <w:tcPr>
+            <w:tcW w:w="2075" w:type="dxa"/>
+            <w:tcBorders/>
+            <w:vAlign w:val="center"/>
+          </w:tcPr>
+          <w:p>
+            <w:pPr>
+              <w:pStyle w:val="TableParagraph"/>
+              <w:spacing w:lineRule="exact" w:line="237"/>
+              <w:ind w:left="50" w:hanging="0"/>
+              <w:jc w:val="left"/>
+              <w:rPr>
+                <w:b/>
+                <w:b/>
+                <w:sz w:val="24"/>
+              </w:rPr>
+            </w:pPr>
+            <w:r>
+              <w:rPr>
+                <w:b/>
+                <w:sz w:val="24"/>
+              </w:rPr>
+              <w:t>CHAPTER NO.</w:t>
+            </w:r>
+          </w:p>
+        </w:tc>
+        <w:tc>
+          <w:tcPr>
+            <w:tcW w:w="4694" w:type="dxa"/>
+            <w:tcBorders/>
+            <w:vAlign w:val="center"/>
+          </w:tcPr>
+          <w:p>
+            <w:pPr>
+              <w:pStyle w:val="TableParagraph"/>
+              <w:spacing w:lineRule="exact" w:line="237"/>
+              <w:ind w:left="853" w:hanging="0"/>
+              <w:jc w:val="left"/>
+              <w:rPr>
+                <w:b/>
+                <w:b/>
+                <w:sz w:val="24"/>
+              </w:rPr>
+            </w:pPr>
+            <w:r>
+              <w:rPr>
+                <w:b/>
+                <w:sz w:val="24"/>
+              </w:rPr>
+              <w:t>TITLE</w:t>
+            </w:r>
+          </w:p>
+        </w:tc>
+        <w:tc>
+          <w:tcPr>
+            <w:tcW w:w="1917" w:type="dxa"/>
+            <w:tcBorders/>
+            <w:vAlign w:val="center"/>
+          </w:tcPr>
+          <w:p>
+            <w:pPr>
+              <w:pStyle w:val="TableParagraph"/>
+              <w:spacing w:lineRule="exact" w:line="237"/>
+              <w:ind w:right="49" w:hanging="0"/>
+              <w:jc w:val="left"/>
+              <w:rPr>
+                <w:b/>
+                <w:b/>
+                <w:sz w:val="24"/>
+              </w:rPr>
+            </w:pPr>
+            <w:r>
+              <w:rPr>
+                <w:b/>
+                <w:sz w:val="24"/>
+              </w:rPr>
+              <w:t>PAGE</w:t>
+            </w:r>
+            <w:r>
+              <w:rPr>
+                <w:b/>
+                <w:spacing w:val="55"/>
+                <w:sz w:val="24"/>
+              </w:rPr>
+              <w:t xml:space="preserve"> </w:t>
+            </w:r>
+            <w:r>
+              <w:rPr>
+                <w:b/>
+                <w:sz w:val="24"/>
+              </w:rPr>
+              <w:t>NO.</w:t>
+            </w:r>
+          </w:p>
+        </w:tc>
+      </w:tr>
+      <w:tr>
+        <w:trPr>
+          <w:trHeight w:val="1102" w:hRule="atLeast"/>
+        </w:trPr>
+        <w:tc>
+          <w:tcPr>
+            <w:tcW w:w="2075" w:type="dxa"/>
+            <w:tcBorders/>
+            <w:vAlign w:val="center"/>
+          </w:tcPr>
+          <w:p>
+            <w:pPr>
+              <w:pStyle w:val="TableParagraph"/>
+              <w:jc w:val="left"/>
+              <w:rPr>
+                <w:sz w:val="24"/>
+              </w:rPr>
+            </w:pPr>
+            <w:r>
+              <w:rPr>
+                <w:sz w:val="24"/>
+              </w:rPr>
+            </w:r>
+          </w:p>
+        </w:tc>
+        <w:tc>
+          <w:tcPr>
+            <w:tcW w:w="4694" w:type="dxa"/>
+            <w:tcBorders/>
+            <w:vAlign w:val="center"/>
+          </w:tcPr>
+          <w:p>
+            <w:pPr>
+              <w:pStyle w:val="TableParagraph"/>
+              <w:spacing w:lineRule="auto" w:line="360" w:before="118" w:after="0"/>
+              <w:ind w:left="793" w:right="1348" w:hanging="0"/>
+              <w:jc w:val="left"/>
+              <w:rPr>
+                <w:b/>
+                <w:b/>
+                <w:sz w:val="24"/>
+              </w:rPr>
+            </w:pPr>
+            <w:r>
+              <w:rPr>
+                <w:b/>
+                <w:sz w:val="24"/>
+              </w:rPr>
+              <w:t>ABSTRACT ACKNOWLEDGMENT</w:t>
+            </w:r>
+          </w:p>
+        </w:tc>
+        <w:tc>
+          <w:tcPr>
+            <w:tcW w:w="1917" w:type="dxa"/>
+            <w:tcBorders/>
+            <w:vAlign w:val="center"/>
+          </w:tcPr>
+          <w:p>
+            <w:pPr>
+              <w:pStyle w:val="TableParagraph"/>
+              <w:spacing w:lineRule="auto" w:line="360" w:before="118" w:after="0"/>
+              <w:ind w:left="1333" w:right="361" w:hanging="27"/>
+              <w:jc w:val="left"/>
+              <w:rPr>
+                <w:b/>
+                <w:b/>
+                <w:sz w:val="24"/>
+              </w:rPr>
+            </w:pPr>
+            <w:r>
+              <w:rPr>
+                <w:b/>
+                <w:sz w:val="24"/>
+              </w:rPr>
+              <w:t>ii iii</w:t>
+            </w:r>
+          </w:p>
+        </w:tc>
+      </w:tr>
+      <w:tr>
+        <w:trPr>
+          <w:trHeight w:val="689" w:hRule="atLeast"/>
+        </w:trPr>
+        <w:tc>
+          <w:tcPr>
+            <w:tcW w:w="2075" w:type="dxa"/>
+            <w:tcBorders/>
+            <w:vAlign w:val="center"/>
+          </w:tcPr>
+          <w:p>
+            <w:pPr>
+              <w:pStyle w:val="TableParagraph"/>
+              <w:jc w:val="left"/>
+              <w:rPr>
+                <w:b/>
+                <w:b/>
+              </w:rPr>
+            </w:pPr>
+            <w:r>
+              <w:rPr>
+                <w:b/>
+              </w:rPr>
+            </w:r>
+          </w:p>
+          <w:p>
+            <w:pPr>
+              <w:pStyle w:val="TableParagraph"/>
+              <w:spacing w:before="1" w:after="0"/>
+              <w:ind w:left="589" w:hanging="0"/>
+              <w:jc w:val="left"/>
+              <w:rPr>
+                <w:b/>
+                <w:b/>
+                <w:sz w:val="24"/>
+              </w:rPr>
+            </w:pPr>
+            <w:r>
+              <w:rPr>
+                <w:b/>
+                <w:sz w:val="24"/>
+              </w:rPr>
+              <w:t>1.</w:t>
+            </w:r>
+          </w:p>
+        </w:tc>
+        <w:tc>
+          <w:tcPr>
+            <w:tcW w:w="4694" w:type="dxa"/>
+            <w:tcBorders/>
+            <w:vAlign w:val="center"/>
+          </w:tcPr>
+          <w:p>
+            <w:pPr>
+              <w:pStyle w:val="TableParagraph"/>
+              <w:jc w:val="left"/>
+              <w:rPr>
+                <w:b/>
+                <w:b/>
+              </w:rPr>
+            </w:pPr>
+            <w:r>
+              <w:rPr>
+                <w:b/>
+              </w:rPr>
+            </w:r>
+          </w:p>
+          <w:p>
+            <w:pPr>
+              <w:pStyle w:val="TableParagraph"/>
+              <w:spacing w:before="1" w:after="0"/>
+              <w:ind w:left="673" w:hanging="0"/>
+              <w:jc w:val="left"/>
+              <w:rPr>
+                <w:b/>
+                <w:b/>
+                <w:sz w:val="24"/>
+              </w:rPr>
+            </w:pPr>
+            <w:r>
+              <w:rPr>
+                <w:b/>
+                <w:sz w:val="24"/>
+              </w:rPr>
+              <w:t>INTRODUCTION</w:t>
+            </w:r>
+          </w:p>
+        </w:tc>
+        <w:tc>
+          <w:tcPr>
+            <w:tcW w:w="1917" w:type="dxa"/>
+            <w:tcBorders/>
+            <w:vAlign w:val="center"/>
+          </w:tcPr>
+          <w:p>
+            <w:pPr>
+              <w:pStyle w:val="TableParagraph"/>
+              <w:jc w:val="left"/>
+              <w:rPr>
+                <w:sz w:val="24"/>
+              </w:rPr>
+            </w:pPr>
+            <w:r>
+              <w:rPr>
+                <w:sz w:val="24"/>
+              </w:rPr>
+            </w:r>
+          </w:p>
+        </w:tc>
+      </w:tr>
+      <w:tr>
+        <w:trPr>
+          <w:trHeight w:val="483" w:hRule="atLeast"/>
+        </w:trPr>
+        <w:tc>
+          <w:tcPr>
+            <w:tcW w:w="2075" w:type="dxa"/>
+            <w:tcBorders/>
+            <w:vAlign w:val="center"/>
+          </w:tcPr>
+          <w:p>
+            <w:pPr>
+              <w:pStyle w:val="TableParagraph"/>
+              <w:jc w:val="left"/>
+              <w:rPr>
+                <w:sz w:val="24"/>
+              </w:rPr>
+            </w:pPr>
+            <w:r>
+              <w:rPr>
+                <w:sz w:val="24"/>
+              </w:rPr>
+            </w:r>
+          </w:p>
+        </w:tc>
+        <w:tc>
+          <w:tcPr>
+            <w:tcW w:w="4694" w:type="dxa"/>
+            <w:tcBorders/>
+            <w:vAlign w:val="center"/>
+          </w:tcPr>
+          <w:p>
+            <w:pPr>
+              <w:pStyle w:val="TableParagraph"/>
+              <w:tabs>
+                <w:tab w:val="clear" w:pos="720"/>
+                <w:tab w:val="left" w:pos="1573" w:leader="none"/>
+              </w:tabs>
+              <w:spacing w:before="114" w:after="0"/>
+              <w:ind w:left="553" w:hanging="0"/>
+              <w:jc w:val="left"/>
+              <w:rPr>
+                <w:sz w:val="24"/>
+              </w:rPr>
+            </w:pPr>
+            <w:r>
+              <w:rPr>
+                <w:sz w:val="24"/>
+              </w:rPr>
+              <w:t>1.1</w:t>
+              <w:tab/>
+              <w:t>GENERAL</w:t>
+            </w:r>
+          </w:p>
+        </w:tc>
+        <w:tc>
+          <w:tcPr>
+            <w:tcW w:w="1917" w:type="dxa"/>
+            <w:tcBorders/>
+            <w:vAlign w:val="center"/>
+          </w:tcPr>
+          <w:p>
+            <w:pPr>
+              <w:pStyle w:val="TableParagraph"/>
+              <w:spacing w:before="114" w:after="0"/>
+              <w:ind w:right="253" w:hanging="0"/>
+              <w:jc w:val="left"/>
+              <w:rPr>
+                <w:sz w:val="24"/>
+              </w:rPr>
+            </w:pPr>
+            <w:r>
+              <w:rPr>
+                <w:sz w:val="24"/>
+              </w:rPr>
+              <w:t>1</w:t>
+            </w:r>
+          </w:p>
+        </w:tc>
+      </w:tr>
+      <w:tr>
+        <w:trPr>
+          <w:trHeight w:val="413" w:hRule="atLeast"/>
+        </w:trPr>
+        <w:tc>
+          <w:tcPr>
+            <w:tcW w:w="2075" w:type="dxa"/>
+            <w:tcBorders/>
+            <w:vAlign w:val="center"/>
+          </w:tcPr>
+          <w:p>
+            <w:pPr>
+              <w:pStyle w:val="TableParagraph"/>
+              <w:jc w:val="left"/>
+              <w:rPr>
+                <w:sz w:val="24"/>
+              </w:rPr>
+            </w:pPr>
+            <w:r>
+              <w:rPr>
+                <w:sz w:val="24"/>
+              </w:rPr>
+            </w:r>
+          </w:p>
+        </w:tc>
+        <w:tc>
+          <w:tcPr>
+            <w:tcW w:w="4694" w:type="dxa"/>
+            <w:tcBorders/>
+            <w:vAlign w:val="center"/>
+          </w:tcPr>
+          <w:p>
+            <w:pPr>
+              <w:pStyle w:val="TableParagraph"/>
+              <w:tabs>
+                <w:tab w:val="clear" w:pos="720"/>
+                <w:tab w:val="left" w:pos="1333" w:leader="none"/>
+              </w:tabs>
+              <w:spacing w:before="45" w:after="0"/>
+              <w:ind w:left="553" w:hanging="0"/>
+              <w:jc w:val="left"/>
+              <w:rPr>
+                <w:sz w:val="24"/>
+              </w:rPr>
+            </w:pPr>
+            <w:r>
+              <w:rPr>
+                <w:sz w:val="24"/>
+              </w:rPr>
+              <w:t>1.2</w:t>
+              <w:tab/>
+              <w:t>. . . . . . . . . . . .</w:t>
+            </w:r>
+          </w:p>
+        </w:tc>
+        <w:tc>
+          <w:tcPr>
+            <w:tcW w:w="1917" w:type="dxa"/>
+            <w:tcBorders/>
+            <w:vAlign w:val="center"/>
+          </w:tcPr>
+          <w:p>
+            <w:pPr>
+              <w:pStyle w:val="TableParagraph"/>
+              <w:spacing w:before="45" w:after="0"/>
+              <w:ind w:right="234" w:hanging="0"/>
+              <w:jc w:val="left"/>
+              <w:rPr>
+                <w:sz w:val="24"/>
+              </w:rPr>
+            </w:pPr>
+            <w:r>
+              <w:rPr>
+                <w:sz w:val="24"/>
+              </w:rPr>
+              <w:t>2</w:t>
+            </w:r>
+          </w:p>
+        </w:tc>
+      </w:tr>
+      <w:tr>
+        <w:trPr>
+          <w:trHeight w:val="413" w:hRule="atLeast"/>
+        </w:trPr>
+        <w:tc>
+          <w:tcPr>
+            <w:tcW w:w="2075" w:type="dxa"/>
+            <w:tcBorders/>
+            <w:vAlign w:val="center"/>
+          </w:tcPr>
+          <w:p>
+            <w:pPr>
+              <w:pStyle w:val="TableParagraph"/>
+              <w:jc w:val="left"/>
+              <w:rPr>
+                <w:sz w:val="24"/>
+              </w:rPr>
+            </w:pPr>
+            <w:r>
+              <w:rPr>
+                <w:sz w:val="24"/>
+              </w:rPr>
+            </w:r>
+          </w:p>
+        </w:tc>
+        <w:tc>
+          <w:tcPr>
+            <w:tcW w:w="4694" w:type="dxa"/>
+            <w:tcBorders/>
+            <w:vAlign w:val="center"/>
+          </w:tcPr>
+          <w:p>
+            <w:pPr>
+              <w:pStyle w:val="TableParagraph"/>
+              <w:tabs>
+                <w:tab w:val="clear" w:pos="720"/>
+                <w:tab w:val="left" w:pos="2533" w:leader="none"/>
+              </w:tabs>
+              <w:spacing w:before="44" w:after="0"/>
+              <w:ind w:left="1573" w:hanging="0"/>
+              <w:jc w:val="left"/>
+              <w:rPr>
+                <w:sz w:val="24"/>
+              </w:rPr>
+            </w:pPr>
+            <w:r>
+              <w:rPr>
+                <w:sz w:val="24"/>
+              </w:rPr>
+              <w:t>1.2.1</w:t>
+              <w:tab/>
+              <w:t>General</w:t>
+            </w:r>
+          </w:p>
+        </w:tc>
+        <w:tc>
+          <w:tcPr>
+            <w:tcW w:w="1917" w:type="dxa"/>
+            <w:tcBorders/>
+            <w:vAlign w:val="center"/>
+          </w:tcPr>
+          <w:p>
+            <w:pPr>
+              <w:pStyle w:val="TableParagraph"/>
+              <w:spacing w:before="44" w:after="0"/>
+              <w:ind w:right="193" w:hanging="0"/>
+              <w:jc w:val="left"/>
+              <w:rPr>
+                <w:sz w:val="24"/>
+              </w:rPr>
+            </w:pPr>
+            <w:r>
+              <w:rPr>
+                <w:sz w:val="24"/>
+              </w:rPr>
+              <w:t>5</w:t>
+            </w:r>
+          </w:p>
+        </w:tc>
+      </w:tr>
+      <w:tr>
+        <w:trPr>
+          <w:trHeight w:val="413" w:hRule="atLeast"/>
+        </w:trPr>
+        <w:tc>
+          <w:tcPr>
+            <w:tcW w:w="2075" w:type="dxa"/>
+            <w:tcBorders/>
+            <w:vAlign w:val="center"/>
+          </w:tcPr>
+          <w:p>
+            <w:pPr>
+              <w:pStyle w:val="TableParagraph"/>
+              <w:jc w:val="left"/>
+              <w:rPr>
+                <w:sz w:val="24"/>
+              </w:rPr>
+            </w:pPr>
+            <w:r>
+              <w:rPr>
+                <w:sz w:val="24"/>
+              </w:rPr>
+            </w:r>
+          </w:p>
+        </w:tc>
+        <w:tc>
+          <w:tcPr>
+            <w:tcW w:w="4694" w:type="dxa"/>
+            <w:tcBorders/>
+            <w:vAlign w:val="center"/>
+          </w:tcPr>
+          <w:p>
+            <w:pPr>
+              <w:pStyle w:val="TableParagraph"/>
+              <w:spacing w:before="45" w:after="0"/>
+              <w:ind w:left="2413" w:hanging="0"/>
+              <w:jc w:val="left"/>
+              <w:rPr>
+                <w:sz w:val="24"/>
+              </w:rPr>
+            </w:pPr>
+            <w:r>
+              <w:rPr>
+                <w:sz w:val="24"/>
+              </w:rPr>
+              <w:t>1.2.2.1 General</w:t>
+            </w:r>
+          </w:p>
+        </w:tc>
+        <w:tc>
+          <w:tcPr>
+            <w:tcW w:w="1917" w:type="dxa"/>
+            <w:tcBorders/>
+            <w:vAlign w:val="center"/>
+          </w:tcPr>
+          <w:p>
+            <w:pPr>
+              <w:pStyle w:val="TableParagraph"/>
+              <w:spacing w:before="45" w:after="0"/>
+              <w:ind w:right="193" w:hanging="0"/>
+              <w:jc w:val="left"/>
+              <w:rPr>
+                <w:sz w:val="24"/>
+              </w:rPr>
+            </w:pPr>
+            <w:r>
+              <w:rPr>
+                <w:sz w:val="24"/>
+              </w:rPr>
+              <w:t>8</w:t>
+            </w:r>
+          </w:p>
+        </w:tc>
+      </w:tr>
+      <w:tr>
+        <w:trPr>
+          <w:trHeight w:val="413" w:hRule="atLeast"/>
+        </w:trPr>
+        <w:tc>
+          <w:tcPr>
+            <w:tcW w:w="2075" w:type="dxa"/>
+            <w:tcBorders/>
+            <w:vAlign w:val="center"/>
+          </w:tcPr>
+          <w:p>
+            <w:pPr>
+              <w:pStyle w:val="TableParagraph"/>
+              <w:jc w:val="left"/>
+              <w:rPr>
+                <w:sz w:val="24"/>
+              </w:rPr>
+            </w:pPr>
+            <w:r>
+              <w:rPr>
+                <w:sz w:val="24"/>
+              </w:rPr>
+            </w:r>
+          </w:p>
+        </w:tc>
+        <w:tc>
+          <w:tcPr>
+            <w:tcW w:w="4694" w:type="dxa"/>
+            <w:tcBorders/>
+            <w:vAlign w:val="center"/>
+          </w:tcPr>
+          <w:p>
+            <w:pPr>
+              <w:pStyle w:val="TableParagraph"/>
+              <w:spacing w:before="44" w:after="0"/>
+              <w:ind w:left="2413" w:hanging="0"/>
+              <w:jc w:val="left"/>
+              <w:rPr>
+                <w:sz w:val="24"/>
+              </w:rPr>
+            </w:pPr>
+            <w:r>
+              <w:rPr>
+                <w:sz w:val="24"/>
+              </w:rPr>
+              <w:t>1.2.2.2. . . . . . . .</w:t>
+            </w:r>
+          </w:p>
+        </w:tc>
+        <w:tc>
+          <w:tcPr>
+            <w:tcW w:w="1917" w:type="dxa"/>
+            <w:tcBorders/>
+            <w:vAlign w:val="center"/>
+          </w:tcPr>
+          <w:p>
+            <w:pPr>
+              <w:pStyle w:val="TableParagraph"/>
+              <w:spacing w:before="44" w:after="0"/>
+              <w:ind w:right="114" w:hanging="0"/>
+              <w:jc w:val="left"/>
+              <w:rPr>
+                <w:sz w:val="24"/>
+              </w:rPr>
+            </w:pPr>
+            <w:r>
+              <w:rPr>
+                <w:sz w:val="24"/>
+              </w:rPr>
+              <w:t>10</w:t>
+            </w:r>
+          </w:p>
+        </w:tc>
+      </w:tr>
+      <w:tr>
+        <w:trPr>
+          <w:trHeight w:val="413" w:hRule="atLeast"/>
+        </w:trPr>
+        <w:tc>
+          <w:tcPr>
+            <w:tcW w:w="2075" w:type="dxa"/>
+            <w:tcBorders/>
+            <w:vAlign w:val="center"/>
+          </w:tcPr>
+          <w:p>
+            <w:pPr>
+              <w:pStyle w:val="TableParagraph"/>
+              <w:jc w:val="left"/>
+              <w:rPr>
+                <w:sz w:val="24"/>
+              </w:rPr>
+            </w:pPr>
+            <w:r>
+              <w:rPr>
+                <w:sz w:val="24"/>
+              </w:rPr>
+            </w:r>
+          </w:p>
+        </w:tc>
+        <w:tc>
+          <w:tcPr>
+            <w:tcW w:w="4694" w:type="dxa"/>
+            <w:tcBorders/>
+            <w:vAlign w:val="center"/>
+          </w:tcPr>
+          <w:p>
+            <w:pPr>
+              <w:pStyle w:val="TableParagraph"/>
+              <w:spacing w:before="45" w:after="0"/>
+              <w:ind w:right="1065" w:hanging="0"/>
+              <w:jc w:val="left"/>
+              <w:rPr>
+                <w:sz w:val="24"/>
+              </w:rPr>
+            </w:pPr>
+            <w:r>
+              <w:rPr>
+                <w:sz w:val="24"/>
+              </w:rPr>
+              <w:t>1.2.2</w:t>
+            </w:r>
+          </w:p>
+        </w:tc>
+        <w:tc>
+          <w:tcPr>
+            <w:tcW w:w="1917" w:type="dxa"/>
+            <w:tcBorders/>
+            <w:vAlign w:val="center"/>
+          </w:tcPr>
+          <w:p>
+            <w:pPr>
+              <w:pStyle w:val="TableParagraph"/>
+              <w:spacing w:before="45" w:after="0"/>
+              <w:ind w:right="114" w:hanging="0"/>
+              <w:jc w:val="left"/>
+              <w:rPr>
+                <w:sz w:val="24"/>
+              </w:rPr>
+            </w:pPr>
+            <w:r>
+              <w:rPr>
+                <w:sz w:val="24"/>
+              </w:rPr>
+              <w:t>12</w:t>
+            </w:r>
+          </w:p>
+        </w:tc>
+      </w:tr>
+      <w:tr>
+        <w:trPr>
+          <w:trHeight w:val="413" w:hRule="atLeast"/>
+        </w:trPr>
+        <w:tc>
+          <w:tcPr>
+            <w:tcW w:w="2075" w:type="dxa"/>
+            <w:tcBorders/>
+            <w:vAlign w:val="center"/>
+          </w:tcPr>
+          <w:p>
+            <w:pPr>
+              <w:pStyle w:val="TableParagraph"/>
+              <w:jc w:val="left"/>
+              <w:rPr>
+                <w:sz w:val="24"/>
+              </w:rPr>
+            </w:pPr>
+            <w:r>
+              <w:rPr>
+                <w:sz w:val="24"/>
+              </w:rPr>
+            </w:r>
+          </w:p>
+        </w:tc>
+        <w:tc>
+          <w:tcPr>
+            <w:tcW w:w="4694" w:type="dxa"/>
+            <w:tcBorders/>
+            <w:vAlign w:val="center"/>
+          </w:tcPr>
+          <w:p>
+            <w:pPr>
+              <w:pStyle w:val="TableParagraph"/>
+              <w:tabs>
+                <w:tab w:val="clear" w:pos="720"/>
+                <w:tab w:val="left" w:pos="1573" w:leader="none"/>
+              </w:tabs>
+              <w:spacing w:before="44" w:after="0"/>
+              <w:ind w:left="613" w:hanging="0"/>
+              <w:jc w:val="left"/>
+              <w:rPr>
+                <w:sz w:val="24"/>
+              </w:rPr>
+            </w:pPr>
+            <w:r>
+              <w:rPr>
+                <w:sz w:val="24"/>
+              </w:rPr>
+              <w:t>1.3</w:t>
+              <w:tab/>
+              <w:t>. . .. . . . . . .. . . . . . .</w:t>
+            </w:r>
+          </w:p>
+        </w:tc>
+        <w:tc>
+          <w:tcPr>
+            <w:tcW w:w="1917" w:type="dxa"/>
+            <w:tcBorders/>
+            <w:vAlign w:val="center"/>
+          </w:tcPr>
+          <w:p>
+            <w:pPr>
+              <w:pStyle w:val="TableParagraph"/>
+              <w:spacing w:before="44" w:after="0"/>
+              <w:ind w:right="114" w:hanging="0"/>
+              <w:jc w:val="left"/>
+              <w:rPr>
+                <w:sz w:val="24"/>
+              </w:rPr>
+            </w:pPr>
+            <w:r>
+              <w:rPr>
+                <w:sz w:val="24"/>
+              </w:rPr>
+              <w:t>13</w:t>
+            </w:r>
+          </w:p>
+        </w:tc>
+      </w:tr>
+      <w:tr>
+        <w:trPr>
+          <w:trHeight w:val="414" w:hRule="atLeast"/>
+        </w:trPr>
+        <w:tc>
+          <w:tcPr>
+            <w:tcW w:w="2075" w:type="dxa"/>
+            <w:tcBorders/>
+            <w:vAlign w:val="center"/>
+          </w:tcPr>
+          <w:p>
+            <w:pPr>
+              <w:pStyle w:val="TableParagraph"/>
+              <w:jc w:val="left"/>
+              <w:rPr>
+                <w:sz w:val="24"/>
+              </w:rPr>
+            </w:pPr>
+            <w:r>
+              <w:rPr>
+                <w:sz w:val="24"/>
+              </w:rPr>
+            </w:r>
+          </w:p>
+        </w:tc>
+        <w:tc>
+          <w:tcPr>
+            <w:tcW w:w="4694" w:type="dxa"/>
+            <w:tcBorders/>
+            <w:vAlign w:val="center"/>
+          </w:tcPr>
+          <w:p>
+            <w:pPr>
+              <w:pStyle w:val="TableParagraph"/>
+              <w:tabs>
+                <w:tab w:val="clear" w:pos="720"/>
+                <w:tab w:val="left" w:pos="1573" w:leader="none"/>
+              </w:tabs>
+              <w:spacing w:before="45" w:after="0"/>
+              <w:ind w:left="613" w:hanging="0"/>
+              <w:jc w:val="left"/>
+              <w:rPr>
+                <w:sz w:val="24"/>
+              </w:rPr>
+            </w:pPr>
+            <w:r>
+              <w:rPr>
+                <w:sz w:val="24"/>
+              </w:rPr>
+              <w:t>1.4</w:t>
+              <w:tab/>
+              <w:t>. . . . . . . . . . . . . . . .</w:t>
+            </w:r>
+          </w:p>
+        </w:tc>
+        <w:tc>
+          <w:tcPr>
+            <w:tcW w:w="1917" w:type="dxa"/>
+            <w:tcBorders/>
+            <w:vAlign w:val="center"/>
+          </w:tcPr>
+          <w:p>
+            <w:pPr>
+              <w:pStyle w:val="TableParagraph"/>
+              <w:spacing w:before="45" w:after="0"/>
+              <w:ind w:right="114" w:hanging="0"/>
+              <w:jc w:val="left"/>
+              <w:rPr>
+                <w:sz w:val="24"/>
+              </w:rPr>
+            </w:pPr>
+            <w:r>
+              <w:rPr>
+                <w:sz w:val="24"/>
+              </w:rPr>
+              <w:t>15</w:t>
+            </w:r>
+          </w:p>
+        </w:tc>
+      </w:tr>
+      <w:tr>
+        <w:trPr>
+          <w:trHeight w:val="413" w:hRule="atLeast"/>
+        </w:trPr>
+        <w:tc>
+          <w:tcPr>
+            <w:tcW w:w="2075" w:type="dxa"/>
+            <w:tcBorders/>
+            <w:vAlign w:val="center"/>
+          </w:tcPr>
+          <w:p>
+            <w:pPr>
+              <w:pStyle w:val="TableParagraph"/>
+              <w:spacing w:before="48" w:after="0"/>
+              <w:ind w:left="649" w:hanging="0"/>
+              <w:jc w:val="left"/>
+              <w:rPr>
+                <w:b/>
+                <w:b/>
+                <w:sz w:val="24"/>
+              </w:rPr>
+            </w:pPr>
+            <w:r>
+              <w:rPr>
+                <w:b/>
+                <w:sz w:val="24"/>
+              </w:rPr>
+              <w:t>2.</w:t>
+            </w:r>
+          </w:p>
+        </w:tc>
+        <w:tc>
+          <w:tcPr>
+            <w:tcW w:w="4694" w:type="dxa"/>
+            <w:tcBorders/>
+            <w:vAlign w:val="center"/>
+          </w:tcPr>
+          <w:p>
+            <w:pPr>
+              <w:pStyle w:val="TableParagraph"/>
+              <w:spacing w:before="48" w:after="0"/>
+              <w:ind w:left="373" w:hanging="0"/>
+              <w:jc w:val="left"/>
+              <w:rPr>
+                <w:b/>
+                <w:b/>
+                <w:sz w:val="24"/>
+              </w:rPr>
+            </w:pPr>
+            <w:r>
+              <w:rPr>
+                <w:b/>
+                <w:sz w:val="24"/>
+              </w:rPr>
+              <w:t>LITERATURE REVIEW</w:t>
+            </w:r>
+          </w:p>
+        </w:tc>
+        <w:tc>
+          <w:tcPr>
+            <w:tcW w:w="1917" w:type="dxa"/>
+            <w:tcBorders/>
+            <w:vAlign w:val="center"/>
+          </w:tcPr>
+          <w:p>
+            <w:pPr>
+              <w:pStyle w:val="TableParagraph"/>
+              <w:spacing w:before="48" w:after="0"/>
+              <w:ind w:right="106" w:hanging="0"/>
+              <w:jc w:val="left"/>
+              <w:rPr>
+                <w:b/>
+                <w:b/>
+                <w:sz w:val="24"/>
+              </w:rPr>
+            </w:pPr>
+            <w:r>
+              <w:rPr>
+                <w:b/>
+                <w:sz w:val="24"/>
+              </w:rPr>
+              <w:t>16</w:t>
+            </w:r>
+          </w:p>
+        </w:tc>
+      </w:tr>
+      <w:tr>
+        <w:trPr>
+          <w:trHeight w:val="413" w:hRule="atLeast"/>
+        </w:trPr>
+        <w:tc>
+          <w:tcPr>
+            <w:tcW w:w="2075" w:type="dxa"/>
+            <w:tcBorders/>
+            <w:vAlign w:val="center"/>
+          </w:tcPr>
+          <w:p>
+            <w:pPr>
+              <w:pStyle w:val="TableParagraph"/>
+              <w:jc w:val="left"/>
+              <w:rPr>
+                <w:sz w:val="24"/>
+              </w:rPr>
+            </w:pPr>
+            <w:r>
+              <w:rPr>
+                <w:sz w:val="24"/>
+              </w:rPr>
+            </w:r>
+          </w:p>
+        </w:tc>
+        <w:tc>
+          <w:tcPr>
+            <w:tcW w:w="4694" w:type="dxa"/>
+            <w:tcBorders/>
+            <w:vAlign w:val="center"/>
+          </w:tcPr>
+          <w:p>
+            <w:pPr>
+              <w:pStyle w:val="TableParagraph"/>
+              <w:tabs>
+                <w:tab w:val="clear" w:pos="720"/>
+                <w:tab w:val="left" w:pos="1573" w:leader="none"/>
+              </w:tabs>
+              <w:spacing w:before="44" w:after="0"/>
+              <w:ind w:left="613" w:hanging="0"/>
+              <w:jc w:val="left"/>
+              <w:rPr>
+                <w:sz w:val="24"/>
+              </w:rPr>
+            </w:pPr>
+            <w:r>
+              <w:rPr>
+                <w:sz w:val="24"/>
+              </w:rPr>
+              <w:t>2.1</w:t>
+              <w:tab/>
+              <w:t>GENERAL</w:t>
+            </w:r>
+          </w:p>
+        </w:tc>
+        <w:tc>
+          <w:tcPr>
+            <w:tcW w:w="1917" w:type="dxa"/>
+            <w:tcBorders/>
+            <w:vAlign w:val="center"/>
+          </w:tcPr>
+          <w:p>
+            <w:pPr>
+              <w:pStyle w:val="TableParagraph"/>
+              <w:spacing w:before="44" w:after="0"/>
+              <w:ind w:right="133" w:hanging="0"/>
+              <w:jc w:val="left"/>
+              <w:rPr>
+                <w:sz w:val="24"/>
+              </w:rPr>
+            </w:pPr>
+            <w:r>
+              <w:rPr>
+                <w:sz w:val="24"/>
+              </w:rPr>
+              <w:t>17</w:t>
+            </w:r>
+          </w:p>
+        </w:tc>
+      </w:tr>
+      <w:tr>
+        <w:trPr>
+          <w:trHeight w:val="413" w:hRule="atLeast"/>
+        </w:trPr>
+        <w:tc>
+          <w:tcPr>
+            <w:tcW w:w="2075" w:type="dxa"/>
+            <w:tcBorders/>
+            <w:vAlign w:val="center"/>
+          </w:tcPr>
+          <w:p>
+            <w:pPr>
+              <w:pStyle w:val="TableParagraph"/>
+              <w:jc w:val="left"/>
+              <w:rPr>
+                <w:sz w:val="24"/>
+              </w:rPr>
+            </w:pPr>
+            <w:r>
+              <w:rPr>
+                <w:sz w:val="24"/>
+              </w:rPr>
+            </w:r>
+          </w:p>
+        </w:tc>
+        <w:tc>
+          <w:tcPr>
+            <w:tcW w:w="4694" w:type="dxa"/>
+            <w:tcBorders/>
+            <w:vAlign w:val="center"/>
+          </w:tcPr>
+          <w:p>
+            <w:pPr>
+              <w:pStyle w:val="TableParagraph"/>
+              <w:tabs>
+                <w:tab w:val="clear" w:pos="720"/>
+                <w:tab w:val="left" w:pos="851" w:leader="none"/>
+              </w:tabs>
+              <w:spacing w:before="44" w:after="0"/>
+              <w:ind w:right="93" w:hanging="0"/>
+              <w:jc w:val="left"/>
+              <w:rPr>
+                <w:sz w:val="24"/>
+              </w:rPr>
+            </w:pPr>
+            <w:r>
+              <w:rPr>
+                <w:sz w:val="24"/>
+              </w:rPr>
+              <w:t>2.2</w:t>
+              <w:tab/>
+              <w:t>. . . . ..</w:t>
+            </w:r>
+          </w:p>
+        </w:tc>
+        <w:tc>
+          <w:tcPr>
+            <w:tcW w:w="1917" w:type="dxa"/>
+            <w:tcBorders/>
+            <w:vAlign w:val="center"/>
+          </w:tcPr>
+          <w:p>
+            <w:pPr>
+              <w:pStyle w:val="TableParagraph"/>
+              <w:spacing w:before="44" w:after="0"/>
+              <w:ind w:right="164" w:hanging="0"/>
+              <w:jc w:val="left"/>
+              <w:rPr>
+                <w:sz w:val="24"/>
+              </w:rPr>
+            </w:pPr>
+            <w:r>
+              <w:rPr>
+                <w:sz w:val="24"/>
+              </w:rPr>
+              <w:t>19</w:t>
+            </w:r>
+          </w:p>
+        </w:tc>
+      </w:tr>
+      <w:tr>
+        <w:trPr>
+          <w:trHeight w:val="327" w:hRule="atLeast"/>
+        </w:trPr>
+        <w:tc>
+          <w:tcPr>
+            <w:tcW w:w="2075" w:type="dxa"/>
+            <w:tcBorders/>
+            <w:vAlign w:val="center"/>
+          </w:tcPr>
+          <w:p>
+            <w:pPr>
+              <w:pStyle w:val="TableParagraph"/>
+              <w:jc w:val="left"/>
+              <w:rPr>
+                <w:sz w:val="24"/>
+              </w:rPr>
+            </w:pPr>
+            <w:r>
+              <w:rPr>
+                <w:sz w:val="24"/>
+              </w:rPr>
+            </w:r>
+          </w:p>
+        </w:tc>
+        <w:tc>
+          <w:tcPr>
+            <w:tcW w:w="4694" w:type="dxa"/>
+            <w:tcBorders/>
+            <w:vAlign w:val="center"/>
+          </w:tcPr>
+          <w:p>
+            <w:pPr>
+              <w:pStyle w:val="TableParagraph"/>
+              <w:spacing w:lineRule="exact" w:line="262" w:before="45" w:after="0"/>
+              <w:ind w:right="1185" w:hanging="0"/>
+              <w:jc w:val="left"/>
+              <w:rPr>
+                <w:sz w:val="24"/>
+              </w:rPr>
+            </w:pPr>
+            <w:r>
+              <w:rPr>
+                <w:sz w:val="24"/>
+              </w:rPr>
+              <w:t>2.2.</w:t>
+            </w:r>
+          </w:p>
+        </w:tc>
+        <w:tc>
+          <w:tcPr>
+            <w:tcW w:w="1917" w:type="dxa"/>
+            <w:tcBorders/>
+            <w:vAlign w:val="center"/>
+          </w:tcPr>
+          <w:p>
+            <w:pPr>
+              <w:pStyle w:val="TableParagraph"/>
+              <w:spacing w:lineRule="exact" w:line="262" w:before="45" w:after="0"/>
+              <w:ind w:right="114" w:hanging="0"/>
+              <w:jc w:val="left"/>
+              <w:rPr>
+                <w:sz w:val="24"/>
+              </w:rPr>
+            </w:pPr>
+            <w:r>
+              <w:rPr>
+                <w:sz w:val="24"/>
+              </w:rPr>
+              <w:t>20</w:t>
+            </w:r>
+          </w:p>
+          <w:p>
+            <w:pPr>
+              <w:pStyle w:val="TableParagraph"/>
+              <w:spacing w:lineRule="exact" w:line="262" w:before="45" w:after="0"/>
+              <w:ind w:right="114" w:hanging="0"/>
+              <w:jc w:val="left"/>
+              <w:rPr>
+                <w:sz w:val="24"/>
+              </w:rPr>
+            </w:pPr>
+            <w:r>
+              <w:rPr>
+                <w:sz w:val="24"/>
+              </w:rPr>
+            </w:r>
+          </w:p>
+        </w:tc>
+      </w:tr>
+    </w:tbl>
+    <w:p>
+      <w:pPr>
+        <w:pStyle w:val="Normal"/>
+        <w:spacing w:lineRule="auto" w:line="360"/>
+        <w:jc w:val="center"/>
+        <w:rPr>
+          <w:sz w:val="28"/>
+        </w:rPr>
+      </w:pPr>
+      <w:r>
+        <w:rPr>
+          <w:b/>
+          <w:sz w:val="28"/>
           <w:szCs w:val="52"/>
         </w:rPr>
-      </w:pPr>
-      <w:r>
-        <w:rPr>
+      </w:r>
+    </w:p>
+    <w:p>
+      <w:pPr>
+        <w:pStyle w:val="Normal"/>
+        <w:spacing w:lineRule="auto" w:line="360"/>
+        <w:jc w:val="center"/>
+        <w:rPr>
+          <w:b/>
           <w:b/>
           <w:sz w:val="32"/>
           <w:szCs w:val="52"/>
         </w:rPr>
+      </w:pPr>
+      <w:r>
+        <w:rPr/>
+      </w:r>
+    </w:p>
+    <w:p>
+      <w:pPr>
+        <w:pStyle w:val="Normal"/>
+        <w:spacing w:lineRule="auto" w:line="360"/>
+        <w:jc w:val="center"/>
+        <w:rPr>
+          <w:b/>
+          <w:b/>
+          <w:sz w:val="32"/>
+          <w:szCs w:val="52"/>
+        </w:rPr>
+      </w:pPr>
+      <w:r>
+        <w:rPr/>
+      </w:r>
+    </w:p>
+    <w:p>
+      <w:pPr>
+        <w:pStyle w:val="Normal"/>
+        <w:spacing w:lineRule="auto" w:line="360"/>
+        <w:jc w:val="center"/>
+        <w:rPr>
+          <w:b/>
+          <w:b/>
+          <w:sz w:val="32"/>
+          <w:szCs w:val="52"/>
+        </w:rPr>
+      </w:pPr>
+      <w:r>
+        <w:rPr/>
+      </w:r>
+    </w:p>
+    <w:p>
+      <w:pPr>
+        <w:pStyle w:val="Normal"/>
+        <w:spacing w:lineRule="auto" w:line="360"/>
+        <w:jc w:val="center"/>
+        <w:rPr>
+          <w:b/>
+          <w:b/>
+          <w:sz w:val="32"/>
+          <w:szCs w:val="52"/>
+        </w:rPr>
+      </w:pPr>
+      <w:r>
+        <w:rPr/>
+      </w:r>
+    </w:p>
+    <w:p>
+      <w:pPr>
+        <w:pStyle w:val="Normal"/>
+        <w:spacing w:lineRule="auto" w:line="360"/>
+        <w:jc w:val="center"/>
+        <w:rPr>
+          <w:b/>
+          <w:b/>
+          <w:sz w:val="32"/>
+          <w:szCs w:val="52"/>
+        </w:rPr>
+      </w:pPr>
+      <w:r>
+        <w:rPr/>
+      </w:r>
+    </w:p>
+    <w:p>
+      <w:pPr>
+        <w:pStyle w:val="Normal"/>
+        <w:spacing w:lineRule="auto" w:line="360"/>
+        <w:jc w:val="center"/>
+        <w:rPr>
+          <w:b/>
+          <w:b/>
+          <w:sz w:val="32"/>
+          <w:szCs w:val="52"/>
+        </w:rPr>
+      </w:pPr>
+      <w:r>
+        <w:rPr/>
+      </w:r>
+    </w:p>
+    <w:p>
+      <w:pPr>
+        <w:pStyle w:val="Normal"/>
+        <w:spacing w:lineRule="auto" w:line="360"/>
+        <w:jc w:val="center"/>
+        <w:rPr>
+          <w:b/>
+          <w:b/>
+          <w:sz w:val="32"/>
+          <w:szCs w:val="52"/>
+        </w:rPr>
+      </w:pPr>
+      <w:r>
+        <w:rPr/>
+      </w:r>
+    </w:p>
+    <w:p>
+      <w:pPr>
+        <w:pStyle w:val="Normal"/>
+        <w:spacing w:lineRule="auto" w:line="360"/>
+        <w:jc w:val="center"/>
+        <w:rPr>
+          <w:b/>
+          <w:b/>
+          <w:sz w:val="32"/>
+          <w:szCs w:val="52"/>
+        </w:rPr>
+      </w:pPr>
+      <w:r>
+        <w:rPr/>
+      </w:r>
+    </w:p>
+    <w:p>
+      <w:pPr>
+        <w:pStyle w:val="Normal"/>
+        <w:spacing w:lineRule="auto" w:line="360"/>
+        <w:jc w:val="center"/>
+        <w:rPr>
+          <w:b/>
+          <w:b/>
+          <w:sz w:val="32"/>
+          <w:szCs w:val="52"/>
+        </w:rPr>
+      </w:pPr>
+      <w:r>
+        <w:rPr/>
+      </w:r>
+    </w:p>
+    <w:p>
+      <w:pPr>
+        <w:pStyle w:val="Normal"/>
+        <w:spacing w:lineRule="auto" w:line="360"/>
+        <w:jc w:val="center"/>
+        <w:rPr>
+          <w:b/>
+          <w:b/>
+          <w:sz w:val="32"/>
+          <w:szCs w:val="52"/>
+        </w:rPr>
+      </w:pPr>
+      <w:r>
+        <w:rPr/>
+      </w:r>
+    </w:p>
+    <w:p>
+      <w:pPr>
+        <w:pStyle w:val="Normal"/>
+        <w:spacing w:lineRule="auto" w:line="360"/>
+        <w:jc w:val="center"/>
+        <w:rPr>
+          <w:b/>
+          <w:b/>
+          <w:sz w:val="32"/>
+          <w:szCs w:val="52"/>
+        </w:rPr>
+      </w:pPr>
+      <w:r>
+        <w:rPr/>
+      </w:r>
+    </w:p>
+    <w:p>
+      <w:pPr>
+        <w:pStyle w:val="Normal"/>
+        <w:spacing w:lineRule="auto" w:line="360"/>
+        <w:jc w:val="center"/>
+        <w:rPr>
+          <w:b/>
+          <w:b/>
+          <w:sz w:val="32"/>
+          <w:szCs w:val="52"/>
+        </w:rPr>
+      </w:pPr>
+      <w:r>
+        <w:rPr/>
+      </w:r>
+    </w:p>
+    <w:p>
+      <w:pPr>
+        <w:pStyle w:val="Normal"/>
+        <w:spacing w:lineRule="auto" w:line="360"/>
+        <w:jc w:val="center"/>
+        <w:rPr>
+          <w:b/>
+          <w:b/>
+          <w:sz w:val="32"/>
+          <w:szCs w:val="52"/>
+        </w:rPr>
+      </w:pPr>
+      <w:r>
+        <w:rPr/>
+      </w:r>
+    </w:p>
+    <w:p>
+      <w:pPr>
+        <w:pStyle w:val="Normal"/>
+        <w:spacing w:lineRule="auto" w:line="360"/>
+        <w:jc w:val="center"/>
+        <w:rPr>
+          <w:b/>
+          <w:b/>
+          <w:sz w:val="32"/>
+          <w:szCs w:val="52"/>
+        </w:rPr>
+      </w:pPr>
+      <w:r>
+        <w:rPr/>
+      </w:r>
+    </w:p>
+    <w:p>
+      <w:pPr>
+        <w:pStyle w:val="Normal"/>
+        <w:spacing w:lineRule="auto" w:line="360"/>
+        <w:jc w:val="center"/>
+        <w:rPr>
+          <w:b/>
+          <w:b/>
+          <w:sz w:val="32"/>
+          <w:szCs w:val="52"/>
+        </w:rPr>
+      </w:pPr>
+      <w:r>
+        <w:rPr/>
+      </w:r>
+    </w:p>
+    <w:p>
+      <w:pPr>
+        <w:pStyle w:val="Normal"/>
+        <w:spacing w:lineRule="auto" w:line="360"/>
+        <w:jc w:val="center"/>
+        <w:rPr>
+          <w:b/>
+          <w:b/>
+          <w:sz w:val="32"/>
+          <w:szCs w:val="52"/>
+        </w:rPr>
+      </w:pPr>
+      <w:r>
+        <w:rPr/>
+      </w:r>
+    </w:p>
+    <w:p>
+      <w:pPr>
+        <w:pStyle w:val="Normal"/>
+        <w:spacing w:lineRule="auto" w:line="360"/>
+        <w:jc w:val="center"/>
+        <w:rPr>
+          <w:b/>
+          <w:b/>
+          <w:sz w:val="32"/>
+          <w:szCs w:val="52"/>
+        </w:rPr>
+      </w:pPr>
+      <w:r>
+        <w:rPr/>
+      </w:r>
+    </w:p>
+    <w:p>
+      <w:pPr>
+        <w:pStyle w:val="Normal"/>
+        <w:spacing w:lineRule="auto" w:line="360"/>
+        <w:jc w:val="center"/>
+        <w:rPr>
+          <w:b/>
+          <w:b/>
+          <w:sz w:val="32"/>
+          <w:szCs w:val="52"/>
+        </w:rPr>
+      </w:pPr>
+      <w:r>
+        <w:rPr>
+          <w:b/>
+          <w:sz w:val="32"/>
+          <w:szCs w:val="52"/>
+        </w:rPr>
+        <w:t>ABSTRACT</w:t>
+      </w:r>
+    </w:p>
+    <w:p>
+      <w:pPr>
+        <w:pStyle w:val="Normal"/>
+        <w:spacing w:lineRule="auto" w:line="360"/>
+        <w:jc w:val="center"/>
+        <w:rPr>
+          <w:b/>
+          <w:b/>
+          <w:sz w:val="32"/>
+          <w:szCs w:val="52"/>
+        </w:rPr>
+      </w:pPr>
+      <w:r>
+        <w:rPr/>
+      </w:r>
+    </w:p>
+    <w:p>
+      <w:pPr>
+        <w:pStyle w:val="Normal"/>
+        <w:spacing w:lineRule="auto" w:line="360"/>
+        <w:jc w:val="center"/>
+        <w:rPr>
+          <w:b/>
+          <w:b/>
+          <w:sz w:val="32"/>
+          <w:szCs w:val="52"/>
+        </w:rPr>
+      </w:pPr>
+      <w:r>
+        <w:rPr/>
+      </w:r>
+    </w:p>
+    <w:p>
+      <w:pPr>
+        <w:pStyle w:val="Normal"/>
+        <w:spacing w:lineRule="auto" w:line="360"/>
+        <w:jc w:val="center"/>
+        <w:rPr>
+          <w:b/>
+          <w:b/>
+          <w:sz w:val="32"/>
+          <w:szCs w:val="52"/>
+        </w:rPr>
+      </w:pPr>
+      <w:r>
+        <w:rPr/>
+      </w:r>
+    </w:p>
+    <w:p>
+      <w:pPr>
+        <w:pStyle w:val="Normal"/>
+        <w:spacing w:lineRule="auto" w:line="360"/>
+        <w:jc w:val="center"/>
+        <w:rPr>
+          <w:b/>
+          <w:b/>
+          <w:sz w:val="32"/>
+          <w:szCs w:val="52"/>
+        </w:rPr>
+      </w:pPr>
+      <w:r>
+        <w:rPr/>
+      </w:r>
+    </w:p>
+    <w:p>
+      <w:pPr>
+        <w:pStyle w:val="Normal"/>
+        <w:spacing w:lineRule="auto" w:line="360"/>
+        <w:jc w:val="center"/>
+        <w:rPr>
+          <w:b/>
+          <w:b/>
+          <w:sz w:val="32"/>
+          <w:szCs w:val="52"/>
+        </w:rPr>
+      </w:pPr>
+      <w:r>
+        <w:rPr/>
+      </w:r>
+    </w:p>
+    <w:p>
+      <w:pPr>
+        <w:pStyle w:val="Normal"/>
+        <w:spacing w:lineRule="auto" w:line="360"/>
+        <w:jc w:val="center"/>
+        <w:rPr>
+          <w:b/>
+          <w:b/>
+          <w:sz w:val="32"/>
+          <w:szCs w:val="52"/>
+        </w:rPr>
+      </w:pPr>
+      <w:r>
+        <w:rPr/>
+      </w:r>
+    </w:p>
+    <w:p>
+      <w:pPr>
+        <w:pStyle w:val="Normal"/>
+        <w:spacing w:lineRule="auto" w:line="360"/>
+        <w:jc w:val="center"/>
+        <w:rPr>
+          <w:b/>
+          <w:b/>
+          <w:sz w:val="32"/>
+          <w:szCs w:val="52"/>
+        </w:rPr>
+      </w:pPr>
+      <w:r>
+        <w:rPr/>
+      </w:r>
+    </w:p>
+    <w:p>
+      <w:pPr>
+        <w:pStyle w:val="Normal"/>
+        <w:spacing w:lineRule="auto" w:line="360"/>
+        <w:jc w:val="center"/>
+        <w:rPr>
+          <w:b/>
+          <w:b/>
+          <w:sz w:val="32"/>
+          <w:szCs w:val="52"/>
+        </w:rPr>
+      </w:pPr>
+      <w:r>
+        <w:rPr/>
+      </w:r>
+    </w:p>
+    <w:p>
+      <w:pPr>
+        <w:pStyle w:val="Normal"/>
+        <w:spacing w:lineRule="auto" w:line="360"/>
+        <w:jc w:val="center"/>
+        <w:rPr>
+          <w:b/>
+          <w:b/>
+          <w:sz w:val="32"/>
+          <w:szCs w:val="52"/>
+        </w:rPr>
+      </w:pPr>
+      <w:r>
+        <w:rPr/>
+      </w:r>
+    </w:p>
+    <w:p>
+      <w:pPr>
+        <w:pStyle w:val="Normal"/>
+        <w:spacing w:lineRule="auto" w:line="360"/>
+        <w:jc w:val="center"/>
+        <w:rPr>
+          <w:b/>
+          <w:b/>
+          <w:sz w:val="32"/>
+          <w:szCs w:val="52"/>
+        </w:rPr>
+      </w:pPr>
+      <w:r>
+        <w:rPr/>
+      </w:r>
+    </w:p>
+    <w:p>
+      <w:pPr>
+        <w:pStyle w:val="Normal"/>
+        <w:spacing w:lineRule="auto" w:line="360"/>
+        <w:jc w:val="center"/>
+        <w:rPr>
+          <w:b/>
+          <w:b/>
+          <w:sz w:val="32"/>
+          <w:szCs w:val="52"/>
+        </w:rPr>
+      </w:pPr>
+      <w:r>
+        <w:rPr/>
+      </w:r>
+    </w:p>
+    <w:p>
+      <w:pPr>
+        <w:pStyle w:val="Normal"/>
+        <w:spacing w:lineRule="auto" w:line="360"/>
+        <w:jc w:val="center"/>
+        <w:rPr>
+          <w:b/>
+          <w:b/>
+          <w:sz w:val="32"/>
+          <w:szCs w:val="52"/>
+        </w:rPr>
+      </w:pPr>
+      <w:r>
+        <w:rPr/>
+      </w:r>
+    </w:p>
+    <w:p>
+      <w:pPr>
+        <w:pStyle w:val="Normal"/>
+        <w:spacing w:lineRule="auto" w:line="360"/>
+        <w:jc w:val="center"/>
+        <w:rPr>
+          <w:b/>
+          <w:b/>
+          <w:sz w:val="32"/>
+          <w:szCs w:val="52"/>
+        </w:rPr>
+      </w:pPr>
+      <w:r>
+        <w:rPr/>
+      </w:r>
+    </w:p>
+    <w:p>
+      <w:pPr>
+        <w:pStyle w:val="Normal"/>
+        <w:spacing w:lineRule="auto" w:line="360"/>
+        <w:jc w:val="center"/>
+        <w:rPr>
+          <w:b/>
+          <w:b/>
+          <w:sz w:val="32"/>
+          <w:szCs w:val="52"/>
+        </w:rPr>
+      </w:pPr>
+      <w:r>
+        <w:rPr/>
+      </w:r>
+    </w:p>
+    <w:p>
+      <w:pPr>
+        <w:pStyle w:val="Normal"/>
+        <w:spacing w:lineRule="auto" w:line="360"/>
+        <w:jc w:val="center"/>
+        <w:rPr>
+          <w:b/>
+          <w:b/>
+          <w:sz w:val="32"/>
+          <w:szCs w:val="52"/>
+        </w:rPr>
+      </w:pPr>
+      <w:r>
+        <w:rPr/>
+      </w:r>
+    </w:p>
+    <w:p>
+      <w:pPr>
+        <w:pStyle w:val="Normal"/>
+        <w:spacing w:lineRule="auto" w:line="360"/>
+        <w:jc w:val="center"/>
+        <w:rPr>
+          <w:b/>
+          <w:b/>
+          <w:sz w:val="32"/>
+          <w:szCs w:val="52"/>
+        </w:rPr>
+      </w:pPr>
+      <w:r>
+        <w:rPr/>
+      </w:r>
+    </w:p>
+    <w:p>
+      <w:pPr>
+        <w:pStyle w:val="Normal"/>
+        <w:spacing w:lineRule="auto" w:line="360"/>
+        <w:jc w:val="center"/>
+        <w:rPr>
+          <w:b/>
+          <w:b/>
+          <w:sz w:val="32"/>
+          <w:szCs w:val="52"/>
+        </w:rPr>
+      </w:pPr>
+      <w:r>
+        <w:rPr/>
+      </w:r>
+    </w:p>
+    <w:p>
+      <w:pPr>
+        <w:pStyle w:val="Normal"/>
+        <w:spacing w:lineRule="auto" w:line="360"/>
+        <w:jc w:val="center"/>
+        <w:rPr>
+          <w:b/>
+          <w:b/>
+          <w:sz w:val="32"/>
+          <w:szCs w:val="52"/>
+        </w:rPr>
+      </w:pPr>
+      <w:r>
+        <w:rPr/>
+      </w:r>
+    </w:p>
+    <w:p>
+      <w:pPr>
+        <w:pStyle w:val="Normal"/>
+        <w:spacing w:lineRule="auto" w:line="360"/>
+        <w:jc w:val="center"/>
+        <w:rPr>
+          <w:b/>
+          <w:b/>
+          <w:sz w:val="32"/>
+          <w:szCs w:val="52"/>
+        </w:rPr>
+      </w:pPr>
+      <w:r>
+        <w:rPr/>
+      </w:r>
+    </w:p>
+    <w:p>
+      <w:pPr>
+        <w:pStyle w:val="Normal"/>
+        <w:spacing w:lineRule="auto" w:line="360"/>
+        <w:jc w:val="center"/>
+        <w:rPr>
+          <w:b/>
+          <w:b/>
+          <w:sz w:val="32"/>
+          <w:szCs w:val="52"/>
+        </w:rPr>
+      </w:pPr>
+      <w:r>
+        <w:rPr/>
+      </w:r>
+    </w:p>
+    <w:p>
+      <w:pPr>
+        <w:pStyle w:val="Normal"/>
+        <w:spacing w:lineRule="auto" w:line="360"/>
+        <w:jc w:val="center"/>
+        <w:rPr>
+          <w:b/>
+          <w:b/>
+          <w:sz w:val="32"/>
+          <w:szCs w:val="52"/>
+        </w:rPr>
+      </w:pPr>
+      <w:r>
+        <w:rPr/>
+      </w:r>
+    </w:p>
+    <w:p>
+      <w:pPr>
+        <w:pStyle w:val="Normal"/>
+        <w:spacing w:lineRule="auto" w:line="360"/>
+        <w:jc w:val="center"/>
+        <w:rPr>
+          <w:b/>
+          <w:b/>
+          <w:sz w:val="32"/>
+          <w:szCs w:val="52"/>
+        </w:rPr>
+      </w:pPr>
+      <w:r>
+        <w:rPr/>
+      </w:r>
+    </w:p>
+    <w:p>
+      <w:pPr>
+        <w:pStyle w:val="Normal"/>
+        <w:spacing w:lineRule="auto" w:line="360"/>
+        <w:jc w:val="center"/>
+        <w:rPr>
+          <w:b/>
+          <w:b/>
+          <w:sz w:val="32"/>
+          <w:szCs w:val="52"/>
+        </w:rPr>
+      </w:pPr>
+      <w:r>
+        <w:rPr/>
+      </w:r>
+    </w:p>
+    <w:p>
+      <w:pPr>
+        <w:pStyle w:val="Normal"/>
+        <w:spacing w:lineRule="auto" w:line="360"/>
+        <w:jc w:val="center"/>
+        <w:rPr>
+          <w:b/>
+          <w:b/>
+          <w:sz w:val="32"/>
+          <w:szCs w:val="52"/>
+        </w:rPr>
+      </w:pPr>
+      <w:r>
+        <w:rPr/>
+      </w:r>
+    </w:p>
+    <w:p>
+      <w:pPr>
+        <w:pStyle w:val="Normal"/>
+        <w:spacing w:lineRule="auto" w:line="360"/>
+        <w:jc w:val="center"/>
+        <w:rPr>
+          <w:b/>
+          <w:b/>
+          <w:sz w:val="32"/>
+          <w:szCs w:val="52"/>
+        </w:rPr>
+      </w:pPr>
+      <w:r>
+        <w:rPr/>
+      </w:r>
+    </w:p>
+    <w:p>
+      <w:pPr>
+        <w:pStyle w:val="Normal"/>
+        <w:spacing w:lineRule="auto" w:line="360"/>
+        <w:jc w:val="center"/>
+        <w:rPr>
+          <w:b/>
+          <w:b/>
+          <w:sz w:val="32"/>
+          <w:szCs w:val="52"/>
+        </w:rPr>
+      </w:pPr>
+      <w:r>
+        <w:rPr/>
+      </w:r>
+    </w:p>
+    <w:p>
+      <w:pPr>
+        <w:pStyle w:val="Normal"/>
+        <w:spacing w:lineRule="auto" w:line="360"/>
+        <w:jc w:val="center"/>
+        <w:rPr>
+          <w:b/>
+          <w:b/>
+          <w:sz w:val="32"/>
+          <w:szCs w:val="52"/>
+        </w:rPr>
+      </w:pPr>
+      <w:r>
+        <w:rPr/>
+      </w:r>
+    </w:p>
+    <w:p>
+      <w:pPr>
+        <w:pStyle w:val="Normal"/>
+        <w:spacing w:lineRule="auto" w:line="360"/>
+        <w:jc w:val="center"/>
+        <w:rPr>
+          <w:b/>
+          <w:b/>
+          <w:sz w:val="32"/>
+          <w:szCs w:val="52"/>
+        </w:rPr>
+      </w:pPr>
+      <w:r>
+        <w:rPr/>
+      </w:r>
+    </w:p>
+    <w:p>
+      <w:pPr>
+        <w:pStyle w:val="Normal"/>
+        <w:spacing w:lineRule="auto" w:line="360"/>
+        <w:jc w:val="center"/>
+        <w:rPr>
+          <w:b/>
+          <w:b/>
+          <w:sz w:val="32"/>
+          <w:szCs w:val="52"/>
+        </w:rPr>
+      </w:pPr>
+      <w:r>
+        <w:rPr/>
+      </w:r>
+    </w:p>
+    <w:p>
+      <w:pPr>
+        <w:pStyle w:val="Normal"/>
+        <w:spacing w:lineRule="auto" w:line="360"/>
+        <w:jc w:val="center"/>
+        <w:rPr>
+          <w:b/>
+          <w:b/>
+          <w:sz w:val="32"/>
+          <w:szCs w:val="52"/>
+        </w:rPr>
+      </w:pPr>
+      <w:r>
+        <w:rPr/>
+      </w:r>
+    </w:p>
+    <w:p>
+      <w:pPr>
+        <w:pStyle w:val="Normal"/>
+        <w:spacing w:lineRule="auto" w:line="360"/>
+        <w:jc w:val="center"/>
+        <w:rPr>
+          <w:b/>
+          <w:b/>
+          <w:sz w:val="32"/>
+          <w:szCs w:val="52"/>
+        </w:rPr>
+      </w:pPr>
+      <w:r>
+        <w:rPr/>
+      </w:r>
+    </w:p>
+    <w:p>
+      <w:pPr>
+        <w:pStyle w:val="Normal"/>
+        <w:spacing w:lineRule="auto" w:line="360"/>
+        <w:jc w:val="center"/>
+        <w:rPr>
+          <w:b/>
+          <w:b/>
+          <w:sz w:val="32"/>
+          <w:szCs w:val="52"/>
+        </w:rPr>
+      </w:pPr>
+      <w:r>
+        <w:rPr/>
+      </w:r>
+    </w:p>
+    <w:p>
+      <w:pPr>
+        <w:pStyle w:val="Normal"/>
+        <w:spacing w:lineRule="auto" w:line="360"/>
+        <w:jc w:val="center"/>
+        <w:rPr>
+          <w:b/>
+          <w:b/>
+          <w:sz w:val="32"/>
+          <w:szCs w:val="52"/>
+        </w:rPr>
+      </w:pPr>
+      <w:r>
+        <w:rPr/>
+      </w:r>
+    </w:p>
+    <w:p>
+      <w:pPr>
+        <w:pStyle w:val="Normal"/>
+        <w:spacing w:lineRule="auto" w:line="360"/>
+        <w:jc w:val="center"/>
+        <w:rPr>
+          <w:b/>
+          <w:b/>
+          <w:sz w:val="32"/>
+          <w:szCs w:val="52"/>
+        </w:rPr>
+      </w:pPr>
+      <w:r>
+        <w:rPr/>
+      </w:r>
+    </w:p>
+    <w:p>
+      <w:pPr>
+        <w:pStyle w:val="Normal"/>
+        <w:spacing w:lineRule="auto" w:line="360"/>
+        <w:jc w:val="center"/>
+        <w:rPr>
+          <w:b/>
+          <w:b/>
+          <w:sz w:val="32"/>
+          <w:szCs w:val="52"/>
+        </w:rPr>
+      </w:pPr>
+      <w:r>
+        <w:rPr/>
+      </w:r>
+    </w:p>
+    <w:p>
+      <w:pPr>
+        <w:pStyle w:val="Normal"/>
+        <w:ind w:left="39" w:hanging="0"/>
+        <w:jc w:val="center"/>
+        <w:rPr>
+          <w:b/>
+          <w:b/>
+          <w:sz w:val="24"/>
+        </w:rPr>
+      </w:pPr>
+      <w:r>
+        <w:rPr>
+          <w:sz w:val="28"/>
+        </w:rPr>
+      </w:r>
+    </w:p>
+    <w:p>
+      <w:pPr>
+        <w:pStyle w:val="Normal"/>
+        <w:spacing w:lineRule="auto" w:line="360"/>
+        <w:jc w:val="center"/>
+        <w:rPr>
+          <w:b/>
+          <w:b/>
+          <w:sz w:val="32"/>
+          <w:szCs w:val="52"/>
+        </w:rPr>
+      </w:pPr>
+      <w:r>
+        <w:rPr/>
+      </w:r>
+    </w:p>
+    <w:p>
+      <w:pPr>
+        <w:pStyle w:val="Normal"/>
+        <w:spacing w:lineRule="auto" w:line="360"/>
+        <w:jc w:val="center"/>
+        <w:rPr>
+          <w:b/>
+          <w:b/>
+          <w:sz w:val="32"/>
+          <w:szCs w:val="52"/>
+        </w:rPr>
+      </w:pPr>
+      <w:r>
+        <w:rPr/>
       </w:r>
     </w:p>
     <w:p>
@@ -2681,54 +4920,23 @@
       <w:pPr>
         <w:pStyle w:val="Normal"/>
         <w:spacing w:lineRule="auto" w:line="360"/>
-        <w:rPr>
-          <w:sz w:val="28"/>
-        </w:rPr>
-      </w:pPr>
-      <w:r>
-        <w:rPr>
-          <w:sz w:val="28"/>
-        </w:rPr>
-      </w:r>
-    </w:p>
-    <w:p>
-      <w:pPr>
-        <w:pStyle w:val="Normal"/>
-        <w:spacing w:lineRule="auto" w:line="360"/>
-        <w:rPr>
-          <w:sz w:val="28"/>
-        </w:rPr>
-      </w:pPr>
-      <w:r>
-        <w:rPr>
-          <w:sz w:val="28"/>
-        </w:rPr>
-      </w:r>
-    </w:p>
-    <w:p>
-      <w:pPr>
-        <w:pStyle w:val="Normal"/>
-        <w:spacing w:lineRule="auto" w:line="360"/>
-        <w:rPr>
-          <w:sz w:val="28"/>
-        </w:rPr>
-      </w:pPr>
-      <w:r>
-        <w:rPr>
-          <w:sz w:val="28"/>
-        </w:rPr>
-      </w:r>
-    </w:p>
-    <w:p>
-      <w:pPr>
-        <w:pStyle w:val="Normal"/>
-        <w:spacing w:lineRule="auto" w:line="360"/>
         <w:jc w:val="right"/>
         <w:rPr>
-          <w:b/>
-          <w:b/>
-          <w:sz w:val="36"/>
-          <w:szCs w:val="36"/>
+          <w:sz w:val="28"/>
+        </w:rPr>
+      </w:pPr>
+      <w:r>
+        <w:rPr>
+          <w:sz w:val="28"/>
+        </w:rPr>
+      </w:r>
+    </w:p>
+    <w:p>
+      <w:pPr>
+        <w:pStyle w:val="Normal"/>
+        <w:spacing w:lineRule="auto" w:line="360"/>
+        <w:rPr>
+          <w:sz w:val="28"/>
         </w:rPr>
       </w:pPr>
       <w:r>
@@ -2861,11 +5069,13 @@
           <w:tcPr>
             <w:tcW w:w="1014" w:type="dxa"/>
             <w:tcBorders/>
+            <w:vAlign w:val="center"/>
           </w:tcPr>
           <w:p>
             <w:pPr>
               <w:pStyle w:val="Normal"/>
               <w:spacing w:lineRule="auto" w:line="360"/>
+              <w:jc w:val="left"/>
               <w:rPr>
                 <w:b/>
                 <w:b/>
@@ -2883,11 +5093,13 @@
           <w:tcPr>
             <w:tcW w:w="1565" w:type="dxa"/>
             <w:tcBorders/>
+            <w:vAlign w:val="center"/>
           </w:tcPr>
           <w:p>
             <w:pPr>
               <w:pStyle w:val="Normal"/>
               <w:spacing w:lineRule="auto" w:line="360"/>
+              <w:jc w:val="left"/>
               <w:rPr>
                 <w:b/>
                 <w:b/>
@@ -2905,11 +5117,13 @@
           <w:tcPr>
             <w:tcW w:w="5003" w:type="dxa"/>
             <w:tcBorders/>
+            <w:vAlign w:val="center"/>
           </w:tcPr>
           <w:p>
             <w:pPr>
               <w:pStyle w:val="Normal"/>
               <w:spacing w:lineRule="auto" w:line="360"/>
+              <w:jc w:val="left"/>
               <w:rPr>
                 <w:b/>
                 <w:b/>
@@ -2927,11 +5141,13 @@
           <w:tcPr>
             <w:tcW w:w="1337" w:type="dxa"/>
             <w:tcBorders/>
+            <w:vAlign w:val="center"/>
           </w:tcPr>
           <w:p>
             <w:pPr>
               <w:pStyle w:val="Normal"/>
               <w:spacing w:lineRule="auto" w:line="360"/>
+              <w:jc w:val="left"/>
               <w:rPr>
                 <w:b/>
                 <w:b/>
@@ -2952,11 +5168,13 @@
           <w:tcPr>
             <w:tcW w:w="1014" w:type="dxa"/>
             <w:tcBorders/>
+            <w:vAlign w:val="center"/>
           </w:tcPr>
           <w:p>
             <w:pPr>
               <w:pStyle w:val="Normal"/>
               <w:spacing w:lineRule="auto" w:line="360"/>
+              <w:jc w:val="left"/>
               <w:rPr>
                 <w:sz w:val="28"/>
               </w:rPr>
@@ -2971,11 +5189,13 @@
           <w:tcPr>
             <w:tcW w:w="1565" w:type="dxa"/>
             <w:tcBorders/>
+            <w:vAlign w:val="center"/>
           </w:tcPr>
           <w:p>
             <w:pPr>
               <w:pStyle w:val="Normal"/>
               <w:spacing w:lineRule="auto" w:line="360"/>
+              <w:jc w:val="left"/>
               <w:rPr>
                 <w:sz w:val="28"/>
               </w:rPr>
@@ -2990,11 +5210,13 @@
           <w:tcPr>
             <w:tcW w:w="5003" w:type="dxa"/>
             <w:tcBorders/>
+            <w:vAlign w:val="center"/>
           </w:tcPr>
           <w:p>
             <w:pPr>
               <w:pStyle w:val="Normal"/>
               <w:spacing w:lineRule="auto" w:line="360"/>
+              <w:jc w:val="left"/>
               <w:rPr>
                 <w:sz w:val="28"/>
               </w:rPr>
@@ -3009,12 +5231,13 @@
           <w:tcPr>
             <w:tcW w:w="1337" w:type="dxa"/>
             <w:tcBorders/>
+            <w:vAlign w:val="center"/>
           </w:tcPr>
           <w:p>
             <w:pPr>
               <w:pStyle w:val="Normal"/>
               <w:spacing w:lineRule="auto" w:line="360"/>
-              <w:jc w:val="center"/>
+              <w:jc w:val="left"/>
               <w:rPr>
                 <w:sz w:val="28"/>
               </w:rPr>
@@ -3027,6 +5250,36 @@
         </w:tc>
       </w:tr>
     </w:tbl>
+    <w:p>
+      <w:pPr>
+        <w:pStyle w:val="Normal"/>
+        <w:spacing w:lineRule="auto" w:line="360"/>
+        <w:jc w:val="right"/>
+        <w:rPr>
+          <w:sz w:val="28"/>
+        </w:rPr>
+      </w:pPr>
+      <w:r>
+        <w:rPr>
+          <w:sz w:val="28"/>
+        </w:rPr>
+      </w:r>
+    </w:p>
+    <w:p>
+      <w:pPr>
+        <w:pStyle w:val="Normal"/>
+        <w:spacing w:lineRule="auto" w:line="360"/>
+        <w:jc w:val="right"/>
+        <w:rPr>
+          <w:sz w:val="28"/>
+        </w:rPr>
+      </w:pPr>
+      <w:r>
+        <w:rPr>
+          <w:sz w:val="28"/>
+        </w:rPr>
+      </w:r>
+    </w:p>
     <w:p>
       <w:pPr>
         <w:pStyle w:val="Normal"/>
@@ -3514,11 +5767,13 @@
           <w:tcPr>
             <w:tcW w:w="1010" w:type="dxa"/>
             <w:tcBorders/>
+            <w:vAlign w:val="center"/>
           </w:tcPr>
           <w:p>
             <w:pPr>
               <w:pStyle w:val="Normal"/>
               <w:spacing w:lineRule="auto" w:line="360"/>
+              <w:jc w:val="left"/>
               <w:rPr>
                 <w:b/>
                 <w:b/>
@@ -3536,11 +5791,13 @@
           <w:tcPr>
             <w:tcW w:w="1591" w:type="dxa"/>
             <w:tcBorders/>
+            <w:vAlign w:val="center"/>
           </w:tcPr>
           <w:p>
             <w:pPr>
               <w:pStyle w:val="Normal"/>
               <w:spacing w:lineRule="auto" w:line="360"/>
+              <w:jc w:val="left"/>
               <w:rPr>
                 <w:b/>
                 <w:b/>
@@ -3558,11 +5815,13 @@
           <w:tcPr>
             <w:tcW w:w="4983" w:type="dxa"/>
             <w:tcBorders/>
+            <w:vAlign w:val="center"/>
           </w:tcPr>
           <w:p>
             <w:pPr>
               <w:pStyle w:val="Normal"/>
               <w:spacing w:lineRule="auto" w:line="360"/>
+              <w:jc w:val="left"/>
               <w:rPr>
                 <w:b/>
                 <w:b/>
@@ -3580,11 +5839,13 @@
           <w:tcPr>
             <w:tcW w:w="1335" w:type="dxa"/>
             <w:tcBorders/>
+            <w:vAlign w:val="center"/>
           </w:tcPr>
           <w:p>
             <w:pPr>
               <w:pStyle w:val="Normal"/>
               <w:spacing w:lineRule="auto" w:line="360"/>
+              <w:jc w:val="left"/>
               <w:rPr>
                 <w:b/>
                 <w:b/>
@@ -3605,11 +5866,13 @@
           <w:tcPr>
             <w:tcW w:w="1010" w:type="dxa"/>
             <w:tcBorders/>
+            <w:vAlign w:val="center"/>
           </w:tcPr>
           <w:p>
             <w:pPr>
               <w:pStyle w:val="Normal"/>
               <w:spacing w:lineRule="auto" w:line="360"/>
+              <w:jc w:val="left"/>
               <w:rPr>
                 <w:sz w:val="28"/>
               </w:rPr>
@@ -3624,11 +5887,13 @@
           <w:tcPr>
             <w:tcW w:w="1591" w:type="dxa"/>
             <w:tcBorders/>
+            <w:vAlign w:val="center"/>
           </w:tcPr>
           <w:p>
             <w:pPr>
               <w:pStyle w:val="Normal"/>
               <w:spacing w:lineRule="auto" w:line="360"/>
+              <w:jc w:val="left"/>
               <w:rPr>
                 <w:sz w:val="28"/>
               </w:rPr>
@@ -3643,11 +5908,13 @@
           <w:tcPr>
             <w:tcW w:w="4983" w:type="dxa"/>
             <w:tcBorders/>
+            <w:vAlign w:val="center"/>
           </w:tcPr>
           <w:p>
             <w:pPr>
               <w:pStyle w:val="Normal"/>
               <w:spacing w:lineRule="auto" w:line="360"/>
+              <w:jc w:val="left"/>
               <w:rPr>
                 <w:sz w:val="28"/>
               </w:rPr>
@@ -3662,12 +5929,13 @@
           <w:tcPr>
             <w:tcW w:w="1335" w:type="dxa"/>
             <w:tcBorders/>
+            <w:vAlign w:val="center"/>
           </w:tcPr>
           <w:p>
             <w:pPr>
               <w:pStyle w:val="Normal"/>
               <w:spacing w:lineRule="auto" w:line="360"/>
-              <w:jc w:val="center"/>
+              <w:jc w:val="left"/>
               <w:rPr>
                 <w:sz w:val="28"/>
               </w:rPr>
@@ -4030,1441 +6298,6 @@
         <w:pStyle w:val="Normal"/>
         <w:spacing w:lineRule="auto" w:line="360"/>
         <w:jc w:val="right"/>
-        <w:rPr>
-          <w:sz w:val="28"/>
-        </w:rPr>
-      </w:pPr>
-      <w:r>
-        <w:rPr>
-          <w:sz w:val="28"/>
-        </w:rPr>
-      </w:r>
-    </w:p>
-    <w:p>
-      <w:pPr>
-        <w:pStyle w:val="Normal"/>
-        <w:spacing w:lineRule="auto" w:line="360"/>
-        <w:jc w:val="right"/>
-        <w:rPr>
-          <w:sz w:val="28"/>
-        </w:rPr>
-      </w:pPr>
-      <w:r>
-        <w:rPr>
-          <w:sz w:val="28"/>
-        </w:rPr>
-      </w:r>
-    </w:p>
-    <w:p>
-      <w:pPr>
-        <w:pStyle w:val="TextBody"/>
-        <w:spacing w:lineRule="exact" w:line="274"/>
-        <w:ind w:left="40" w:hanging="0"/>
-        <w:jc w:val="center"/>
-        <w:rPr>
-          <w:sz w:val="28"/>
-        </w:rPr>
-      </w:pPr>
-      <w:r>
-        <w:rPr>
-          <w:sz w:val="28"/>
-        </w:rPr>
-      </w:r>
-    </w:p>
-    <w:p>
-      <w:pPr>
-        <w:pStyle w:val="Normal"/>
-        <w:spacing w:lineRule="auto" w:line="360"/>
-        <w:ind w:left="40" w:hanging="0"/>
-        <w:jc w:val="center"/>
-        <w:rPr>
-          <w:b/>
-          <w:b/>
-          <w:sz w:val="32"/>
-          <w:szCs w:val="52"/>
-        </w:rPr>
-      </w:pPr>
-      <w:r>
-        <w:rPr>
-          <w:b/>
-          <w:sz w:val="32"/>
-          <w:szCs w:val="52"/>
-        </w:rPr>
-        <w:t>ABSTRACT</w:t>
-      </w:r>
-    </w:p>
-    <w:p>
-      <w:pPr>
-        <w:pStyle w:val="TextBody"/>
-        <w:spacing w:lineRule="exact" w:line="274"/>
-        <w:ind w:left="40" w:hanging="0"/>
-        <w:jc w:val="center"/>
-        <w:rPr>
-          <w:sz w:val="28"/>
-        </w:rPr>
-      </w:pPr>
-      <w:r>
-        <w:rPr>
-          <w:sz w:val="28"/>
-        </w:rPr>
-      </w:r>
-    </w:p>
-    <w:p>
-      <w:pPr>
-        <w:pStyle w:val="TextBody"/>
-        <w:spacing w:lineRule="exact" w:line="274"/>
-        <w:ind w:left="40" w:hanging="0"/>
-        <w:jc w:val="center"/>
-        <w:rPr>
-          <w:sz w:val="28"/>
-        </w:rPr>
-      </w:pPr>
-      <w:r>
-        <w:rPr>
-          <w:sz w:val="28"/>
-        </w:rPr>
-      </w:r>
-    </w:p>
-    <w:p>
-      <w:pPr>
-        <w:pStyle w:val="TextBody"/>
-        <w:spacing w:lineRule="exact" w:line="274"/>
-        <w:ind w:left="40" w:hanging="0"/>
-        <w:jc w:val="center"/>
-        <w:rPr>
-          <w:sz w:val="28"/>
-        </w:rPr>
-      </w:pPr>
-      <w:r>
-        <w:rPr>
-          <w:sz w:val="28"/>
-        </w:rPr>
-      </w:r>
-    </w:p>
-    <w:p>
-      <w:pPr>
-        <w:pStyle w:val="TextBody"/>
-        <w:spacing w:lineRule="exact" w:line="274"/>
-        <w:ind w:left="40" w:hanging="0"/>
-        <w:jc w:val="center"/>
-        <w:rPr>
-          <w:sz w:val="28"/>
-        </w:rPr>
-      </w:pPr>
-      <w:r>
-        <w:rPr/>
-        <w:t xml:space="preserve"> </w:t>
-      </w:r>
-      <w:r>
-        <w:rPr/>
-        <w:t>(A typical specimen of table of contents)</w:t>
-      </w:r>
-    </w:p>
-    <w:p>
-      <w:pPr>
-        <w:pStyle w:val="TextBody"/>
-        <w:ind w:left="38" w:hanging="0"/>
-        <w:jc w:val="center"/>
-        <w:rPr>
-          <w:sz w:val="28"/>
-        </w:rPr>
-      </w:pPr>
-      <w:r>
-        <w:rPr/>
-        <w:t>&lt;Font Style Times New Roman&gt;</w:t>
-      </w:r>
-    </w:p>
-    <w:p>
-      <w:pPr>
-        <w:pStyle w:val="TextBody"/>
-        <w:rPr>
-          <w:sz w:val="28"/>
-        </w:rPr>
-      </w:pPr>
-      <w:r>
-        <w:rPr>
-          <w:sz w:val="28"/>
-        </w:rPr>
-      </w:r>
-    </w:p>
-    <w:p>
-      <w:pPr>
-        <w:pStyle w:val="TextBody"/>
-        <w:spacing w:before="5" w:after="0"/>
-        <w:rPr>
-          <w:sz w:val="28"/>
-        </w:rPr>
-      </w:pPr>
-      <w:r>
-        <w:rPr>
-          <w:sz w:val="28"/>
-        </w:rPr>
-      </w:r>
-    </w:p>
-    <w:p>
-      <w:pPr>
-        <w:pStyle w:val="Normal"/>
-        <w:ind w:left="39" w:hanging="0"/>
-        <w:jc w:val="center"/>
-        <w:rPr>
-          <w:b/>
-          <w:b/>
-          <w:sz w:val="24"/>
-        </w:rPr>
-      </w:pPr>
-      <w:r>
-        <w:rPr>
-          <w:b/>
-          <w:sz w:val="24"/>
-          <w:u w:val="thick"/>
-        </w:rPr>
-        <w:t>TABLE OF CONTENTS</w:t>
-      </w:r>
-    </w:p>
-    <w:p>
-      <w:pPr>
-        <w:pStyle w:val="TextBody"/>
-        <w:rPr>
-          <w:b/>
-          <w:b/>
-          <w:sz w:val="20"/>
-        </w:rPr>
-      </w:pPr>
-      <w:r>
-        <w:rPr>
-          <w:b/>
-          <w:sz w:val="20"/>
-        </w:rPr>
-      </w:r>
-    </w:p>
-    <w:p>
-      <w:pPr>
-        <w:pStyle w:val="TextBody"/>
-        <w:rPr>
-          <w:b/>
-          <w:b/>
-          <w:sz w:val="20"/>
-        </w:rPr>
-      </w:pPr>
-      <w:r>
-        <w:rPr>
-          <w:b/>
-          <w:sz w:val="20"/>
-        </w:rPr>
-      </w:r>
-    </w:p>
-    <w:p>
-      <w:pPr>
-        <w:pStyle w:val="TextBody"/>
-        <w:spacing w:before="5" w:after="0"/>
-        <w:rPr>
-          <w:b/>
-          <w:b/>
-          <w:sz w:val="11"/>
-        </w:rPr>
-      </w:pPr>
-      <w:r>
-        <w:rPr>
-          <w:b/>
-          <w:sz w:val="11"/>
-        </w:rPr>
-      </w:r>
-    </w:p>
-    <w:tbl>
-      <w:tblPr>
-        <w:tblW w:w="8686" w:type="dxa"/>
-        <w:jc w:val="left"/>
-        <w:tblInd w:w="117" w:type="dxa"/>
-        <w:tblCellMar>
-          <w:top w:w="0" w:type="dxa"/>
-          <w:left w:w="0" w:type="dxa"/>
-          <w:bottom w:w="0" w:type="dxa"/>
-          <w:right w:w="0" w:type="dxa"/>
-        </w:tblCellMar>
-        <w:tblLook w:val="01e0" w:noHBand="0" w:noVBand="0" w:firstColumn="1" w:lastRow="1" w:lastColumn="1" w:firstRow="1"/>
-      </w:tblPr>
-      <w:tblGrid>
-        <w:gridCol w:w="2075"/>
-        <w:gridCol w:w="4694"/>
-        <w:gridCol w:w="1917"/>
-      </w:tblGrid>
-      <w:tr>
-        <w:trPr>
-          <w:trHeight w:val="397" w:hRule="atLeast"/>
-        </w:trPr>
-        <w:tc>
-          <w:tcPr>
-            <w:tcW w:w="2075" w:type="dxa"/>
-            <w:tcBorders/>
-          </w:tcPr>
-          <w:p>
-            <w:pPr>
-              <w:pStyle w:val="TableParagraph"/>
-              <w:spacing w:lineRule="exact" w:line="237"/>
-              <w:ind w:left="50" w:hanging="0"/>
-              <w:rPr>
-                <w:b/>
-                <w:b/>
-                <w:sz w:val="24"/>
-              </w:rPr>
-            </w:pPr>
-            <w:r>
-              <w:rPr>
-                <w:b/>
-                <w:sz w:val="24"/>
-              </w:rPr>
-              <w:t>CHAPTER NO.</w:t>
-            </w:r>
-          </w:p>
-        </w:tc>
-        <w:tc>
-          <w:tcPr>
-            <w:tcW w:w="4694" w:type="dxa"/>
-            <w:tcBorders/>
-          </w:tcPr>
-          <w:p>
-            <w:pPr>
-              <w:pStyle w:val="TableParagraph"/>
-              <w:spacing w:lineRule="exact" w:line="237"/>
-              <w:ind w:left="853" w:hanging="0"/>
-              <w:rPr>
-                <w:b/>
-                <w:b/>
-                <w:sz w:val="24"/>
-              </w:rPr>
-            </w:pPr>
-            <w:r>
-              <w:rPr>
-                <w:b/>
-                <w:sz w:val="24"/>
-              </w:rPr>
-              <w:t>TITLE</w:t>
-            </w:r>
-          </w:p>
-        </w:tc>
-        <w:tc>
-          <w:tcPr>
-            <w:tcW w:w="1917" w:type="dxa"/>
-            <w:tcBorders/>
-          </w:tcPr>
-          <w:p>
-            <w:pPr>
-              <w:pStyle w:val="TableParagraph"/>
-              <w:spacing w:lineRule="exact" w:line="237"/>
-              <w:ind w:right="49" w:hanging="0"/>
-              <w:jc w:val="right"/>
-              <w:rPr>
-                <w:b/>
-                <w:b/>
-                <w:sz w:val="24"/>
-              </w:rPr>
-            </w:pPr>
-            <w:r>
-              <w:rPr>
-                <w:b/>
-                <w:sz w:val="24"/>
-              </w:rPr>
-              <w:t>PAGE</w:t>
-            </w:r>
-            <w:r>
-              <w:rPr>
-                <w:b/>
-                <w:spacing w:val="55"/>
-                <w:sz w:val="24"/>
-              </w:rPr>
-              <w:t xml:space="preserve"> </w:t>
-            </w:r>
-            <w:r>
-              <w:rPr>
-                <w:b/>
-                <w:sz w:val="24"/>
-              </w:rPr>
-              <w:t>NO.</w:t>
-            </w:r>
-          </w:p>
-        </w:tc>
-      </w:tr>
-      <w:tr>
-        <w:trPr>
-          <w:trHeight w:val="1102" w:hRule="atLeast"/>
-        </w:trPr>
-        <w:tc>
-          <w:tcPr>
-            <w:tcW w:w="2075" w:type="dxa"/>
-            <w:tcBorders/>
-          </w:tcPr>
-          <w:p>
-            <w:pPr>
-              <w:pStyle w:val="TableParagraph"/>
-              <w:rPr>
-                <w:sz w:val="24"/>
-              </w:rPr>
-            </w:pPr>
-            <w:r>
-              <w:rPr>
-                <w:sz w:val="24"/>
-              </w:rPr>
-            </w:r>
-          </w:p>
-        </w:tc>
-        <w:tc>
-          <w:tcPr>
-            <w:tcW w:w="4694" w:type="dxa"/>
-            <w:tcBorders/>
-          </w:tcPr>
-          <w:p>
-            <w:pPr>
-              <w:pStyle w:val="TableParagraph"/>
-              <w:spacing w:lineRule="auto" w:line="360" w:before="118" w:after="0"/>
-              <w:ind w:left="793" w:right="1348" w:hanging="0"/>
-              <w:rPr>
-                <w:b/>
-                <w:b/>
-                <w:sz w:val="24"/>
-              </w:rPr>
-            </w:pPr>
-            <w:r>
-              <w:rPr>
-                <w:b/>
-                <w:sz w:val="24"/>
-              </w:rPr>
-              <w:t>ABSTRACT ACKNOWLEDGMENT</w:t>
-            </w:r>
-          </w:p>
-        </w:tc>
-        <w:tc>
-          <w:tcPr>
-            <w:tcW w:w="1917" w:type="dxa"/>
-            <w:tcBorders/>
-          </w:tcPr>
-          <w:p>
-            <w:pPr>
-              <w:pStyle w:val="TableParagraph"/>
-              <w:spacing w:lineRule="auto" w:line="360" w:before="118" w:after="0"/>
-              <w:ind w:left="1333" w:right="361" w:hanging="27"/>
-              <w:rPr>
-                <w:b/>
-                <w:b/>
-                <w:sz w:val="24"/>
-              </w:rPr>
-            </w:pPr>
-            <w:r>
-              <w:rPr>
-                <w:b/>
-                <w:sz w:val="24"/>
-              </w:rPr>
-              <w:t>ii iii</w:t>
-            </w:r>
-          </w:p>
-        </w:tc>
-      </w:tr>
-      <w:tr>
-        <w:trPr>
-          <w:trHeight w:val="689" w:hRule="atLeast"/>
-        </w:trPr>
-        <w:tc>
-          <w:tcPr>
-            <w:tcW w:w="2075" w:type="dxa"/>
-            <w:tcBorders/>
-          </w:tcPr>
-          <w:p>
-            <w:pPr>
-              <w:pStyle w:val="TableParagraph"/>
-              <w:rPr>
-                <w:b/>
-                <w:b/>
-              </w:rPr>
-            </w:pPr>
-            <w:r>
-              <w:rPr>
-                <w:b/>
-              </w:rPr>
-            </w:r>
-          </w:p>
-          <w:p>
-            <w:pPr>
-              <w:pStyle w:val="TableParagraph"/>
-              <w:spacing w:before="1" w:after="0"/>
-              <w:ind w:left="589" w:hanging="0"/>
-              <w:rPr>
-                <w:b/>
-                <w:b/>
-                <w:sz w:val="24"/>
-              </w:rPr>
-            </w:pPr>
-            <w:r>
-              <w:rPr>
-                <w:b/>
-                <w:sz w:val="24"/>
-              </w:rPr>
-              <w:t>1.</w:t>
-            </w:r>
-          </w:p>
-        </w:tc>
-        <w:tc>
-          <w:tcPr>
-            <w:tcW w:w="4694" w:type="dxa"/>
-            <w:tcBorders/>
-          </w:tcPr>
-          <w:p>
-            <w:pPr>
-              <w:pStyle w:val="TableParagraph"/>
-              <w:rPr>
-                <w:b/>
-                <w:b/>
-              </w:rPr>
-            </w:pPr>
-            <w:r>
-              <w:rPr>
-                <w:b/>
-              </w:rPr>
-            </w:r>
-          </w:p>
-          <w:p>
-            <w:pPr>
-              <w:pStyle w:val="TableParagraph"/>
-              <w:spacing w:before="1" w:after="0"/>
-              <w:ind w:left="673" w:hanging="0"/>
-              <w:rPr>
-                <w:b/>
-                <w:b/>
-                <w:sz w:val="24"/>
-              </w:rPr>
-            </w:pPr>
-            <w:r>
-              <w:rPr>
-                <w:b/>
-                <w:sz w:val="24"/>
-              </w:rPr>
-              <w:t>INTRODUCTION</w:t>
-            </w:r>
-          </w:p>
-        </w:tc>
-        <w:tc>
-          <w:tcPr>
-            <w:tcW w:w="1917" w:type="dxa"/>
-            <w:tcBorders/>
-          </w:tcPr>
-          <w:p>
-            <w:pPr>
-              <w:pStyle w:val="TableParagraph"/>
-              <w:rPr>
-                <w:sz w:val="24"/>
-              </w:rPr>
-            </w:pPr>
-            <w:r>
-              <w:rPr>
-                <w:sz w:val="24"/>
-              </w:rPr>
-            </w:r>
-          </w:p>
-        </w:tc>
-      </w:tr>
-      <w:tr>
-        <w:trPr>
-          <w:trHeight w:val="483" w:hRule="atLeast"/>
-        </w:trPr>
-        <w:tc>
-          <w:tcPr>
-            <w:tcW w:w="2075" w:type="dxa"/>
-            <w:tcBorders/>
-          </w:tcPr>
-          <w:p>
-            <w:pPr>
-              <w:pStyle w:val="TableParagraph"/>
-              <w:rPr>
-                <w:sz w:val="24"/>
-              </w:rPr>
-            </w:pPr>
-            <w:r>
-              <w:rPr>
-                <w:sz w:val="24"/>
-              </w:rPr>
-            </w:r>
-          </w:p>
-        </w:tc>
-        <w:tc>
-          <w:tcPr>
-            <w:tcW w:w="4694" w:type="dxa"/>
-            <w:tcBorders/>
-          </w:tcPr>
-          <w:p>
-            <w:pPr>
-              <w:pStyle w:val="TableParagraph"/>
-              <w:tabs>
-                <w:tab w:val="clear" w:pos="720"/>
-                <w:tab w:val="left" w:pos="1573" w:leader="none"/>
-              </w:tabs>
-              <w:spacing w:before="114" w:after="0"/>
-              <w:ind w:left="553" w:hanging="0"/>
-              <w:rPr>
-                <w:sz w:val="24"/>
-              </w:rPr>
-            </w:pPr>
-            <w:r>
-              <w:rPr>
-                <w:sz w:val="24"/>
-              </w:rPr>
-              <w:t>1.1</w:t>
-              <w:tab/>
-              <w:t>GENERAL</w:t>
-            </w:r>
-          </w:p>
-        </w:tc>
-        <w:tc>
-          <w:tcPr>
-            <w:tcW w:w="1917" w:type="dxa"/>
-            <w:tcBorders/>
-          </w:tcPr>
-          <w:p>
-            <w:pPr>
-              <w:pStyle w:val="TableParagraph"/>
-              <w:spacing w:before="114" w:after="0"/>
-              <w:ind w:right="253" w:hanging="0"/>
-              <w:jc w:val="right"/>
-              <w:rPr>
-                <w:sz w:val="24"/>
-              </w:rPr>
-            </w:pPr>
-            <w:r>
-              <w:rPr>
-                <w:sz w:val="24"/>
-              </w:rPr>
-              <w:t>1</w:t>
-            </w:r>
-          </w:p>
-        </w:tc>
-      </w:tr>
-      <w:tr>
-        <w:trPr>
-          <w:trHeight w:val="413" w:hRule="atLeast"/>
-        </w:trPr>
-        <w:tc>
-          <w:tcPr>
-            <w:tcW w:w="2075" w:type="dxa"/>
-            <w:tcBorders/>
-          </w:tcPr>
-          <w:p>
-            <w:pPr>
-              <w:pStyle w:val="TableParagraph"/>
-              <w:rPr>
-                <w:sz w:val="24"/>
-              </w:rPr>
-            </w:pPr>
-            <w:r>
-              <w:rPr>
-                <w:sz w:val="24"/>
-              </w:rPr>
-            </w:r>
-          </w:p>
-        </w:tc>
-        <w:tc>
-          <w:tcPr>
-            <w:tcW w:w="4694" w:type="dxa"/>
-            <w:tcBorders/>
-          </w:tcPr>
-          <w:p>
-            <w:pPr>
-              <w:pStyle w:val="TableParagraph"/>
-              <w:tabs>
-                <w:tab w:val="clear" w:pos="720"/>
-                <w:tab w:val="left" w:pos="1333" w:leader="none"/>
-              </w:tabs>
-              <w:spacing w:before="45" w:after="0"/>
-              <w:ind w:left="553" w:hanging="0"/>
-              <w:rPr>
-                <w:sz w:val="24"/>
-              </w:rPr>
-            </w:pPr>
-            <w:r>
-              <w:rPr>
-                <w:sz w:val="24"/>
-              </w:rPr>
-              <w:t>1.2</w:t>
-              <w:tab/>
-              <w:t>. . . . . . . . . . . .</w:t>
-            </w:r>
-          </w:p>
-        </w:tc>
-        <w:tc>
-          <w:tcPr>
-            <w:tcW w:w="1917" w:type="dxa"/>
-            <w:tcBorders/>
-          </w:tcPr>
-          <w:p>
-            <w:pPr>
-              <w:pStyle w:val="TableParagraph"/>
-              <w:spacing w:before="45" w:after="0"/>
-              <w:ind w:right="234" w:hanging="0"/>
-              <w:jc w:val="right"/>
-              <w:rPr>
-                <w:sz w:val="24"/>
-              </w:rPr>
-            </w:pPr>
-            <w:r>
-              <w:rPr>
-                <w:sz w:val="24"/>
-              </w:rPr>
-              <w:t>2</w:t>
-            </w:r>
-          </w:p>
-        </w:tc>
-      </w:tr>
-      <w:tr>
-        <w:trPr>
-          <w:trHeight w:val="413" w:hRule="atLeast"/>
-        </w:trPr>
-        <w:tc>
-          <w:tcPr>
-            <w:tcW w:w="2075" w:type="dxa"/>
-            <w:tcBorders/>
-          </w:tcPr>
-          <w:p>
-            <w:pPr>
-              <w:pStyle w:val="TableParagraph"/>
-              <w:rPr>
-                <w:sz w:val="24"/>
-              </w:rPr>
-            </w:pPr>
-            <w:r>
-              <w:rPr>
-                <w:sz w:val="24"/>
-              </w:rPr>
-            </w:r>
-          </w:p>
-        </w:tc>
-        <w:tc>
-          <w:tcPr>
-            <w:tcW w:w="4694" w:type="dxa"/>
-            <w:tcBorders/>
-          </w:tcPr>
-          <w:p>
-            <w:pPr>
-              <w:pStyle w:val="TableParagraph"/>
-              <w:tabs>
-                <w:tab w:val="clear" w:pos="720"/>
-                <w:tab w:val="left" w:pos="2533" w:leader="none"/>
-              </w:tabs>
-              <w:spacing w:before="44" w:after="0"/>
-              <w:ind w:left="1573" w:hanging="0"/>
-              <w:rPr>
-                <w:sz w:val="24"/>
-              </w:rPr>
-            </w:pPr>
-            <w:r>
-              <w:rPr>
-                <w:sz w:val="24"/>
-              </w:rPr>
-              <w:t>1.2.1</w:t>
-              <w:tab/>
-              <w:t>General</w:t>
-            </w:r>
-          </w:p>
-        </w:tc>
-        <w:tc>
-          <w:tcPr>
-            <w:tcW w:w="1917" w:type="dxa"/>
-            <w:tcBorders/>
-          </w:tcPr>
-          <w:p>
-            <w:pPr>
-              <w:pStyle w:val="TableParagraph"/>
-              <w:spacing w:before="44" w:after="0"/>
-              <w:ind w:right="193" w:hanging="0"/>
-              <w:jc w:val="right"/>
-              <w:rPr>
-                <w:sz w:val="24"/>
-              </w:rPr>
-            </w:pPr>
-            <w:r>
-              <w:rPr>
-                <w:sz w:val="24"/>
-              </w:rPr>
-              <w:t>5</w:t>
-            </w:r>
-          </w:p>
-        </w:tc>
-      </w:tr>
-      <w:tr>
-        <w:trPr>
-          <w:trHeight w:val="413" w:hRule="atLeast"/>
-        </w:trPr>
-        <w:tc>
-          <w:tcPr>
-            <w:tcW w:w="2075" w:type="dxa"/>
-            <w:tcBorders/>
-          </w:tcPr>
-          <w:p>
-            <w:pPr>
-              <w:pStyle w:val="TableParagraph"/>
-              <w:rPr>
-                <w:sz w:val="24"/>
-              </w:rPr>
-            </w:pPr>
-            <w:r>
-              <w:rPr>
-                <w:sz w:val="24"/>
-              </w:rPr>
-            </w:r>
-          </w:p>
-        </w:tc>
-        <w:tc>
-          <w:tcPr>
-            <w:tcW w:w="4694" w:type="dxa"/>
-            <w:tcBorders/>
-          </w:tcPr>
-          <w:p>
-            <w:pPr>
-              <w:pStyle w:val="TableParagraph"/>
-              <w:spacing w:before="45" w:after="0"/>
-              <w:ind w:left="2413" w:hanging="0"/>
-              <w:rPr>
-                <w:sz w:val="24"/>
-              </w:rPr>
-            </w:pPr>
-            <w:r>
-              <w:rPr>
-                <w:sz w:val="24"/>
-              </w:rPr>
-              <w:t>1.2.2.1 General</w:t>
-            </w:r>
-          </w:p>
-        </w:tc>
-        <w:tc>
-          <w:tcPr>
-            <w:tcW w:w="1917" w:type="dxa"/>
-            <w:tcBorders/>
-          </w:tcPr>
-          <w:p>
-            <w:pPr>
-              <w:pStyle w:val="TableParagraph"/>
-              <w:spacing w:before="45" w:after="0"/>
-              <w:ind w:right="193" w:hanging="0"/>
-              <w:jc w:val="right"/>
-              <w:rPr>
-                <w:sz w:val="24"/>
-              </w:rPr>
-            </w:pPr>
-            <w:r>
-              <w:rPr>
-                <w:sz w:val="24"/>
-              </w:rPr>
-              <w:t>8</w:t>
-            </w:r>
-          </w:p>
-        </w:tc>
-      </w:tr>
-      <w:tr>
-        <w:trPr>
-          <w:trHeight w:val="413" w:hRule="atLeast"/>
-        </w:trPr>
-        <w:tc>
-          <w:tcPr>
-            <w:tcW w:w="2075" w:type="dxa"/>
-            <w:tcBorders/>
-          </w:tcPr>
-          <w:p>
-            <w:pPr>
-              <w:pStyle w:val="TableParagraph"/>
-              <w:rPr>
-                <w:sz w:val="24"/>
-              </w:rPr>
-            </w:pPr>
-            <w:r>
-              <w:rPr>
-                <w:sz w:val="24"/>
-              </w:rPr>
-            </w:r>
-          </w:p>
-        </w:tc>
-        <w:tc>
-          <w:tcPr>
-            <w:tcW w:w="4694" w:type="dxa"/>
-            <w:tcBorders/>
-          </w:tcPr>
-          <w:p>
-            <w:pPr>
-              <w:pStyle w:val="TableParagraph"/>
-              <w:spacing w:before="44" w:after="0"/>
-              <w:ind w:left="2413" w:hanging="0"/>
-              <w:rPr>
-                <w:sz w:val="24"/>
-              </w:rPr>
-            </w:pPr>
-            <w:r>
-              <w:rPr>
-                <w:sz w:val="24"/>
-              </w:rPr>
-              <w:t>1.2.2.2. . . . . . . .</w:t>
-            </w:r>
-          </w:p>
-        </w:tc>
-        <w:tc>
-          <w:tcPr>
-            <w:tcW w:w="1917" w:type="dxa"/>
-            <w:tcBorders/>
-          </w:tcPr>
-          <w:p>
-            <w:pPr>
-              <w:pStyle w:val="TableParagraph"/>
-              <w:spacing w:before="44" w:after="0"/>
-              <w:ind w:right="114" w:hanging="0"/>
-              <w:jc w:val="right"/>
-              <w:rPr>
-                <w:sz w:val="24"/>
-              </w:rPr>
-            </w:pPr>
-            <w:r>
-              <w:rPr>
-                <w:sz w:val="24"/>
-              </w:rPr>
-              <w:t>10</w:t>
-            </w:r>
-          </w:p>
-        </w:tc>
-      </w:tr>
-      <w:tr>
-        <w:trPr>
-          <w:trHeight w:val="413" w:hRule="atLeast"/>
-        </w:trPr>
-        <w:tc>
-          <w:tcPr>
-            <w:tcW w:w="2075" w:type="dxa"/>
-            <w:tcBorders/>
-          </w:tcPr>
-          <w:p>
-            <w:pPr>
-              <w:pStyle w:val="TableParagraph"/>
-              <w:rPr>
-                <w:sz w:val="24"/>
-              </w:rPr>
-            </w:pPr>
-            <w:r>
-              <w:rPr>
-                <w:sz w:val="24"/>
-              </w:rPr>
-            </w:r>
-          </w:p>
-        </w:tc>
-        <w:tc>
-          <w:tcPr>
-            <w:tcW w:w="4694" w:type="dxa"/>
-            <w:tcBorders/>
-          </w:tcPr>
-          <w:p>
-            <w:pPr>
-              <w:pStyle w:val="TableParagraph"/>
-              <w:spacing w:before="45" w:after="0"/>
-              <w:ind w:right="1065" w:hanging="0"/>
-              <w:jc w:val="center"/>
-              <w:rPr>
-                <w:sz w:val="24"/>
-              </w:rPr>
-            </w:pPr>
-            <w:r>
-              <w:rPr>
-                <w:sz w:val="24"/>
-              </w:rPr>
-              <w:t>1.2.2</w:t>
-            </w:r>
-          </w:p>
-        </w:tc>
-        <w:tc>
-          <w:tcPr>
-            <w:tcW w:w="1917" w:type="dxa"/>
-            <w:tcBorders/>
-          </w:tcPr>
-          <w:p>
-            <w:pPr>
-              <w:pStyle w:val="TableParagraph"/>
-              <w:spacing w:before="45" w:after="0"/>
-              <w:ind w:right="114" w:hanging="0"/>
-              <w:jc w:val="right"/>
-              <w:rPr>
-                <w:sz w:val="24"/>
-              </w:rPr>
-            </w:pPr>
-            <w:r>
-              <w:rPr>
-                <w:sz w:val="24"/>
-              </w:rPr>
-              <w:t>12</w:t>
-            </w:r>
-          </w:p>
-        </w:tc>
-      </w:tr>
-      <w:tr>
-        <w:trPr>
-          <w:trHeight w:val="413" w:hRule="atLeast"/>
-        </w:trPr>
-        <w:tc>
-          <w:tcPr>
-            <w:tcW w:w="2075" w:type="dxa"/>
-            <w:tcBorders/>
-          </w:tcPr>
-          <w:p>
-            <w:pPr>
-              <w:pStyle w:val="TableParagraph"/>
-              <w:rPr>
-                <w:sz w:val="24"/>
-              </w:rPr>
-            </w:pPr>
-            <w:r>
-              <w:rPr>
-                <w:sz w:val="24"/>
-              </w:rPr>
-            </w:r>
-          </w:p>
-        </w:tc>
-        <w:tc>
-          <w:tcPr>
-            <w:tcW w:w="4694" w:type="dxa"/>
-            <w:tcBorders/>
-          </w:tcPr>
-          <w:p>
-            <w:pPr>
-              <w:pStyle w:val="TableParagraph"/>
-              <w:tabs>
-                <w:tab w:val="clear" w:pos="720"/>
-                <w:tab w:val="left" w:pos="1573" w:leader="none"/>
-              </w:tabs>
-              <w:spacing w:before="44" w:after="0"/>
-              <w:ind w:left="613" w:hanging="0"/>
-              <w:rPr>
-                <w:sz w:val="24"/>
-              </w:rPr>
-            </w:pPr>
-            <w:r>
-              <w:rPr>
-                <w:sz w:val="24"/>
-              </w:rPr>
-              <w:t>1.3</w:t>
-              <w:tab/>
-              <w:t>. . .. . . . . . .. . . . . . .</w:t>
-            </w:r>
-          </w:p>
-        </w:tc>
-        <w:tc>
-          <w:tcPr>
-            <w:tcW w:w="1917" w:type="dxa"/>
-            <w:tcBorders/>
-          </w:tcPr>
-          <w:p>
-            <w:pPr>
-              <w:pStyle w:val="TableParagraph"/>
-              <w:spacing w:before="44" w:after="0"/>
-              <w:ind w:right="114" w:hanging="0"/>
-              <w:jc w:val="right"/>
-              <w:rPr>
-                <w:sz w:val="24"/>
-              </w:rPr>
-            </w:pPr>
-            <w:r>
-              <w:rPr>
-                <w:sz w:val="24"/>
-              </w:rPr>
-              <w:t>13</w:t>
-            </w:r>
-          </w:p>
-        </w:tc>
-      </w:tr>
-      <w:tr>
-        <w:trPr>
-          <w:trHeight w:val="414" w:hRule="atLeast"/>
-        </w:trPr>
-        <w:tc>
-          <w:tcPr>
-            <w:tcW w:w="2075" w:type="dxa"/>
-            <w:tcBorders/>
-          </w:tcPr>
-          <w:p>
-            <w:pPr>
-              <w:pStyle w:val="TableParagraph"/>
-              <w:rPr>
-                <w:sz w:val="24"/>
-              </w:rPr>
-            </w:pPr>
-            <w:r>
-              <w:rPr>
-                <w:sz w:val="24"/>
-              </w:rPr>
-            </w:r>
-          </w:p>
-        </w:tc>
-        <w:tc>
-          <w:tcPr>
-            <w:tcW w:w="4694" w:type="dxa"/>
-            <w:tcBorders/>
-          </w:tcPr>
-          <w:p>
-            <w:pPr>
-              <w:pStyle w:val="TableParagraph"/>
-              <w:tabs>
-                <w:tab w:val="clear" w:pos="720"/>
-                <w:tab w:val="left" w:pos="1573" w:leader="none"/>
-              </w:tabs>
-              <w:spacing w:before="45" w:after="0"/>
-              <w:ind w:left="613" w:hanging="0"/>
-              <w:rPr>
-                <w:sz w:val="24"/>
-              </w:rPr>
-            </w:pPr>
-            <w:r>
-              <w:rPr>
-                <w:sz w:val="24"/>
-              </w:rPr>
-              <w:t>1.4</w:t>
-              <w:tab/>
-              <w:t>. . . . . . . . . . . . . . . .</w:t>
-            </w:r>
-          </w:p>
-        </w:tc>
-        <w:tc>
-          <w:tcPr>
-            <w:tcW w:w="1917" w:type="dxa"/>
-            <w:tcBorders/>
-          </w:tcPr>
-          <w:p>
-            <w:pPr>
-              <w:pStyle w:val="TableParagraph"/>
-              <w:spacing w:before="45" w:after="0"/>
-              <w:ind w:right="114" w:hanging="0"/>
-              <w:jc w:val="right"/>
-              <w:rPr>
-                <w:sz w:val="24"/>
-              </w:rPr>
-            </w:pPr>
-            <w:r>
-              <w:rPr>
-                <w:sz w:val="24"/>
-              </w:rPr>
-              <w:t>15</w:t>
-            </w:r>
-          </w:p>
-        </w:tc>
-      </w:tr>
-      <w:tr>
-        <w:trPr>
-          <w:trHeight w:val="413" w:hRule="atLeast"/>
-        </w:trPr>
-        <w:tc>
-          <w:tcPr>
-            <w:tcW w:w="2075" w:type="dxa"/>
-            <w:tcBorders/>
-          </w:tcPr>
-          <w:p>
-            <w:pPr>
-              <w:pStyle w:val="TableParagraph"/>
-              <w:spacing w:before="48" w:after="0"/>
-              <w:ind w:left="649" w:hanging="0"/>
-              <w:rPr>
-                <w:b/>
-                <w:b/>
-                <w:sz w:val="24"/>
-              </w:rPr>
-            </w:pPr>
-            <w:r>
-              <w:rPr>
-                <w:b/>
-                <w:sz w:val="24"/>
-              </w:rPr>
-              <w:t>2.</w:t>
-            </w:r>
-          </w:p>
-        </w:tc>
-        <w:tc>
-          <w:tcPr>
-            <w:tcW w:w="4694" w:type="dxa"/>
-            <w:tcBorders/>
-          </w:tcPr>
-          <w:p>
-            <w:pPr>
-              <w:pStyle w:val="TableParagraph"/>
-              <w:spacing w:before="48" w:after="0"/>
-              <w:ind w:left="373" w:hanging="0"/>
-              <w:rPr>
-                <w:b/>
-                <w:b/>
-                <w:sz w:val="24"/>
-              </w:rPr>
-            </w:pPr>
-            <w:r>
-              <w:rPr>
-                <w:b/>
-                <w:sz w:val="24"/>
-              </w:rPr>
-              <w:t>LITERATURE REVIEW</w:t>
-            </w:r>
-          </w:p>
-        </w:tc>
-        <w:tc>
-          <w:tcPr>
-            <w:tcW w:w="1917" w:type="dxa"/>
-            <w:tcBorders/>
-          </w:tcPr>
-          <w:p>
-            <w:pPr>
-              <w:pStyle w:val="TableParagraph"/>
-              <w:spacing w:before="48" w:after="0"/>
-              <w:ind w:right="106" w:hanging="0"/>
-              <w:jc w:val="right"/>
-              <w:rPr>
-                <w:b/>
-                <w:b/>
-                <w:sz w:val="24"/>
-              </w:rPr>
-            </w:pPr>
-            <w:r>
-              <w:rPr>
-                <w:b/>
-                <w:sz w:val="24"/>
-              </w:rPr>
-              <w:t>16</w:t>
-            </w:r>
-          </w:p>
-        </w:tc>
-      </w:tr>
-      <w:tr>
-        <w:trPr>
-          <w:trHeight w:val="413" w:hRule="atLeast"/>
-        </w:trPr>
-        <w:tc>
-          <w:tcPr>
-            <w:tcW w:w="2075" w:type="dxa"/>
-            <w:tcBorders/>
-          </w:tcPr>
-          <w:p>
-            <w:pPr>
-              <w:pStyle w:val="TableParagraph"/>
-              <w:rPr>
-                <w:sz w:val="24"/>
-              </w:rPr>
-            </w:pPr>
-            <w:r>
-              <w:rPr>
-                <w:sz w:val="24"/>
-              </w:rPr>
-            </w:r>
-          </w:p>
-        </w:tc>
-        <w:tc>
-          <w:tcPr>
-            <w:tcW w:w="4694" w:type="dxa"/>
-            <w:tcBorders/>
-          </w:tcPr>
-          <w:p>
-            <w:pPr>
-              <w:pStyle w:val="TableParagraph"/>
-              <w:tabs>
-                <w:tab w:val="clear" w:pos="720"/>
-                <w:tab w:val="left" w:pos="1573" w:leader="none"/>
-              </w:tabs>
-              <w:spacing w:before="44" w:after="0"/>
-              <w:ind w:left="613" w:hanging="0"/>
-              <w:rPr>
-                <w:sz w:val="24"/>
-              </w:rPr>
-            </w:pPr>
-            <w:r>
-              <w:rPr>
-                <w:sz w:val="24"/>
-              </w:rPr>
-              <w:t>2.1</w:t>
-              <w:tab/>
-              <w:t>GENERAL</w:t>
-            </w:r>
-          </w:p>
-        </w:tc>
-        <w:tc>
-          <w:tcPr>
-            <w:tcW w:w="1917" w:type="dxa"/>
-            <w:tcBorders/>
-          </w:tcPr>
-          <w:p>
-            <w:pPr>
-              <w:pStyle w:val="TableParagraph"/>
-              <w:spacing w:before="44" w:after="0"/>
-              <w:ind w:right="133" w:hanging="0"/>
-              <w:jc w:val="right"/>
-              <w:rPr>
-                <w:sz w:val="24"/>
-              </w:rPr>
-            </w:pPr>
-            <w:r>
-              <w:rPr>
-                <w:sz w:val="24"/>
-              </w:rPr>
-              <w:t>17</w:t>
-            </w:r>
-          </w:p>
-        </w:tc>
-      </w:tr>
-      <w:tr>
-        <w:trPr>
-          <w:trHeight w:val="413" w:hRule="atLeast"/>
-        </w:trPr>
-        <w:tc>
-          <w:tcPr>
-            <w:tcW w:w="2075" w:type="dxa"/>
-            <w:tcBorders/>
-          </w:tcPr>
-          <w:p>
-            <w:pPr>
-              <w:pStyle w:val="TableParagraph"/>
-              <w:rPr>
-                <w:sz w:val="24"/>
-              </w:rPr>
-            </w:pPr>
-            <w:r>
-              <w:rPr>
-                <w:sz w:val="24"/>
-              </w:rPr>
-            </w:r>
-          </w:p>
-        </w:tc>
-        <w:tc>
-          <w:tcPr>
-            <w:tcW w:w="4694" w:type="dxa"/>
-            <w:tcBorders/>
-          </w:tcPr>
-          <w:p>
-            <w:pPr>
-              <w:pStyle w:val="TableParagraph"/>
-              <w:tabs>
-                <w:tab w:val="clear" w:pos="720"/>
-                <w:tab w:val="left" w:pos="851" w:leader="none"/>
-              </w:tabs>
-              <w:spacing w:before="44" w:after="0"/>
-              <w:ind w:right="93" w:hanging="0"/>
-              <w:jc w:val="center"/>
-              <w:rPr>
-                <w:sz w:val="24"/>
-              </w:rPr>
-            </w:pPr>
-            <w:r>
-              <w:rPr>
-                <w:sz w:val="24"/>
-              </w:rPr>
-              <w:t>2.2</w:t>
-              <w:tab/>
-              <w:t>. . . . ..</w:t>
-            </w:r>
-          </w:p>
-        </w:tc>
-        <w:tc>
-          <w:tcPr>
-            <w:tcW w:w="1917" w:type="dxa"/>
-            <w:tcBorders/>
-          </w:tcPr>
-          <w:p>
-            <w:pPr>
-              <w:pStyle w:val="TableParagraph"/>
-              <w:spacing w:before="44" w:after="0"/>
-              <w:ind w:right="164" w:hanging="0"/>
-              <w:jc w:val="right"/>
-              <w:rPr>
-                <w:sz w:val="24"/>
-              </w:rPr>
-            </w:pPr>
-            <w:r>
-              <w:rPr>
-                <w:sz w:val="24"/>
-              </w:rPr>
-              <w:t>19</w:t>
-            </w:r>
-          </w:p>
-        </w:tc>
-      </w:tr>
-      <w:tr>
-        <w:trPr>
-          <w:trHeight w:val="327" w:hRule="atLeast"/>
-        </w:trPr>
-        <w:tc>
-          <w:tcPr>
-            <w:tcW w:w="2075" w:type="dxa"/>
-            <w:tcBorders/>
-          </w:tcPr>
-          <w:p>
-            <w:pPr>
-              <w:pStyle w:val="TableParagraph"/>
-              <w:rPr>
-                <w:sz w:val="24"/>
-              </w:rPr>
-            </w:pPr>
-            <w:r>
-              <w:rPr>
-                <w:sz w:val="24"/>
-              </w:rPr>
-            </w:r>
-          </w:p>
-        </w:tc>
-        <w:tc>
-          <w:tcPr>
-            <w:tcW w:w="4694" w:type="dxa"/>
-            <w:tcBorders/>
-          </w:tcPr>
-          <w:p>
-            <w:pPr>
-              <w:pStyle w:val="TableParagraph"/>
-              <w:spacing w:lineRule="exact" w:line="262" w:before="45" w:after="0"/>
-              <w:ind w:right="1185" w:hanging="0"/>
-              <w:jc w:val="center"/>
-              <w:rPr>
-                <w:sz w:val="24"/>
-              </w:rPr>
-            </w:pPr>
-            <w:r>
-              <w:rPr>
-                <w:sz w:val="24"/>
-              </w:rPr>
-              <w:t>2.2.</w:t>
-            </w:r>
-          </w:p>
-        </w:tc>
-        <w:tc>
-          <w:tcPr>
-            <w:tcW w:w="1917" w:type="dxa"/>
-            <w:tcBorders/>
-          </w:tcPr>
-          <w:p>
-            <w:pPr>
-              <w:pStyle w:val="TableParagraph"/>
-              <w:spacing w:lineRule="exact" w:line="262" w:before="45" w:after="0"/>
-              <w:ind w:right="114" w:hanging="0"/>
-              <w:jc w:val="right"/>
-              <w:rPr>
-                <w:sz w:val="24"/>
-              </w:rPr>
-            </w:pPr>
-            <w:r>
-              <w:rPr>
-                <w:sz w:val="24"/>
-              </w:rPr>
-              <w:t>20</w:t>
-            </w:r>
-          </w:p>
-          <w:p>
-            <w:pPr>
-              <w:pStyle w:val="TableParagraph"/>
-              <w:spacing w:lineRule="exact" w:line="262" w:before="45" w:after="0"/>
-              <w:ind w:right="114" w:hanging="0"/>
-              <w:jc w:val="right"/>
-              <w:rPr>
-                <w:sz w:val="24"/>
-              </w:rPr>
-            </w:pPr>
-            <w:r>
-              <w:rPr>
-                <w:sz w:val="24"/>
-              </w:rPr>
-            </w:r>
-          </w:p>
-        </w:tc>
-      </w:tr>
-    </w:tbl>
-    <w:p>
-      <w:pPr>
-        <w:pStyle w:val="Normal"/>
         <w:rPr>
           <w:sz w:val="28"/>
         </w:rPr>

</xml_diff>

<commit_message>
Added introduction to final report
</commit_message>
<xml_diff>
--- a/review_final/report.docx
+++ b/review_final/report.docx
@@ -831,7 +831,13 @@
           <w:bCs/>
           <w:sz w:val="28"/>
         </w:rPr>
-        <w:t>“</w:t>
+        <w:t xml:space="preserve">“Attendance System using Deep Learning Face Identification Algorithms” </w:t>
+      </w:r>
+      <w:r>
+        <w:rPr>
+          <w:sz w:val="28"/>
+        </w:rPr>
+        <w:t xml:space="preserve">being submitted by </w:t>
       </w:r>
       <w:r>
         <w:rPr>
@@ -839,61 +845,7 @@
           <w:bCs/>
           <w:sz w:val="28"/>
         </w:rPr>
-        <w:t>Attend</w:t>
-      </w:r>
-      <w:r>
-        <w:rPr>
-          <w:b/>
-          <w:bCs/>
-          <w:sz w:val="28"/>
-        </w:rPr>
-        <w:t>a</w:t>
-      </w:r>
-      <w:r>
-        <w:rPr>
-          <w:b/>
-          <w:bCs/>
-          <w:sz w:val="28"/>
-        </w:rPr>
-        <w:t xml:space="preserve">nce System using Deep Learning </w:t>
-      </w:r>
-      <w:r>
-        <w:rPr>
-          <w:b/>
-          <w:bCs/>
-          <w:sz w:val="28"/>
-        </w:rPr>
-        <w:t>Face Identification Algorithms</w:t>
-      </w:r>
-      <w:r>
-        <w:rPr>
-          <w:b/>
-          <w:bCs/>
-          <w:sz w:val="28"/>
-        </w:rPr>
-        <w:t xml:space="preserve">” </w:t>
-      </w:r>
-      <w:r>
-        <w:rPr>
-          <w:sz w:val="28"/>
-        </w:rPr>
-        <w:t xml:space="preserve">being submitted by </w:t>
-      </w:r>
-      <w:r>
-        <w:rPr>
-          <w:b/>
-          <w:bCs/>
-          <w:sz w:val="28"/>
-        </w:rPr>
-        <w:t>Joel Rego (20171CSE0271), Medha M H (20171CSE0387), Akshay Krishna (20171CSE0036), Mahesha R (20171CSE0359)</w:t>
-      </w:r>
-      <w:r>
-        <w:rPr>
-          <w:b/>
-          <w:bCs/>
-          <w:sz w:val="28"/>
-        </w:rPr>
-        <w:t>,</w:t>
+        <w:t>Joel Rego (20171CSE0271), Medha M H (20171CSE0387), Akshay Krishna (20171CSE0036), Mahesha R (20171CSE0359),</w:t>
       </w:r>
       <w:r>
         <w:rPr>
@@ -1204,33 +1156,26 @@
       </w:pPr>
       <w:r>
         <w:rPr>
-          <w:sz w:val="28"/>
-        </w:rPr>
-      </w:r>
-    </w:p>
-    <w:p>
-      <w:pPr>
-        <w:pStyle w:val="Normal"/>
-        <w:rPr>
-          <w:sz w:val="28"/>
-        </w:rPr>
-      </w:pPr>
-      <w:r>
-        <w:rPr>
-          <w:sz w:val="28"/>
-        </w:rPr>
-      </w:r>
-    </w:p>
-    <w:p>
-      <w:pPr>
-        <w:pStyle w:val="Normal"/>
-        <w:rPr>
-          <w:sz w:val="28"/>
-        </w:rPr>
-      </w:pPr>
-      <w:r>
-        <w:rPr>
-          <w:sz w:val="28"/>
+          <w:b/>
+          <w:bCs/>
+          <w:sz w:val="32"/>
+          <w:szCs w:val="32"/>
+        </w:rPr>
+      </w:r>
+    </w:p>
+    <w:p>
+      <w:pPr>
+        <w:pStyle w:val="Normal"/>
+        <w:rPr>
+          <w:sz w:val="28"/>
+        </w:rPr>
+      </w:pPr>
+      <w:r>
+        <w:rPr>
+          <w:b/>
+          <w:bCs/>
+          <w:sz w:val="32"/>
+          <w:szCs w:val="32"/>
         </w:rPr>
       </w:r>
     </w:p>
@@ -1247,71 +1192,12 @@
         </w:rPr>
       </w:pPr>
       <w:r>
-        <w:rPr/>
-      </w:r>
-    </w:p>
-    <w:p>
-      <w:pPr>
-        <w:pStyle w:val="Normal"/>
-        <w:jc w:val="center"/>
-        <w:rPr>
-          <w:b/>
+        <w:rPr>
           <w:b/>
           <w:bCs/>
           <w:sz w:val="32"/>
           <w:szCs w:val="32"/>
         </w:rPr>
-      </w:pPr>
-      <w:r>
-        <w:rPr/>
-      </w:r>
-    </w:p>
-    <w:p>
-      <w:pPr>
-        <w:pStyle w:val="Normal"/>
-        <w:jc w:val="center"/>
-        <w:rPr>
-          <w:b/>
-          <w:b/>
-          <w:bCs/>
-          <w:sz w:val="32"/>
-          <w:szCs w:val="32"/>
-        </w:rPr>
-      </w:pPr>
-      <w:r>
-        <w:rPr/>
-      </w:r>
-    </w:p>
-    <w:p>
-      <w:pPr>
-        <w:pStyle w:val="Normal"/>
-        <w:jc w:val="center"/>
-        <w:rPr>
-          <w:b/>
-          <w:b/>
-          <w:bCs/>
-          <w:sz w:val="32"/>
-          <w:szCs w:val="32"/>
-        </w:rPr>
-      </w:pPr>
-      <w:r>
-        <w:rPr/>
-      </w:r>
-    </w:p>
-    <w:p>
-      <w:pPr>
-        <w:pStyle w:val="Normal"/>
-        <w:jc w:val="center"/>
-        <w:rPr>
-          <w:b/>
-          <w:b/>
-          <w:bCs/>
-          <w:sz w:val="32"/>
-          <w:szCs w:val="32"/>
-        </w:rPr>
-      </w:pPr>
-      <w:r>
-        <w:rPr/>
       </w:r>
     </w:p>
     <w:p>
@@ -1542,65 +1428,13 @@
           <w:bCs/>
           <w:sz w:val="28"/>
         </w:rPr>
-        <w:t>“</w:t>
-      </w:r>
-      <w:r>
-        <w:rPr>
-          <w:b/>
-          <w:bCs/>
-          <w:sz w:val="28"/>
-        </w:rPr>
-        <w:t>Attend</w:t>
-      </w:r>
-      <w:r>
-        <w:rPr>
-          <w:b/>
-          <w:bCs/>
-          <w:sz w:val="28"/>
-        </w:rPr>
-        <w:t>a</w:t>
-      </w:r>
-      <w:r>
-        <w:rPr>
-          <w:b/>
-          <w:bCs/>
-          <w:sz w:val="28"/>
-        </w:rPr>
-        <w:t xml:space="preserve">nce System using Deep Learning </w:t>
-      </w:r>
-      <w:r>
-        <w:rPr>
-          <w:b/>
-          <w:bCs/>
-          <w:sz w:val="28"/>
-        </w:rPr>
-        <w:t>Face Identification Algorithms</w:t>
-      </w:r>
-      <w:r>
-        <w:rPr>
-          <w:b/>
-          <w:bCs/>
-          <w:sz w:val="28"/>
-        </w:rPr>
-        <w:t>”</w:t>
-      </w:r>
-      <w:r>
-        <w:rPr>
-          <w:sz w:val="28"/>
-        </w:rPr>
-        <w:t xml:space="preserve"> in partial </w:t>
-      </w:r>
-      <w:r>
-        <w:rPr>
-          <w:sz w:val="28"/>
-        </w:rPr>
-        <w:t>fulfillment</w:t>
-      </w:r>
-      <w:r>
-        <w:rPr>
-          <w:sz w:val="28"/>
-        </w:rPr>
-        <w:t xml:space="preserve"> for the award of Degree of </w:t>
+        <w:t>“Attendance System using Deep Learning Face Identification Algorithms”</w:t>
+      </w:r>
+      <w:r>
+        <w:rPr>
+          <w:sz w:val="28"/>
+        </w:rPr>
+        <w:t xml:space="preserve"> in partial fulfillment for the award of Degree of </w:t>
       </w:r>
       <w:r>
         <w:rPr>
@@ -1633,42 +1467,7 @@
           <w:b/>
           <w:sz w:val="28"/>
         </w:rPr>
-        <w:t>Mr</w:t>
-      </w:r>
-      <w:r>
-        <w:rPr>
-          <w:b/>
-          <w:sz w:val="28"/>
-        </w:rPr>
-        <w:t xml:space="preserve">. </w:t>
-      </w:r>
-      <w:r>
-        <w:rPr>
-          <w:b/>
-          <w:sz w:val="28"/>
-        </w:rPr>
-        <w:t>Ravindranath</w:t>
-      </w:r>
-      <w:r>
-        <w:rPr>
-          <w:b/>
-          <w:sz w:val="28"/>
-        </w:rPr>
-        <w:t xml:space="preserve">, </w:t>
-      </w:r>
-      <w:r>
-        <w:rPr>
-          <w:b/>
-          <w:sz w:val="28"/>
-        </w:rPr>
-        <w:t xml:space="preserve">Assistant </w:t>
-      </w:r>
-      <w:r>
-        <w:rPr>
-          <w:b/>
-          <w:sz w:val="28"/>
-        </w:rPr>
-        <w:t>Professor, Department of Computer Science and Engineering, School of Engineering, Presidency University, Bangalore.</w:t>
+        <w:t>Mr. Ravindranath, Assistant Professor, Department of Computer Science and Engineering, School of Engineering, Presidency University, Bangalore.</w:t>
       </w:r>
     </w:p>
     <w:p>
@@ -1777,47 +1576,7 @@
                 <w:sz w:val="28"/>
                 <w:szCs w:val="28"/>
               </w:rPr>
-              <w:t>J</w:t>
-            </w:r>
-            <w:r>
-              <w:rPr>
-                <w:b/>
-                <w:sz w:val="28"/>
-                <w:szCs w:val="28"/>
-              </w:rPr>
-              <w:t>oel Rego</w:t>
-            </w:r>
-            <w:r>
-              <w:rPr>
-                <w:b/>
-                <w:sz w:val="28"/>
-                <w:szCs w:val="28"/>
-              </w:rPr>
-              <w:t xml:space="preserve"> </w:t>
-            </w:r>
-            <w:r>
-              <w:rPr>
-                <w:b/>
-                <w:sz w:val="28"/>
-                <w:szCs w:val="28"/>
-              </w:rPr>
-              <w:t>(</w:t>
-            </w:r>
-            <w:r>
-              <w:rPr>
-                <w:b/>
-                <w:sz w:val="28"/>
-                <w:szCs w:val="28"/>
-              </w:rPr>
-              <w:t>20171CSE0271</w:t>
-            </w:r>
-            <w:r>
-              <w:rPr>
-                <w:b/>
-                <w:sz w:val="28"/>
-                <w:szCs w:val="28"/>
-              </w:rPr>
-              <w:t>)</w:t>
+              <w:t>Joel Rego (20171CSE0271)</w:t>
             </w:r>
           </w:p>
           <w:p>
@@ -1837,47 +1596,7 @@
                 <w:sz w:val="28"/>
                 <w:szCs w:val="28"/>
               </w:rPr>
-              <w:t>M</w:t>
-            </w:r>
-            <w:r>
-              <w:rPr>
-                <w:b/>
-                <w:sz w:val="28"/>
-                <w:szCs w:val="28"/>
-              </w:rPr>
-              <w:t>edha M H</w:t>
-            </w:r>
-            <w:r>
-              <w:rPr>
-                <w:b/>
-                <w:sz w:val="28"/>
-                <w:szCs w:val="28"/>
-              </w:rPr>
-              <w:t xml:space="preserve"> </w:t>
-            </w:r>
-            <w:r>
-              <w:rPr>
-                <w:b/>
-                <w:sz w:val="28"/>
-                <w:szCs w:val="28"/>
-              </w:rPr>
-              <w:t>(</w:t>
-            </w:r>
-            <w:r>
-              <w:rPr>
-                <w:b/>
-                <w:sz w:val="28"/>
-                <w:szCs w:val="28"/>
-              </w:rPr>
-              <w:t>20171CSE0387</w:t>
-            </w:r>
-            <w:r>
-              <w:rPr>
-                <w:b/>
-                <w:sz w:val="28"/>
-                <w:szCs w:val="28"/>
-              </w:rPr>
-              <w:t>)</w:t>
+              <w:t>Medha M H (20171CSE0387)</w:t>
             </w:r>
           </w:p>
           <w:p>
@@ -1897,47 +1616,7 @@
                 <w:sz w:val="28"/>
                 <w:szCs w:val="28"/>
               </w:rPr>
-              <w:t>A</w:t>
-            </w:r>
-            <w:r>
-              <w:rPr>
-                <w:b/>
-                <w:sz w:val="28"/>
-                <w:szCs w:val="28"/>
-              </w:rPr>
-              <w:t>kshay Krishna</w:t>
-            </w:r>
-            <w:r>
-              <w:rPr>
-                <w:b/>
-                <w:sz w:val="28"/>
-                <w:szCs w:val="28"/>
-              </w:rPr>
-              <w:t xml:space="preserve"> </w:t>
-            </w:r>
-            <w:r>
-              <w:rPr>
-                <w:b/>
-                <w:sz w:val="28"/>
-                <w:szCs w:val="28"/>
-              </w:rPr>
-              <w:t>(</w:t>
-            </w:r>
-            <w:r>
-              <w:rPr>
-                <w:b/>
-                <w:sz w:val="28"/>
-                <w:szCs w:val="28"/>
-              </w:rPr>
-              <w:t>20171CSE0036</w:t>
-            </w:r>
-            <w:r>
-              <w:rPr>
-                <w:b/>
-                <w:sz w:val="28"/>
-                <w:szCs w:val="28"/>
-              </w:rPr>
-              <w:t>)</w:t>
+              <w:t>Akshay Krishna (20171CSE0036)</w:t>
             </w:r>
           </w:p>
           <w:p>
@@ -1959,52 +1638,7 @@
                 <w:sz w:val="28"/>
                 <w:szCs w:val="28"/>
               </w:rPr>
-              <w:t>M</w:t>
-            </w:r>
-            <w:r>
-              <w:rPr>
-                <w:b/>
-                <w:bCs/>
-                <w:sz w:val="28"/>
-                <w:szCs w:val="28"/>
-              </w:rPr>
-              <w:t>ahesha R</w:t>
-            </w:r>
-            <w:r>
-              <w:rPr>
-                <w:b/>
-                <w:bCs/>
-                <w:sz w:val="28"/>
-                <w:szCs w:val="28"/>
-              </w:rPr>
-              <w:t xml:space="preserve"> </w:t>
-            </w:r>
-            <w:r>
-              <w:rPr>
-                <w:b/>
-                <w:bCs/>
-                <w:sz w:val="28"/>
-                <w:szCs w:val="28"/>
-              </w:rPr>
-              <w:t>(</w:t>
-            </w:r>
-            <w:r>
-              <w:rPr>
-                <w:b/>
-                <w:bCs/>
-                <w:sz w:val="28"/>
-                <w:szCs w:val="28"/>
-              </w:rPr>
-              <w:t>20171CSE0359</w:t>
-            </w:r>
-            <w:r>
-              <w:rPr>
-                <w:b/>
-                <w:bCs/>
-                <w:sz w:val="28"/>
-                <w:szCs w:val="28"/>
-              </w:rPr>
-              <w:t>)</w:t>
+              <w:t>Mahesha R (20171CSE0359)</w:t>
             </w:r>
           </w:p>
         </w:tc>
@@ -2033,20 +1667,10 @@
       </w:pPr>
       <w:r>
         <w:rPr>
-          <w:sz w:val="28"/>
-        </w:rPr>
-      </w:r>
-    </w:p>
-    <w:p>
-      <w:pPr>
-        <w:pStyle w:val="Normal"/>
-        <w:rPr>
-          <w:sz w:val="28"/>
-        </w:rPr>
-      </w:pPr>
-      <w:r>
-        <w:rPr>
-          <w:sz w:val="28"/>
+          <w:b/>
+          <w:bCs/>
+          <w:sz w:val="32"/>
+          <w:szCs w:val="32"/>
         </w:rPr>
       </w:r>
     </w:p>
@@ -2094,40 +1718,46 @@
     <w:p>
       <w:pPr>
         <w:pStyle w:val="Normal"/>
-        <w:spacing w:lineRule="auto" w:line="360"/>
+        <w:ind w:left="39" w:hanging="0"/>
         <w:jc w:val="center"/>
         <w:rPr>
           <w:b/>
           <w:b/>
-          <w:sz w:val="32"/>
-          <w:szCs w:val="52"/>
-        </w:rPr>
-      </w:pPr>
-      <w:r>
-        <w:rPr>
-          <w:b/>
-          <w:sz w:val="32"/>
-          <w:szCs w:val="52"/>
-        </w:rPr>
-      </w:r>
-    </w:p>
-    <w:p>
-      <w:pPr>
-        <w:pStyle w:val="Normal"/>
-        <w:spacing w:lineRule="auto" w:line="360"/>
-        <w:rPr>
-          <w:b/>
-          <w:b/>
-          <w:sz w:val="32"/>
-          <w:szCs w:val="52"/>
-        </w:rPr>
-      </w:pPr>
-      <w:r>
-        <w:rPr>
-          <w:b/>
-          <w:sz w:val="32"/>
-          <w:szCs w:val="52"/>
-        </w:rPr>
+          <w:sz w:val="24"/>
+        </w:rPr>
+      </w:pPr>
+      <w:r>
+        <w:rPr/>
+      </w:r>
+    </w:p>
+    <w:p>
+      <w:pPr>
+        <w:pStyle w:val="Normal"/>
+        <w:ind w:left="39" w:hanging="0"/>
+        <w:jc w:val="center"/>
+        <w:rPr>
+          <w:b/>
+          <w:b/>
+          <w:sz w:val="24"/>
+        </w:rPr>
+      </w:pPr>
+      <w:r>
+        <w:rPr/>
+      </w:r>
+    </w:p>
+    <w:p>
+      <w:pPr>
+        <w:pStyle w:val="Normal"/>
+        <w:ind w:left="39" w:hanging="0"/>
+        <w:jc w:val="center"/>
+        <w:rPr>
+          <w:b/>
+          <w:b/>
+          <w:sz w:val="24"/>
+        </w:rPr>
+      </w:pPr>
+      <w:r>
+        <w:rPr/>
       </w:r>
     </w:p>
     <w:p>
@@ -2214,8 +1844,8 @@
       </w:tblPr>
       <w:tblGrid>
         <w:gridCol w:w="2075"/>
-        <w:gridCol w:w="4694"/>
-        <w:gridCol w:w="1917"/>
+        <w:gridCol w:w="4693"/>
+        <w:gridCol w:w="1918"/>
       </w:tblGrid>
       <w:tr>
         <w:trPr>
@@ -2250,7 +1880,7 @@
         </w:tc>
         <w:tc>
           <w:tcPr>
-            <w:tcW w:w="4694" w:type="dxa"/>
+            <w:tcW w:w="4693" w:type="dxa"/>
             <w:tcBorders/>
             <w:vAlign w:val="center"/>
           </w:tcPr>
@@ -2258,7 +1888,7 @@
             <w:pPr>
               <w:pStyle w:val="TableParagraph"/>
               <w:spacing w:lineRule="exact" w:line="237"/>
-              <w:ind w:left="853" w:hanging="0"/>
+              <w:ind w:hanging="0"/>
               <w:jc w:val="left"/>
               <w:rPr>
                 <w:b/>
@@ -2266,6 +1896,13 @@
                 <w:sz w:val="24"/>
               </w:rPr>
             </w:pPr>
+            <w:r>
+              <w:rPr>
+                <w:b/>
+                <w:sz w:val="24"/>
+              </w:rPr>
+              <w:t xml:space="preserve"> </w:t>
+            </w:r>
             <w:r>
               <w:rPr>
                 <w:b/>
@@ -2277,7 +1914,7 @@
         </w:tc>
         <w:tc>
           <w:tcPr>
-            <w:tcW w:w="1917" w:type="dxa"/>
+            <w:tcW w:w="1918" w:type="dxa"/>
             <w:tcBorders/>
             <w:vAlign w:val="center"/>
           </w:tcPr>
@@ -2345,7 +1982,7 @@
         </w:tc>
         <w:tc>
           <w:tcPr>
-            <w:tcW w:w="4694" w:type="dxa"/>
+            <w:tcW w:w="4693" w:type="dxa"/>
             <w:tcBorders/>
             <w:vAlign w:val="center"/>
           </w:tcPr>
@@ -2353,7 +1990,7 @@
             <w:pPr>
               <w:pStyle w:val="TableParagraph"/>
               <w:spacing w:lineRule="auto" w:line="360" w:before="118" w:after="0"/>
-              <w:ind w:left="793" w:right="1348" w:hanging="0"/>
+              <w:ind w:right="1348" w:hanging="0"/>
               <w:jc w:val="left"/>
               <w:rPr>
                 <w:b/>
@@ -2361,6 +1998,13 @@
                 <w:sz w:val="24"/>
               </w:rPr>
             </w:pPr>
+            <w:r>
+              <w:rPr>
+                <w:b/>
+                <w:sz w:val="24"/>
+              </w:rPr>
+              <w:t xml:space="preserve"> </w:t>
+            </w:r>
             <w:r>
               <w:rPr>
                 <w:b/>
@@ -2372,7 +2016,7 @@
         </w:tc>
         <w:tc>
           <w:tcPr>
-            <w:tcW w:w="1917" w:type="dxa"/>
+            <w:tcW w:w="1918" w:type="dxa"/>
             <w:tcBorders/>
             <w:vAlign w:val="center"/>
           </w:tcPr>
@@ -2380,7 +2024,7 @@
             <w:pPr>
               <w:pStyle w:val="TableParagraph"/>
               <w:spacing w:lineRule="auto" w:line="360" w:before="118" w:after="0"/>
-              <w:ind w:left="1333" w:right="361" w:hanging="27"/>
+              <w:ind w:right="361" w:hanging="0"/>
               <w:jc w:val="left"/>
               <w:rPr>
                 <w:b/>
@@ -2393,7 +2037,27 @@
                 <w:b/>
                 <w:sz w:val="24"/>
               </w:rPr>
-              <w:t>ii iii</w:t>
+              <w:t xml:space="preserve">ii </w:t>
+            </w:r>
+          </w:p>
+          <w:p>
+            <w:pPr>
+              <w:pStyle w:val="TableParagraph"/>
+              <w:spacing w:lineRule="auto" w:line="360" w:before="118" w:after="0"/>
+              <w:ind w:right="361" w:hanging="0"/>
+              <w:jc w:val="left"/>
+              <w:rPr>
+                <w:b/>
+                <w:b/>
+                <w:sz w:val="24"/>
+              </w:rPr>
+            </w:pPr>
+            <w:r>
+              <w:rPr>
+                <w:b/>
+                <w:sz w:val="24"/>
+              </w:rPr>
+              <w:t>iii</w:t>
             </w:r>
           </w:p>
         </w:tc>
@@ -2446,37 +2110,29 @@
         </w:tc>
         <w:tc>
           <w:tcPr>
-            <w:tcW w:w="4694" w:type="dxa"/>
+            <w:tcW w:w="4693" w:type="dxa"/>
             <w:tcBorders/>
             <w:vAlign w:val="center"/>
           </w:tcPr>
           <w:p>
             <w:pPr>
               <w:pStyle w:val="TableParagraph"/>
+              <w:spacing w:before="1" w:after="0"/>
+              <w:ind w:hanging="0"/>
               <w:jc w:val="left"/>
               <w:rPr>
                 <w:b/>
                 <w:b/>
+                <w:sz w:val="24"/>
               </w:rPr>
             </w:pPr>
             <w:r>
               <w:rPr>
                 <w:b/>
-              </w:rPr>
-            </w:r>
-          </w:p>
-          <w:p>
-            <w:pPr>
-              <w:pStyle w:val="TableParagraph"/>
-              <w:spacing w:before="1" w:after="0"/>
-              <w:ind w:left="673" w:hanging="0"/>
-              <w:jc w:val="left"/>
-              <w:rPr>
-                <w:b/>
-                <w:b/>
-                <w:sz w:val="24"/>
-              </w:rPr>
-            </w:pPr>
+                <w:sz w:val="24"/>
+              </w:rPr>
+              <w:t xml:space="preserve"> </w:t>
+            </w:r>
             <w:r>
               <w:rPr>
                 <w:b/>
@@ -2488,7 +2144,7 @@
         </w:tc>
         <w:tc>
           <w:tcPr>
-            <w:tcW w:w="1917" w:type="dxa"/>
+            <w:tcW w:w="1918" w:type="dxa"/>
             <w:tcBorders/>
             <w:vAlign w:val="center"/>
           </w:tcPr>
@@ -2535,7 +2191,7 @@
         </w:tc>
         <w:tc>
           <w:tcPr>
-            <w:tcW w:w="4694" w:type="dxa"/>
+            <w:tcW w:w="4693" w:type="dxa"/>
             <w:tcBorders/>
             <w:vAlign w:val="center"/>
           </w:tcPr>
@@ -2547,7 +2203,7 @@
                 <w:tab w:val="left" w:pos="1573" w:leader="none"/>
               </w:tabs>
               <w:spacing w:before="114" w:after="0"/>
-              <w:ind w:left="553" w:hanging="0"/>
+              <w:ind w:hanging="0"/>
               <w:jc w:val="left"/>
               <w:rPr>
                 <w:sz w:val="24"/>
@@ -2557,15 +2213,24 @@
               <w:rPr>
                 <w:sz w:val="24"/>
               </w:rPr>
-              <w:t>1.1</w:t>
-              <w:tab/>
-              <w:t>GENERAL</w:t>
+              <w:t xml:space="preserve">1.1 </w:t>
+            </w:r>
+            <w:r>
+              <w:rPr>
+                <w:rFonts w:eastAsia="Times New Roman" w:cs="Times New Roman"/>
+                <w:color w:val="auto"/>
+                <w:kern w:val="0"/>
+                <w:sz w:val="24"/>
+                <w:szCs w:val="22"/>
+                <w:lang w:val="en-US" w:eastAsia="en-US" w:bidi="ar-SA"/>
+              </w:rPr>
+              <w:t>WHAT IS DEEP LEARNING</w:t>
             </w:r>
           </w:p>
         </w:tc>
         <w:tc>
           <w:tcPr>
-            <w:tcW w:w="1917" w:type="dxa"/>
+            <w:tcW w:w="1918" w:type="dxa"/>
             <w:tcBorders/>
             <w:vAlign w:val="center"/>
           </w:tcPr>
@@ -2615,7 +2280,7 @@
         </w:tc>
         <w:tc>
           <w:tcPr>
-            <w:tcW w:w="4694" w:type="dxa"/>
+            <w:tcW w:w="4693" w:type="dxa"/>
             <w:tcBorders/>
             <w:vAlign w:val="center"/>
           </w:tcPr>
@@ -2627,7 +2292,7 @@
                 <w:tab w:val="left" w:pos="1333" w:leader="none"/>
               </w:tabs>
               <w:spacing w:before="45" w:after="0"/>
-              <w:ind w:left="553" w:hanging="0"/>
+              <w:ind w:hanging="0"/>
               <w:jc w:val="left"/>
               <w:rPr>
                 <w:sz w:val="24"/>
@@ -2637,15 +2302,19 @@
               <w:rPr>
                 <w:sz w:val="24"/>
               </w:rPr>
-              <w:t>1.2</w:t>
-              <w:tab/>
-              <w:t>. . . . . . . . . . . .</w:t>
+              <w:t>1.</w:t>
+            </w:r>
+            <w:r>
+              <w:rPr>
+                <w:sz w:val="24"/>
+              </w:rPr>
+              <w:t>2 EXAMPLES OF DEEP LEARNING</w:t>
             </w:r>
           </w:p>
         </w:tc>
         <w:tc>
           <w:tcPr>
-            <w:tcW w:w="1917" w:type="dxa"/>
+            <w:tcW w:w="1918" w:type="dxa"/>
             <w:tcBorders/>
             <w:vAlign w:val="center"/>
           </w:tcPr>
@@ -2695,7 +2364,7 @@
         </w:tc>
         <w:tc>
           <w:tcPr>
-            <w:tcW w:w="4694" w:type="dxa"/>
+            <w:tcW w:w="4693" w:type="dxa"/>
             <w:tcBorders/>
             <w:vAlign w:val="center"/>
           </w:tcPr>
@@ -2707,7 +2376,7 @@
                 <w:tab w:val="left" w:pos="2533" w:leader="none"/>
               </w:tabs>
               <w:spacing w:before="44" w:after="0"/>
-              <w:ind w:left="1573" w:hanging="0"/>
+              <w:ind w:hanging="0"/>
               <w:jc w:val="left"/>
               <w:rPr>
                 <w:sz w:val="24"/>
@@ -2717,15 +2386,19 @@
               <w:rPr>
                 <w:sz w:val="24"/>
               </w:rPr>
-              <w:t>1.2.1</w:t>
-              <w:tab/>
-              <w:t>General</w:t>
+              <w:t>1.</w:t>
+            </w:r>
+            <w:r>
+              <w:rPr>
+                <w:sz w:val="24"/>
+              </w:rPr>
+              <w:t>3 HOW DEEP LEARNING WORKS</w:t>
             </w:r>
           </w:p>
         </w:tc>
         <w:tc>
           <w:tcPr>
-            <w:tcW w:w="1917" w:type="dxa"/>
+            <w:tcW w:w="1918" w:type="dxa"/>
             <w:tcBorders/>
             <w:vAlign w:val="center"/>
           </w:tcPr>
@@ -2775,7 +2448,7 @@
         </w:tc>
         <w:tc>
           <w:tcPr>
-            <w:tcW w:w="4694" w:type="dxa"/>
+            <w:tcW w:w="4693" w:type="dxa"/>
             <w:tcBorders/>
             <w:vAlign w:val="center"/>
           </w:tcPr>
@@ -2799,7 +2472,7 @@
         </w:tc>
         <w:tc>
           <w:tcPr>
-            <w:tcW w:w="1917" w:type="dxa"/>
+            <w:tcW w:w="1918" w:type="dxa"/>
             <w:tcBorders/>
             <w:vAlign w:val="center"/>
           </w:tcPr>
@@ -2849,7 +2522,7 @@
         </w:tc>
         <w:tc>
           <w:tcPr>
-            <w:tcW w:w="4694" w:type="dxa"/>
+            <w:tcW w:w="4693" w:type="dxa"/>
             <w:tcBorders/>
             <w:vAlign w:val="center"/>
           </w:tcPr>
@@ -2873,7 +2546,7 @@
         </w:tc>
         <w:tc>
           <w:tcPr>
-            <w:tcW w:w="1917" w:type="dxa"/>
+            <w:tcW w:w="1918" w:type="dxa"/>
             <w:tcBorders/>
             <w:vAlign w:val="center"/>
           </w:tcPr>
@@ -2923,7 +2596,7 @@
         </w:tc>
         <w:tc>
           <w:tcPr>
-            <w:tcW w:w="4694" w:type="dxa"/>
+            <w:tcW w:w="4693" w:type="dxa"/>
             <w:tcBorders/>
             <w:vAlign w:val="center"/>
           </w:tcPr>
@@ -2947,7 +2620,7 @@
         </w:tc>
         <w:tc>
           <w:tcPr>
-            <w:tcW w:w="1917" w:type="dxa"/>
+            <w:tcW w:w="1918" w:type="dxa"/>
             <w:tcBorders/>
             <w:vAlign w:val="center"/>
           </w:tcPr>
@@ -2997,7 +2670,7 @@
         </w:tc>
         <w:tc>
           <w:tcPr>
-            <w:tcW w:w="4694" w:type="dxa"/>
+            <w:tcW w:w="4693" w:type="dxa"/>
             <w:tcBorders/>
             <w:vAlign w:val="center"/>
           </w:tcPr>
@@ -3027,7 +2700,7 @@
         </w:tc>
         <w:tc>
           <w:tcPr>
-            <w:tcW w:w="1917" w:type="dxa"/>
+            <w:tcW w:w="1918" w:type="dxa"/>
             <w:tcBorders/>
             <w:vAlign w:val="center"/>
           </w:tcPr>
@@ -3077,7 +2750,7 @@
         </w:tc>
         <w:tc>
           <w:tcPr>
-            <w:tcW w:w="4694" w:type="dxa"/>
+            <w:tcW w:w="4693" w:type="dxa"/>
             <w:tcBorders/>
             <w:vAlign w:val="center"/>
           </w:tcPr>
@@ -3107,7 +2780,7 @@
         </w:tc>
         <w:tc>
           <w:tcPr>
-            <w:tcW w:w="1917" w:type="dxa"/>
+            <w:tcW w:w="1918" w:type="dxa"/>
             <w:tcBorders/>
             <w:vAlign w:val="center"/>
           </w:tcPr>
@@ -3163,7 +2836,7 @@
         </w:tc>
         <w:tc>
           <w:tcPr>
-            <w:tcW w:w="4694" w:type="dxa"/>
+            <w:tcW w:w="4693" w:type="dxa"/>
             <w:tcBorders/>
             <w:vAlign w:val="center"/>
           </w:tcPr>
@@ -3190,7 +2863,7 @@
         </w:tc>
         <w:tc>
           <w:tcPr>
-            <w:tcW w:w="1917" w:type="dxa"/>
+            <w:tcW w:w="1918" w:type="dxa"/>
             <w:tcBorders/>
             <w:vAlign w:val="center"/>
           </w:tcPr>
@@ -3243,7 +2916,7 @@
         </w:tc>
         <w:tc>
           <w:tcPr>
-            <w:tcW w:w="4694" w:type="dxa"/>
+            <w:tcW w:w="4693" w:type="dxa"/>
             <w:tcBorders/>
             <w:vAlign w:val="center"/>
           </w:tcPr>
@@ -3273,7 +2946,7 @@
         </w:tc>
         <w:tc>
           <w:tcPr>
-            <w:tcW w:w="1917" w:type="dxa"/>
+            <w:tcW w:w="1918" w:type="dxa"/>
             <w:tcBorders/>
             <w:vAlign w:val="center"/>
           </w:tcPr>
@@ -3323,7 +2996,7 @@
         </w:tc>
         <w:tc>
           <w:tcPr>
-            <w:tcW w:w="4694" w:type="dxa"/>
+            <w:tcW w:w="4693" w:type="dxa"/>
             <w:tcBorders/>
             <w:vAlign w:val="center"/>
           </w:tcPr>
@@ -3353,7 +3026,7 @@
         </w:tc>
         <w:tc>
           <w:tcPr>
-            <w:tcW w:w="1917" w:type="dxa"/>
+            <w:tcW w:w="1918" w:type="dxa"/>
             <w:tcBorders/>
             <w:vAlign w:val="center"/>
           </w:tcPr>
@@ -3403,7 +3076,7 @@
         </w:tc>
         <w:tc>
           <w:tcPr>
-            <w:tcW w:w="4694" w:type="dxa"/>
+            <w:tcW w:w="4693" w:type="dxa"/>
             <w:tcBorders/>
             <w:vAlign w:val="center"/>
           </w:tcPr>
@@ -3427,7 +3100,7 @@
         </w:tc>
         <w:tc>
           <w:tcPr>
-            <w:tcW w:w="1917" w:type="dxa"/>
+            <w:tcW w:w="1918" w:type="dxa"/>
             <w:tcBorders/>
             <w:vAlign w:val="center"/>
           </w:tcPr>
@@ -3478,10 +3151,28 @@
       </w:pPr>
       <w:r>
         <w:rPr>
-          <w:b/>
-          <w:sz w:val="28"/>
+          <w:sz w:val="28"/>
+        </w:rPr>
+      </w:r>
+    </w:p>
+    <w:p>
+      <w:pPr>
+        <w:pStyle w:val="Normal"/>
+        <w:spacing w:lineRule="auto" w:line="360"/>
+        <w:jc w:val="center"/>
+        <w:rPr>
+          <w:b/>
+          <w:b/>
+          <w:sz w:val="32"/>
           <w:szCs w:val="52"/>
         </w:rPr>
+      </w:pPr>
+      <w:r>
+        <w:rPr>
+          <w:b/>
+          <w:sz w:val="32"/>
+          <w:szCs w:val="52"/>
+        </w:rPr>
       </w:r>
     </w:p>
     <w:p>
@@ -3497,6 +3188,106 @@
         </w:rPr>
       </w:pPr>
       <w:r>
+        <w:rPr>
+          <w:b/>
+          <w:sz w:val="32"/>
+          <w:szCs w:val="52"/>
+        </w:rPr>
+      </w:r>
+    </w:p>
+    <w:p>
+      <w:pPr>
+        <w:pStyle w:val="Normal"/>
+        <w:spacing w:lineRule="auto" w:line="360"/>
+        <w:jc w:val="center"/>
+        <w:rPr>
+          <w:b/>
+          <w:b/>
+          <w:sz w:val="32"/>
+          <w:szCs w:val="52"/>
+        </w:rPr>
+      </w:pPr>
+      <w:r>
+        <w:rPr>
+          <w:b/>
+          <w:sz w:val="32"/>
+          <w:szCs w:val="52"/>
+        </w:rPr>
+      </w:r>
+    </w:p>
+    <w:p>
+      <w:pPr>
+        <w:pStyle w:val="Normal"/>
+        <w:spacing w:lineRule="auto" w:line="360"/>
+        <w:jc w:val="center"/>
+        <w:rPr>
+          <w:b/>
+          <w:b/>
+          <w:sz w:val="32"/>
+          <w:szCs w:val="52"/>
+        </w:rPr>
+      </w:pPr>
+      <w:r>
+        <w:rPr>
+          <w:b/>
+          <w:sz w:val="32"/>
+          <w:szCs w:val="52"/>
+        </w:rPr>
+      </w:r>
+    </w:p>
+    <w:p>
+      <w:pPr>
+        <w:pStyle w:val="Normal"/>
+        <w:spacing w:lineRule="auto" w:line="360"/>
+        <w:jc w:val="center"/>
+        <w:rPr>
+          <w:b/>
+          <w:b/>
+          <w:sz w:val="32"/>
+          <w:szCs w:val="52"/>
+        </w:rPr>
+      </w:pPr>
+      <w:r>
+        <w:rPr>
+          <w:b/>
+          <w:sz w:val="32"/>
+          <w:szCs w:val="52"/>
+        </w:rPr>
+      </w:r>
+    </w:p>
+    <w:p>
+      <w:pPr>
+        <w:pStyle w:val="Normal"/>
+        <w:spacing w:lineRule="auto" w:line="360"/>
+        <w:jc w:val="center"/>
+        <w:rPr>
+          <w:b/>
+          <w:b/>
+          <w:sz w:val="32"/>
+          <w:szCs w:val="52"/>
+        </w:rPr>
+      </w:pPr>
+      <w:r>
+        <w:rPr>
+          <w:b/>
+          <w:sz w:val="32"/>
+          <w:szCs w:val="52"/>
+        </w:rPr>
+      </w:r>
+    </w:p>
+    <w:p>
+      <w:pPr>
+        <w:pStyle w:val="Normal"/>
+        <w:spacing w:lineRule="auto" w:line="360"/>
+        <w:jc w:val="center"/>
+        <w:rPr>
+          <w:b/>
+          <w:b/>
+          <w:sz w:val="32"/>
+          <w:szCs w:val="52"/>
+        </w:rPr>
+      </w:pPr>
+      <w:r>
         <w:rPr/>
       </w:r>
     </w:p>
@@ -3529,7 +3320,147 @@
         </w:rPr>
       </w:pPr>
       <w:r>
+        <w:rPr>
+          <w:b/>
+          <w:sz w:val="32"/>
+          <w:szCs w:val="52"/>
+        </w:rPr>
+        <w:t>ABSTRACT</w:t>
+      </w:r>
+    </w:p>
+    <w:p>
+      <w:pPr>
+        <w:pStyle w:val="Normal"/>
+        <w:spacing w:lineRule="auto" w:line="360"/>
+        <w:jc w:val="center"/>
+        <w:rPr>
+          <w:b/>
+          <w:b/>
+          <w:sz w:val="32"/>
+          <w:szCs w:val="52"/>
+        </w:rPr>
+      </w:pPr>
+      <w:r>
+        <w:rPr>
+          <w:b/>
+          <w:sz w:val="32"/>
+          <w:szCs w:val="52"/>
+        </w:rPr>
+      </w:r>
+    </w:p>
+    <w:p>
+      <w:pPr>
+        <w:pStyle w:val="Normal"/>
+        <w:spacing w:lineRule="auto" w:line="360"/>
+        <w:jc w:val="both"/>
+        <w:rPr>
+          <w:b/>
+          <w:b/>
+          <w:sz w:val="32"/>
+          <w:szCs w:val="52"/>
+        </w:rPr>
+      </w:pPr>
+      <w:r>
+        <w:rPr>
+          <w:b w:val="false"/>
+          <w:bCs w:val="false"/>
+          <w:sz w:val="32"/>
+          <w:szCs w:val="52"/>
+        </w:rPr>
+        <w:t xml:space="preserve">Face detection, feature extraction and face recognition are three of the most crucial steps in a multi-stage process of face recognition using deep learning algorithms. This process could be a computationally expensive. Most applications of face recognition, such as a student and/or employee attendance system that is traditionally done using pen and paper, use </w:t>
+      </w:r>
+      <w:r>
+        <w:rPr>
+          <w:rFonts w:ascii="Times New Roman" w:hAnsi="Times New Roman"/>
+          <w:b w:val="false"/>
+          <w:i w:val="false"/>
+          <w:caps w:val="false"/>
+          <w:smallCaps w:val="false"/>
+          <w:color w:val="222222"/>
+          <w:spacing w:val="0"/>
+          <w:sz w:val="32"/>
+          <w:szCs w:val="32"/>
+          <w:lang w:val="en-IN"/>
+        </w:rPr>
+        <w:t>Convolutional neural network</w:t>
+      </w:r>
+      <w:r>
+        <w:rPr>
+          <w:rFonts w:ascii="Times New Roman" w:hAnsi="Times New Roman"/>
+          <w:b w:val="false"/>
+          <w:i w:val="false"/>
+          <w:caps w:val="false"/>
+          <w:smallCaps w:val="false"/>
+          <w:color w:val="222222"/>
+          <w:spacing w:val="0"/>
+          <w:sz w:val="32"/>
+          <w:szCs w:val="32"/>
+          <w:lang w:val="en-IN"/>
+        </w:rPr>
+        <w:t xml:space="preserve">s to produce a deep-metric image encoding and a K-NN to classify the students’ faces. In order to improve the speed and allow such methods to be used in already existing on-premise low-memory devices such as CCTV cameras, we encode the images with histogram of oriented gradients (HOG) instead of CNN. This allows us to encode faces without a GPU (with only a CPU) with sufficient speed with moderate accuracy. </w:t>
+      </w:r>
+    </w:p>
+    <w:p>
+      <w:pPr>
+        <w:pStyle w:val="Normal"/>
+        <w:spacing w:lineRule="auto" w:line="360"/>
+        <w:jc w:val="both"/>
+        <w:rPr>
+          <w:b/>
+          <w:b/>
+          <w:sz w:val="32"/>
+          <w:szCs w:val="52"/>
+        </w:rPr>
+      </w:pPr>
+      <w:r>
+        <w:rPr>
+          <w:b w:val="false"/>
+          <w:sz w:val="32"/>
+        </w:rPr>
+      </w:r>
+    </w:p>
+    <w:p>
+      <w:pPr>
+        <w:pStyle w:val="Normal"/>
+        <w:spacing w:lineRule="auto" w:line="360"/>
+        <w:jc w:val="both"/>
+        <w:rPr>
+          <w:b/>
+          <w:b/>
+          <w:sz w:val="32"/>
+          <w:szCs w:val="52"/>
+        </w:rPr>
+      </w:pPr>
+      <w:r>
+        <w:rPr>
+          <w:rFonts w:ascii="Times New Roman" w:hAnsi="Times New Roman"/>
+          <w:b/>
+          <w:bCs/>
+          <w:i w:val="false"/>
+          <w:caps w:val="false"/>
+          <w:smallCaps w:val="false"/>
+          <w:color w:val="222222"/>
+          <w:spacing w:val="0"/>
+          <w:sz w:val="32"/>
+          <w:szCs w:val="32"/>
+          <w:lang w:val="en-IN"/>
+        </w:rPr>
+        <w:t>Thus, this project offers a better, more robust, and faster implementation of deep-learning face-recognition system for student attendance.</w:t>
+      </w:r>
+    </w:p>
+    <w:p>
+      <w:pPr>
+        <w:pStyle w:val="Normal"/>
+        <w:rPr>
+          <w:b/>
+          <w:b/>
+          <w:sz w:val="32"/>
+          <w:szCs w:val="52"/>
+        </w:rPr>
+      </w:pPr>
+      <w:r>
         <w:rPr/>
+        <w:br/>
       </w:r>
     </w:p>
     <w:p>
@@ -3545,7 +3476,11 @@
         </w:rPr>
       </w:pPr>
       <w:r>
-        <w:rPr/>
+        <w:rPr>
+          <w:b/>
+          <w:sz w:val="32"/>
+          <w:szCs w:val="52"/>
+        </w:rPr>
       </w:r>
     </w:p>
     <w:p>
@@ -3561,7 +3496,11 @@
         </w:rPr>
       </w:pPr>
       <w:r>
-        <w:rPr/>
+        <w:rPr>
+          <w:b/>
+          <w:sz w:val="32"/>
+          <w:szCs w:val="52"/>
+        </w:rPr>
       </w:r>
     </w:p>
     <w:p>
@@ -3577,7 +3516,11 @@
         </w:rPr>
       </w:pPr>
       <w:r>
-        <w:rPr/>
+        <w:rPr>
+          <w:b/>
+          <w:sz w:val="32"/>
+          <w:szCs w:val="52"/>
+        </w:rPr>
       </w:r>
     </w:p>
     <w:p>
@@ -3593,7 +3536,11 @@
         </w:rPr>
       </w:pPr>
       <w:r>
-        <w:rPr/>
+        <w:rPr>
+          <w:b/>
+          <w:sz w:val="32"/>
+          <w:szCs w:val="52"/>
+        </w:rPr>
       </w:r>
     </w:p>
     <w:p>
@@ -3609,781 +3556,11 @@
         </w:rPr>
       </w:pPr>
       <w:r>
-        <w:rPr/>
-      </w:r>
-    </w:p>
-    <w:p>
-      <w:pPr>
-        <w:pStyle w:val="Normal"/>
-        <w:spacing w:lineRule="auto" w:line="360"/>
-        <w:jc w:val="center"/>
-        <w:rPr>
-          <w:b/>
+        <w:rPr>
           <w:b/>
           <w:sz w:val="32"/>
           <w:szCs w:val="52"/>
         </w:rPr>
-      </w:pPr>
-      <w:r>
-        <w:rPr/>
-      </w:r>
-    </w:p>
-    <w:p>
-      <w:pPr>
-        <w:pStyle w:val="Normal"/>
-        <w:spacing w:lineRule="auto" w:line="360"/>
-        <w:jc w:val="center"/>
-        <w:rPr>
-          <w:b/>
-          <w:b/>
-          <w:sz w:val="32"/>
-          <w:szCs w:val="52"/>
-        </w:rPr>
-      </w:pPr>
-      <w:r>
-        <w:rPr/>
-      </w:r>
-    </w:p>
-    <w:p>
-      <w:pPr>
-        <w:pStyle w:val="Normal"/>
-        <w:spacing w:lineRule="auto" w:line="360"/>
-        <w:jc w:val="center"/>
-        <w:rPr>
-          <w:b/>
-          <w:b/>
-          <w:sz w:val="32"/>
-          <w:szCs w:val="52"/>
-        </w:rPr>
-      </w:pPr>
-      <w:r>
-        <w:rPr/>
-      </w:r>
-    </w:p>
-    <w:p>
-      <w:pPr>
-        <w:pStyle w:val="Normal"/>
-        <w:spacing w:lineRule="auto" w:line="360"/>
-        <w:jc w:val="center"/>
-        <w:rPr>
-          <w:b/>
-          <w:b/>
-          <w:sz w:val="32"/>
-          <w:szCs w:val="52"/>
-        </w:rPr>
-      </w:pPr>
-      <w:r>
-        <w:rPr/>
-      </w:r>
-    </w:p>
-    <w:p>
-      <w:pPr>
-        <w:pStyle w:val="Normal"/>
-        <w:spacing w:lineRule="auto" w:line="360"/>
-        <w:jc w:val="center"/>
-        <w:rPr>
-          <w:b/>
-          <w:b/>
-          <w:sz w:val="32"/>
-          <w:szCs w:val="52"/>
-        </w:rPr>
-      </w:pPr>
-      <w:r>
-        <w:rPr/>
-      </w:r>
-    </w:p>
-    <w:p>
-      <w:pPr>
-        <w:pStyle w:val="Normal"/>
-        <w:spacing w:lineRule="auto" w:line="360"/>
-        <w:jc w:val="center"/>
-        <w:rPr>
-          <w:b/>
-          <w:b/>
-          <w:sz w:val="32"/>
-          <w:szCs w:val="52"/>
-        </w:rPr>
-      </w:pPr>
-      <w:r>
-        <w:rPr/>
-      </w:r>
-    </w:p>
-    <w:p>
-      <w:pPr>
-        <w:pStyle w:val="Normal"/>
-        <w:spacing w:lineRule="auto" w:line="360"/>
-        <w:jc w:val="center"/>
-        <w:rPr>
-          <w:b/>
-          <w:b/>
-          <w:sz w:val="32"/>
-          <w:szCs w:val="52"/>
-        </w:rPr>
-      </w:pPr>
-      <w:r>
-        <w:rPr/>
-      </w:r>
-    </w:p>
-    <w:p>
-      <w:pPr>
-        <w:pStyle w:val="Normal"/>
-        <w:spacing w:lineRule="auto" w:line="360"/>
-        <w:jc w:val="center"/>
-        <w:rPr>
-          <w:b/>
-          <w:b/>
-          <w:sz w:val="32"/>
-          <w:szCs w:val="52"/>
-        </w:rPr>
-      </w:pPr>
-      <w:r>
-        <w:rPr/>
-      </w:r>
-    </w:p>
-    <w:p>
-      <w:pPr>
-        <w:pStyle w:val="Normal"/>
-        <w:spacing w:lineRule="auto" w:line="360"/>
-        <w:jc w:val="center"/>
-        <w:rPr>
-          <w:b/>
-          <w:b/>
-          <w:sz w:val="32"/>
-          <w:szCs w:val="52"/>
-        </w:rPr>
-      </w:pPr>
-      <w:r>
-        <w:rPr/>
-      </w:r>
-    </w:p>
-    <w:p>
-      <w:pPr>
-        <w:pStyle w:val="Normal"/>
-        <w:spacing w:lineRule="auto" w:line="360"/>
-        <w:jc w:val="center"/>
-        <w:rPr>
-          <w:b/>
-          <w:b/>
-          <w:sz w:val="32"/>
-          <w:szCs w:val="52"/>
-        </w:rPr>
-      </w:pPr>
-      <w:r>
-        <w:rPr>
-          <w:b/>
-          <w:sz w:val="32"/>
-          <w:szCs w:val="52"/>
-        </w:rPr>
-        <w:t>ABSTRACT</w:t>
-      </w:r>
-    </w:p>
-    <w:p>
-      <w:pPr>
-        <w:pStyle w:val="Normal"/>
-        <w:spacing w:lineRule="auto" w:line="360"/>
-        <w:jc w:val="center"/>
-        <w:rPr>
-          <w:b/>
-          <w:b/>
-          <w:sz w:val="32"/>
-          <w:szCs w:val="52"/>
-        </w:rPr>
-      </w:pPr>
-      <w:r>
-        <w:rPr/>
-      </w:r>
-    </w:p>
-    <w:p>
-      <w:pPr>
-        <w:pStyle w:val="Normal"/>
-        <w:spacing w:lineRule="auto" w:line="360"/>
-        <w:jc w:val="center"/>
-        <w:rPr>
-          <w:b/>
-          <w:b/>
-          <w:sz w:val="32"/>
-          <w:szCs w:val="52"/>
-        </w:rPr>
-      </w:pPr>
-      <w:r>
-        <w:rPr/>
-      </w:r>
-    </w:p>
-    <w:p>
-      <w:pPr>
-        <w:pStyle w:val="Normal"/>
-        <w:spacing w:lineRule="auto" w:line="360"/>
-        <w:jc w:val="center"/>
-        <w:rPr>
-          <w:b/>
-          <w:b/>
-          <w:sz w:val="32"/>
-          <w:szCs w:val="52"/>
-        </w:rPr>
-      </w:pPr>
-      <w:r>
-        <w:rPr/>
-      </w:r>
-    </w:p>
-    <w:p>
-      <w:pPr>
-        <w:pStyle w:val="Normal"/>
-        <w:spacing w:lineRule="auto" w:line="360"/>
-        <w:jc w:val="center"/>
-        <w:rPr>
-          <w:b/>
-          <w:b/>
-          <w:sz w:val="32"/>
-          <w:szCs w:val="52"/>
-        </w:rPr>
-      </w:pPr>
-      <w:r>
-        <w:rPr/>
-      </w:r>
-    </w:p>
-    <w:p>
-      <w:pPr>
-        <w:pStyle w:val="Normal"/>
-        <w:spacing w:lineRule="auto" w:line="360"/>
-        <w:jc w:val="center"/>
-        <w:rPr>
-          <w:b/>
-          <w:b/>
-          <w:sz w:val="32"/>
-          <w:szCs w:val="52"/>
-        </w:rPr>
-      </w:pPr>
-      <w:r>
-        <w:rPr/>
-      </w:r>
-    </w:p>
-    <w:p>
-      <w:pPr>
-        <w:pStyle w:val="Normal"/>
-        <w:spacing w:lineRule="auto" w:line="360"/>
-        <w:jc w:val="center"/>
-        <w:rPr>
-          <w:b/>
-          <w:b/>
-          <w:sz w:val="32"/>
-          <w:szCs w:val="52"/>
-        </w:rPr>
-      </w:pPr>
-      <w:r>
-        <w:rPr/>
-      </w:r>
-    </w:p>
-    <w:p>
-      <w:pPr>
-        <w:pStyle w:val="Normal"/>
-        <w:spacing w:lineRule="auto" w:line="360"/>
-        <w:jc w:val="center"/>
-        <w:rPr>
-          <w:b/>
-          <w:b/>
-          <w:sz w:val="32"/>
-          <w:szCs w:val="52"/>
-        </w:rPr>
-      </w:pPr>
-      <w:r>
-        <w:rPr/>
-      </w:r>
-    </w:p>
-    <w:p>
-      <w:pPr>
-        <w:pStyle w:val="Normal"/>
-        <w:spacing w:lineRule="auto" w:line="360"/>
-        <w:jc w:val="center"/>
-        <w:rPr>
-          <w:b/>
-          <w:b/>
-          <w:sz w:val="32"/>
-          <w:szCs w:val="52"/>
-        </w:rPr>
-      </w:pPr>
-      <w:r>
-        <w:rPr/>
-      </w:r>
-    </w:p>
-    <w:p>
-      <w:pPr>
-        <w:pStyle w:val="Normal"/>
-        <w:spacing w:lineRule="auto" w:line="360"/>
-        <w:jc w:val="center"/>
-        <w:rPr>
-          <w:b/>
-          <w:b/>
-          <w:sz w:val="32"/>
-          <w:szCs w:val="52"/>
-        </w:rPr>
-      </w:pPr>
-      <w:r>
-        <w:rPr/>
-      </w:r>
-    </w:p>
-    <w:p>
-      <w:pPr>
-        <w:pStyle w:val="Normal"/>
-        <w:spacing w:lineRule="auto" w:line="360"/>
-        <w:jc w:val="center"/>
-        <w:rPr>
-          <w:b/>
-          <w:b/>
-          <w:sz w:val="32"/>
-          <w:szCs w:val="52"/>
-        </w:rPr>
-      </w:pPr>
-      <w:r>
-        <w:rPr/>
-      </w:r>
-    </w:p>
-    <w:p>
-      <w:pPr>
-        <w:pStyle w:val="Normal"/>
-        <w:spacing w:lineRule="auto" w:line="360"/>
-        <w:jc w:val="center"/>
-        <w:rPr>
-          <w:b/>
-          <w:b/>
-          <w:sz w:val="32"/>
-          <w:szCs w:val="52"/>
-        </w:rPr>
-      </w:pPr>
-      <w:r>
-        <w:rPr/>
-      </w:r>
-    </w:p>
-    <w:p>
-      <w:pPr>
-        <w:pStyle w:val="Normal"/>
-        <w:spacing w:lineRule="auto" w:line="360"/>
-        <w:jc w:val="center"/>
-        <w:rPr>
-          <w:b/>
-          <w:b/>
-          <w:sz w:val="32"/>
-          <w:szCs w:val="52"/>
-        </w:rPr>
-      </w:pPr>
-      <w:r>
-        <w:rPr/>
-      </w:r>
-    </w:p>
-    <w:p>
-      <w:pPr>
-        <w:pStyle w:val="Normal"/>
-        <w:spacing w:lineRule="auto" w:line="360"/>
-        <w:jc w:val="center"/>
-        <w:rPr>
-          <w:b/>
-          <w:b/>
-          <w:sz w:val="32"/>
-          <w:szCs w:val="52"/>
-        </w:rPr>
-      </w:pPr>
-      <w:r>
-        <w:rPr/>
-      </w:r>
-    </w:p>
-    <w:p>
-      <w:pPr>
-        <w:pStyle w:val="Normal"/>
-        <w:spacing w:lineRule="auto" w:line="360"/>
-        <w:jc w:val="center"/>
-        <w:rPr>
-          <w:b/>
-          <w:b/>
-          <w:sz w:val="32"/>
-          <w:szCs w:val="52"/>
-        </w:rPr>
-      </w:pPr>
-      <w:r>
-        <w:rPr/>
-      </w:r>
-    </w:p>
-    <w:p>
-      <w:pPr>
-        <w:pStyle w:val="Normal"/>
-        <w:spacing w:lineRule="auto" w:line="360"/>
-        <w:jc w:val="center"/>
-        <w:rPr>
-          <w:b/>
-          <w:b/>
-          <w:sz w:val="32"/>
-          <w:szCs w:val="52"/>
-        </w:rPr>
-      </w:pPr>
-      <w:r>
-        <w:rPr/>
-      </w:r>
-    </w:p>
-    <w:p>
-      <w:pPr>
-        <w:pStyle w:val="Normal"/>
-        <w:spacing w:lineRule="auto" w:line="360"/>
-        <w:jc w:val="center"/>
-        <w:rPr>
-          <w:b/>
-          <w:b/>
-          <w:sz w:val="32"/>
-          <w:szCs w:val="52"/>
-        </w:rPr>
-      </w:pPr>
-      <w:r>
-        <w:rPr/>
-      </w:r>
-    </w:p>
-    <w:p>
-      <w:pPr>
-        <w:pStyle w:val="Normal"/>
-        <w:spacing w:lineRule="auto" w:line="360"/>
-        <w:jc w:val="center"/>
-        <w:rPr>
-          <w:b/>
-          <w:b/>
-          <w:sz w:val="32"/>
-          <w:szCs w:val="52"/>
-        </w:rPr>
-      </w:pPr>
-      <w:r>
-        <w:rPr/>
-      </w:r>
-    </w:p>
-    <w:p>
-      <w:pPr>
-        <w:pStyle w:val="Normal"/>
-        <w:spacing w:lineRule="auto" w:line="360"/>
-        <w:jc w:val="center"/>
-        <w:rPr>
-          <w:b/>
-          <w:b/>
-          <w:sz w:val="32"/>
-          <w:szCs w:val="52"/>
-        </w:rPr>
-      </w:pPr>
-      <w:r>
-        <w:rPr/>
-      </w:r>
-    </w:p>
-    <w:p>
-      <w:pPr>
-        <w:pStyle w:val="Normal"/>
-        <w:spacing w:lineRule="auto" w:line="360"/>
-        <w:jc w:val="center"/>
-        <w:rPr>
-          <w:b/>
-          <w:b/>
-          <w:sz w:val="32"/>
-          <w:szCs w:val="52"/>
-        </w:rPr>
-      </w:pPr>
-      <w:r>
-        <w:rPr/>
-      </w:r>
-    </w:p>
-    <w:p>
-      <w:pPr>
-        <w:pStyle w:val="Normal"/>
-        <w:spacing w:lineRule="auto" w:line="360"/>
-        <w:jc w:val="center"/>
-        <w:rPr>
-          <w:b/>
-          <w:b/>
-          <w:sz w:val="32"/>
-          <w:szCs w:val="52"/>
-        </w:rPr>
-      </w:pPr>
-      <w:r>
-        <w:rPr/>
-      </w:r>
-    </w:p>
-    <w:p>
-      <w:pPr>
-        <w:pStyle w:val="Normal"/>
-        <w:spacing w:lineRule="auto" w:line="360"/>
-        <w:jc w:val="center"/>
-        <w:rPr>
-          <w:b/>
-          <w:b/>
-          <w:sz w:val="32"/>
-          <w:szCs w:val="52"/>
-        </w:rPr>
-      </w:pPr>
-      <w:r>
-        <w:rPr/>
-      </w:r>
-    </w:p>
-    <w:p>
-      <w:pPr>
-        <w:pStyle w:val="Normal"/>
-        <w:spacing w:lineRule="auto" w:line="360"/>
-        <w:jc w:val="center"/>
-        <w:rPr>
-          <w:b/>
-          <w:b/>
-          <w:sz w:val="32"/>
-          <w:szCs w:val="52"/>
-        </w:rPr>
-      </w:pPr>
-      <w:r>
-        <w:rPr/>
-      </w:r>
-    </w:p>
-    <w:p>
-      <w:pPr>
-        <w:pStyle w:val="Normal"/>
-        <w:spacing w:lineRule="auto" w:line="360"/>
-        <w:jc w:val="center"/>
-        <w:rPr>
-          <w:b/>
-          <w:b/>
-          <w:sz w:val="32"/>
-          <w:szCs w:val="52"/>
-        </w:rPr>
-      </w:pPr>
-      <w:r>
-        <w:rPr/>
-      </w:r>
-    </w:p>
-    <w:p>
-      <w:pPr>
-        <w:pStyle w:val="Normal"/>
-        <w:spacing w:lineRule="auto" w:line="360"/>
-        <w:jc w:val="center"/>
-        <w:rPr>
-          <w:b/>
-          <w:b/>
-          <w:sz w:val="32"/>
-          <w:szCs w:val="52"/>
-        </w:rPr>
-      </w:pPr>
-      <w:r>
-        <w:rPr/>
-      </w:r>
-    </w:p>
-    <w:p>
-      <w:pPr>
-        <w:pStyle w:val="Normal"/>
-        <w:spacing w:lineRule="auto" w:line="360"/>
-        <w:jc w:val="center"/>
-        <w:rPr>
-          <w:b/>
-          <w:b/>
-          <w:sz w:val="32"/>
-          <w:szCs w:val="52"/>
-        </w:rPr>
-      </w:pPr>
-      <w:r>
-        <w:rPr/>
-      </w:r>
-    </w:p>
-    <w:p>
-      <w:pPr>
-        <w:pStyle w:val="Normal"/>
-        <w:spacing w:lineRule="auto" w:line="360"/>
-        <w:jc w:val="center"/>
-        <w:rPr>
-          <w:b/>
-          <w:b/>
-          <w:sz w:val="32"/>
-          <w:szCs w:val="52"/>
-        </w:rPr>
-      </w:pPr>
-      <w:r>
-        <w:rPr/>
-      </w:r>
-    </w:p>
-    <w:p>
-      <w:pPr>
-        <w:pStyle w:val="Normal"/>
-        <w:spacing w:lineRule="auto" w:line="360"/>
-        <w:jc w:val="center"/>
-        <w:rPr>
-          <w:b/>
-          <w:b/>
-          <w:sz w:val="32"/>
-          <w:szCs w:val="52"/>
-        </w:rPr>
-      </w:pPr>
-      <w:r>
-        <w:rPr/>
-      </w:r>
-    </w:p>
-    <w:p>
-      <w:pPr>
-        <w:pStyle w:val="Normal"/>
-        <w:spacing w:lineRule="auto" w:line="360"/>
-        <w:jc w:val="center"/>
-        <w:rPr>
-          <w:b/>
-          <w:b/>
-          <w:sz w:val="32"/>
-          <w:szCs w:val="52"/>
-        </w:rPr>
-      </w:pPr>
-      <w:r>
-        <w:rPr/>
-      </w:r>
-    </w:p>
-    <w:p>
-      <w:pPr>
-        <w:pStyle w:val="Normal"/>
-        <w:spacing w:lineRule="auto" w:line="360"/>
-        <w:jc w:val="center"/>
-        <w:rPr>
-          <w:b/>
-          <w:b/>
-          <w:sz w:val="32"/>
-          <w:szCs w:val="52"/>
-        </w:rPr>
-      </w:pPr>
-      <w:r>
-        <w:rPr/>
-      </w:r>
-    </w:p>
-    <w:p>
-      <w:pPr>
-        <w:pStyle w:val="Normal"/>
-        <w:spacing w:lineRule="auto" w:line="360"/>
-        <w:jc w:val="center"/>
-        <w:rPr>
-          <w:b/>
-          <w:b/>
-          <w:sz w:val="32"/>
-          <w:szCs w:val="52"/>
-        </w:rPr>
-      </w:pPr>
-      <w:r>
-        <w:rPr/>
-      </w:r>
-    </w:p>
-    <w:p>
-      <w:pPr>
-        <w:pStyle w:val="Normal"/>
-        <w:spacing w:lineRule="auto" w:line="360"/>
-        <w:jc w:val="center"/>
-        <w:rPr>
-          <w:b/>
-          <w:b/>
-          <w:sz w:val="32"/>
-          <w:szCs w:val="52"/>
-        </w:rPr>
-      </w:pPr>
-      <w:r>
-        <w:rPr/>
-      </w:r>
-    </w:p>
-    <w:p>
-      <w:pPr>
-        <w:pStyle w:val="Normal"/>
-        <w:spacing w:lineRule="auto" w:line="360"/>
-        <w:jc w:val="center"/>
-        <w:rPr>
-          <w:b/>
-          <w:b/>
-          <w:sz w:val="32"/>
-          <w:szCs w:val="52"/>
-        </w:rPr>
-      </w:pPr>
-      <w:r>
-        <w:rPr/>
-      </w:r>
-    </w:p>
-    <w:p>
-      <w:pPr>
-        <w:pStyle w:val="Normal"/>
-        <w:spacing w:lineRule="auto" w:line="360"/>
-        <w:jc w:val="center"/>
-        <w:rPr>
-          <w:b/>
-          <w:b/>
-          <w:sz w:val="32"/>
-          <w:szCs w:val="52"/>
-        </w:rPr>
-      </w:pPr>
-      <w:r>
-        <w:rPr/>
-      </w:r>
-    </w:p>
-    <w:p>
-      <w:pPr>
-        <w:pStyle w:val="Normal"/>
-        <w:spacing w:lineRule="auto" w:line="360"/>
-        <w:jc w:val="center"/>
-        <w:rPr>
-          <w:b/>
-          <w:b/>
-          <w:sz w:val="32"/>
-          <w:szCs w:val="52"/>
-        </w:rPr>
-      </w:pPr>
-      <w:r>
-        <w:rPr/>
-      </w:r>
-    </w:p>
-    <w:p>
-      <w:pPr>
-        <w:pStyle w:val="Normal"/>
-        <w:spacing w:lineRule="auto" w:line="360"/>
-        <w:jc w:val="center"/>
-        <w:rPr>
-          <w:b/>
-          <w:b/>
-          <w:sz w:val="32"/>
-          <w:szCs w:val="52"/>
-        </w:rPr>
-      </w:pPr>
-      <w:r>
-        <w:rPr/>
-      </w:r>
-    </w:p>
-    <w:p>
-      <w:pPr>
-        <w:pStyle w:val="Normal"/>
-        <w:ind w:left="39" w:hanging="0"/>
-        <w:jc w:val="center"/>
-        <w:rPr>
-          <w:b/>
-          <w:b/>
-          <w:sz w:val="24"/>
-        </w:rPr>
-      </w:pPr>
-      <w:r>
-        <w:rPr>
-          <w:sz w:val="28"/>
-        </w:rPr>
-      </w:r>
-    </w:p>
-    <w:p>
-      <w:pPr>
-        <w:pStyle w:val="Normal"/>
-        <w:spacing w:lineRule="auto" w:line="360"/>
-        <w:jc w:val="center"/>
-        <w:rPr>
-          <w:b/>
-          <w:b/>
-          <w:sz w:val="32"/>
-          <w:szCs w:val="52"/>
-        </w:rPr>
-      </w:pPr>
-      <w:r>
-        <w:rPr/>
-      </w:r>
-    </w:p>
-    <w:p>
-      <w:pPr>
-        <w:pStyle w:val="Normal"/>
-        <w:spacing w:lineRule="auto" w:line="360"/>
-        <w:jc w:val="center"/>
-        <w:rPr>
-          <w:b/>
-          <w:b/>
-          <w:sz w:val="32"/>
-          <w:szCs w:val="52"/>
-        </w:rPr>
-      </w:pPr>
-      <w:r>
-        <w:rPr/>
       </w:r>
     </w:p>
     <w:p>
@@ -4535,14 +3712,7 @@
           <w:b/>
           <w:sz w:val="28"/>
         </w:rPr>
-        <w:t xml:space="preserve">Prof. </w:t>
-      </w:r>
-      <w:r>
-        <w:rPr>
-          <w:b/>
-          <w:sz w:val="28"/>
-        </w:rPr>
-        <w:t>Ravindranath</w:t>
+        <w:t>Prof. Ravindranath</w:t>
       </w:r>
       <w:r>
         <w:rPr>
@@ -4648,47 +3818,934 @@
           <w:sz w:val="28"/>
           <w:szCs w:val="28"/>
         </w:rPr>
-        <w:t>J</w:t>
-      </w:r>
+        <w:t>Joel Rego (20171CSE0271)</w:t>
+      </w:r>
+    </w:p>
+    <w:p>
+      <w:pPr>
+        <w:pStyle w:val="Normal"/>
+        <w:spacing w:lineRule="auto" w:line="360"/>
+        <w:jc w:val="right"/>
+        <w:rPr>
+          <w:sz w:val="28"/>
+        </w:rPr>
+      </w:pPr>
       <w:r>
         <w:rPr>
           <w:b/>
           <w:sz w:val="28"/>
           <w:szCs w:val="28"/>
         </w:rPr>
-        <w:t>oel Rego</w:t>
-      </w:r>
+        <w:t>Medha M H (20171CSE0387)</w:t>
+      </w:r>
+    </w:p>
+    <w:p>
+      <w:pPr>
+        <w:pStyle w:val="Normal"/>
+        <w:spacing w:lineRule="auto" w:line="360"/>
+        <w:jc w:val="right"/>
+        <w:rPr>
+          <w:sz w:val="28"/>
+        </w:rPr>
+      </w:pPr>
       <w:r>
         <w:rPr>
           <w:b/>
           <w:sz w:val="28"/>
           <w:szCs w:val="28"/>
         </w:rPr>
+        <w:t>Akshay Krishna (20171CSE0036)</w:t>
+      </w:r>
+    </w:p>
+    <w:p>
+      <w:pPr>
+        <w:pStyle w:val="Normal"/>
+        <w:spacing w:lineRule="auto" w:line="360"/>
+        <w:jc w:val="right"/>
+        <w:rPr>
+          <w:sz w:val="28"/>
+        </w:rPr>
+      </w:pPr>
+      <w:r>
+        <w:rPr>
+          <w:b/>
+          <w:bCs/>
+          <w:sz w:val="28"/>
+          <w:szCs w:val="28"/>
+        </w:rPr>
+        <w:t>Mahesha R (20171CSE0359)</w:t>
+      </w:r>
+    </w:p>
+    <w:p>
+      <w:pPr>
+        <w:pStyle w:val="Normal"/>
+        <w:spacing w:lineRule="auto" w:line="360"/>
+        <w:jc w:val="right"/>
+        <w:rPr>
+          <w:sz w:val="28"/>
+        </w:rPr>
+      </w:pPr>
+      <w:r>
+        <w:rPr>
+          <w:sz w:val="28"/>
+        </w:rPr>
+      </w:r>
+    </w:p>
+    <w:p>
+      <w:pPr>
+        <w:pStyle w:val="Normal"/>
+        <w:spacing w:lineRule="auto" w:line="360"/>
+        <w:jc w:val="center"/>
+        <w:rPr>
+          <w:b/>
+          <w:b/>
+          <w:sz w:val="32"/>
+          <w:szCs w:val="52"/>
+        </w:rPr>
+      </w:pPr>
+      <w:r>
+        <w:rPr>
+          <w:sz w:val="32"/>
+        </w:rPr>
+      </w:r>
+    </w:p>
+    <w:p>
+      <w:pPr>
+        <w:pStyle w:val="Normal"/>
+        <w:spacing w:lineRule="auto" w:line="360"/>
+        <w:jc w:val="center"/>
+        <w:rPr>
+          <w:b/>
+          <w:b/>
+          <w:sz w:val="32"/>
+          <w:szCs w:val="52"/>
+        </w:rPr>
+      </w:pPr>
+      <w:r>
+        <w:rPr>
+          <w:rFonts w:eastAsia="Times New Roman" w:cs="Times New Roman"/>
+          <w:b/>
+          <w:color w:val="auto"/>
+          <w:kern w:val="0"/>
+          <w:sz w:val="32"/>
+          <w:szCs w:val="52"/>
+          <w:lang w:val="en-US" w:eastAsia="en-US" w:bidi="ar-SA"/>
+        </w:rPr>
+        <w:t>1. INTRODUCTION</w:t>
+      </w:r>
+    </w:p>
+    <w:p>
+      <w:pPr>
+        <w:pStyle w:val="Normal"/>
+        <w:spacing w:lineRule="auto" w:line="360"/>
+        <w:jc w:val="center"/>
+        <w:rPr>
+          <w:b/>
+          <w:b/>
+          <w:sz w:val="32"/>
+          <w:szCs w:val="52"/>
+        </w:rPr>
+      </w:pPr>
+      <w:r>
+        <w:rPr>
+          <w:b/>
+          <w:sz w:val="32"/>
+          <w:szCs w:val="52"/>
+        </w:rPr>
+      </w:r>
+    </w:p>
+    <w:p>
+      <w:pPr>
+        <w:pStyle w:val="Normal"/>
+        <w:spacing w:lineRule="auto" w:line="360"/>
+        <w:jc w:val="both"/>
+        <w:rPr>
+          <w:b/>
+          <w:b/>
+          <w:sz w:val="32"/>
+          <w:szCs w:val="52"/>
+        </w:rPr>
+      </w:pPr>
+      <w:r>
+        <w:rPr>
+          <w:rFonts w:eastAsia="Times New Roman" w:cs="Times New Roman"/>
+          <w:b/>
+          <w:bCs w:val="false"/>
+          <w:color w:val="auto"/>
+          <w:kern w:val="0"/>
+          <w:sz w:val="32"/>
+          <w:szCs w:val="52"/>
+          <w:lang w:val="en-US" w:eastAsia="en-US" w:bidi="ar-SA"/>
+        </w:rPr>
+        <w:t>1. 1 DEEP LEARNING</w:t>
+      </w:r>
+    </w:p>
+    <w:p>
+      <w:pPr>
+        <w:pStyle w:val="Normal"/>
+        <w:spacing w:lineRule="auto" w:line="360"/>
+        <w:jc w:val="both"/>
+        <w:rPr>
+          <w:b/>
+          <w:b/>
+          <w:sz w:val="32"/>
+          <w:szCs w:val="52"/>
+        </w:rPr>
+      </w:pPr>
+      <w:r>
+        <w:rPr>
+          <w:rFonts w:ascii="Times New Roman" w:hAnsi="Times New Roman"/>
+          <w:b w:val="false"/>
+          <w:bCs w:val="false"/>
+          <w:i w:val="false"/>
+          <w:caps w:val="false"/>
+          <w:smallCaps w:val="false"/>
+          <w:color w:val="222222"/>
+          <w:spacing w:val="0"/>
+          <w:sz w:val="32"/>
+          <w:szCs w:val="32"/>
+          <w:lang w:val="en-IN"/>
+        </w:rPr>
+        <w:tab/>
+        <w:t>Deep learning is a machine learning technique that teaches computers to do what comes naturally to humans: learn by example. Deep learning is a key technology behind driverless cars, enabling them to recognize a stop sign, or to distinguish a pedestrian from a lamppost. It is the key to voice control in consumer devices like phones, tablets, TVs, and hands-free speakers. Deep learning is getting lots of attention lately and for good reason. It’s achieving results that were not possible before. In deep learning, a computer model learns to perform classification tasks directly from images,</w:t>
+      </w:r>
+    </w:p>
+    <w:p>
+      <w:pPr>
+        <w:pStyle w:val="Normal"/>
+        <w:spacing w:lineRule="auto" w:line="360"/>
+        <w:jc w:val="both"/>
+        <w:rPr>
+          <w:b/>
+          <w:b/>
+          <w:sz w:val="32"/>
+          <w:szCs w:val="52"/>
+        </w:rPr>
+      </w:pPr>
+      <w:r>
+        <w:rPr>
+          <w:rFonts w:ascii="Times New Roman" w:hAnsi="Times New Roman"/>
+          <w:b w:val="false"/>
+          <w:bCs w:val="false"/>
+          <w:i w:val="false"/>
+          <w:caps w:val="false"/>
+          <w:smallCaps w:val="false"/>
+          <w:color w:val="222222"/>
+          <w:spacing w:val="0"/>
+          <w:sz w:val="32"/>
+          <w:szCs w:val="32"/>
+          <w:lang w:val="en-IN"/>
+        </w:rPr>
+        <w:t>text, or sound. Deep learning models can achieve state-of-the-art accuracy, sometimes exceeding human-level performance. Models are trained by using a large set of labeled data and neural network architectures that contain many layers.</w:t>
+      </w:r>
+    </w:p>
+    <w:p>
+      <w:pPr>
+        <w:pStyle w:val="Normal"/>
+        <w:spacing w:lineRule="auto" w:line="360"/>
+        <w:jc w:val="both"/>
+        <w:rPr>
+          <w:b/>
+          <w:b/>
+          <w:sz w:val="32"/>
+          <w:szCs w:val="52"/>
+        </w:rPr>
+      </w:pPr>
+      <w:r>
+        <w:rPr>
+          <w:b w:val="false"/>
+          <w:sz w:val="32"/>
+        </w:rPr>
+      </w:r>
+    </w:p>
+    <w:p>
+      <w:pPr>
+        <w:pStyle w:val="Normal"/>
+        <w:spacing w:lineRule="auto" w:line="360"/>
+        <w:jc w:val="both"/>
+        <w:rPr>
+          <w:b/>
+          <w:b/>
+          <w:sz w:val="32"/>
+          <w:szCs w:val="52"/>
+        </w:rPr>
+      </w:pPr>
+      <w:r>
+        <w:rPr>
+          <w:rFonts w:ascii="Times New Roman" w:hAnsi="Times New Roman"/>
+          <w:b w:val="false"/>
+          <w:bCs w:val="false"/>
+          <w:i w:val="false"/>
+          <w:caps w:val="false"/>
+          <w:smallCaps w:val="false"/>
+          <w:color w:val="222222"/>
+          <w:spacing w:val="0"/>
+          <w:sz w:val="32"/>
+          <w:szCs w:val="32"/>
+          <w:lang w:val="en-IN"/>
+        </w:rPr>
+        <w:t>In a word, accuracy. Deep learning achieves recognition accuracy at higher levels than ever before. This helps consumer electronics meet user expectations, and it is crucial for safety-critical applications like driverless cars. Recent advances in deep learning have improved to the point where deep learning outperforms humans in some tasks like</w:t>
+      </w:r>
+    </w:p>
+    <w:p>
+      <w:pPr>
+        <w:pStyle w:val="Normal"/>
+        <w:spacing w:lineRule="auto" w:line="360"/>
+        <w:jc w:val="both"/>
+        <w:rPr>
+          <w:b/>
+          <w:b/>
+          <w:sz w:val="32"/>
+          <w:szCs w:val="52"/>
+        </w:rPr>
+      </w:pPr>
+      <w:r>
+        <w:rPr>
+          <w:rFonts w:ascii="Times New Roman" w:hAnsi="Times New Roman"/>
+          <w:b w:val="false"/>
+          <w:bCs w:val="false"/>
+          <w:i w:val="false"/>
+          <w:caps w:val="false"/>
+          <w:smallCaps w:val="false"/>
+          <w:color w:val="222222"/>
+          <w:spacing w:val="0"/>
+          <w:sz w:val="32"/>
+          <w:szCs w:val="32"/>
+          <w:lang w:val="en-IN"/>
+        </w:rPr>
+        <w:t>classifying objects in images.</w:t>
+      </w:r>
+    </w:p>
+    <w:p>
+      <w:pPr>
+        <w:pStyle w:val="Normal"/>
+        <w:spacing w:lineRule="auto" w:line="360"/>
+        <w:jc w:val="center"/>
+        <w:rPr>
+          <w:sz w:val="28"/>
+        </w:rPr>
+      </w:pPr>
+      <w:r>
+        <w:rPr>
+          <w:sz w:val="32"/>
+          <w:szCs w:val="32"/>
+        </w:rPr>
+      </w:r>
+    </w:p>
+    <w:p>
+      <w:pPr>
+        <w:pStyle w:val="Normal"/>
+        <w:spacing w:lineRule="auto" w:line="360"/>
+        <w:jc w:val="both"/>
+        <w:rPr>
+          <w:b/>
+          <w:b/>
+          <w:sz w:val="32"/>
+          <w:szCs w:val="52"/>
+        </w:rPr>
+      </w:pPr>
+      <w:r>
+        <w:rPr>
+          <w:sz w:val="32"/>
+        </w:rPr>
+      </w:r>
+    </w:p>
+    <w:p>
+      <w:pPr>
+        <w:pStyle w:val="Normal"/>
+        <w:spacing w:lineRule="auto" w:line="360"/>
+        <w:jc w:val="both"/>
+        <w:rPr>
+          <w:b/>
+          <w:b/>
+          <w:sz w:val="32"/>
+          <w:szCs w:val="52"/>
+        </w:rPr>
+      </w:pPr>
+      <w:r>
+        <w:rPr>
+          <w:rFonts w:ascii="Times New Roman" w:hAnsi="Times New Roman"/>
+          <w:b w:val="false"/>
+          <w:bCs w:val="false"/>
+          <w:i w:val="false"/>
+          <w:caps w:val="false"/>
+          <w:smallCaps w:val="false"/>
+          <w:color w:val="222222"/>
+          <w:spacing w:val="0"/>
+          <w:sz w:val="32"/>
+          <w:szCs w:val="32"/>
+          <w:lang w:val="en-IN"/>
+        </w:rPr>
+        <w:t>While deep learning was first theorized in the 1980s, there are two main reasons it has only recently become useful:</w:t>
+      </w:r>
+    </w:p>
+    <w:p>
+      <w:pPr>
+        <w:pStyle w:val="Normal"/>
+        <w:spacing w:lineRule="auto" w:line="360"/>
+        <w:jc w:val="both"/>
+        <w:rPr>
+          <w:b/>
+          <w:b/>
+          <w:sz w:val="32"/>
+          <w:szCs w:val="52"/>
+        </w:rPr>
+      </w:pPr>
+      <w:r>
+        <w:rPr>
+          <w:sz w:val="32"/>
+        </w:rPr>
+      </w:r>
+    </w:p>
+    <w:p>
+      <w:pPr>
+        <w:pStyle w:val="Normal"/>
+        <w:numPr>
+          <w:ilvl w:val="0"/>
+          <w:numId w:val="1"/>
+        </w:numPr>
+        <w:spacing w:lineRule="auto" w:line="360"/>
+        <w:jc w:val="both"/>
+        <w:rPr>
+          <w:b/>
+          <w:b/>
+          <w:sz w:val="32"/>
+          <w:szCs w:val="52"/>
+        </w:rPr>
+      </w:pPr>
+      <w:r>
+        <w:rPr>
+          <w:rFonts w:ascii="Times New Roman" w:hAnsi="Times New Roman"/>
+          <w:b w:val="false"/>
+          <w:bCs w:val="false"/>
+          <w:i w:val="false"/>
+          <w:caps w:val="false"/>
+          <w:smallCaps w:val="false"/>
+          <w:color w:val="222222"/>
+          <w:spacing w:val="0"/>
+          <w:sz w:val="32"/>
+          <w:szCs w:val="32"/>
+          <w:lang w:val="en-IN"/>
+        </w:rPr>
+        <w:t>Deep learning requires large amounts of labeled data. For example, driverless car development requires millions of images and thousands of hours of video.</w:t>
+      </w:r>
+    </w:p>
+    <w:p>
+      <w:pPr>
+        <w:pStyle w:val="Normal"/>
+        <w:numPr>
+          <w:ilvl w:val="0"/>
+          <w:numId w:val="1"/>
+        </w:numPr>
+        <w:spacing w:lineRule="auto" w:line="360"/>
+        <w:jc w:val="both"/>
+        <w:rPr>
+          <w:b/>
+          <w:b/>
+          <w:sz w:val="32"/>
+          <w:szCs w:val="52"/>
+        </w:rPr>
+      </w:pPr>
+      <w:r>
+        <w:rPr>
+          <w:rFonts w:ascii="Times New Roman" w:hAnsi="Times New Roman"/>
+          <w:b w:val="false"/>
+          <w:bCs w:val="false"/>
+          <w:i w:val="false"/>
+          <w:caps w:val="false"/>
+          <w:smallCaps w:val="false"/>
+          <w:color w:val="222222"/>
+          <w:spacing w:val="0"/>
+          <w:sz w:val="32"/>
+          <w:szCs w:val="32"/>
+          <w:lang w:val="en-IN"/>
+        </w:rPr>
+        <w:t>Deep learning requires substantial computing power. High-performance GPUs have a parallel architecture that is efficient for deep learning. When combined with clusters or cloud computing, this enables development teams to reduce training time for a deep learning network from weeks to hours or less.</w:t>
+      </w:r>
+    </w:p>
+    <w:p>
+      <w:pPr>
+        <w:pStyle w:val="Normal"/>
+        <w:spacing w:lineRule="auto" w:line="360"/>
+        <w:jc w:val="both"/>
+        <w:rPr>
+          <w:b/>
+          <w:b/>
+          <w:sz w:val="32"/>
+          <w:szCs w:val="52"/>
+        </w:rPr>
+      </w:pPr>
+      <w:r>
+        <w:rPr>
+          <w:sz w:val="32"/>
+        </w:rPr>
+      </w:r>
+    </w:p>
+    <w:p>
+      <w:pPr>
+        <w:pStyle w:val="Normal"/>
+        <w:spacing w:lineRule="auto" w:line="360"/>
+        <w:jc w:val="both"/>
+        <w:rPr>
+          <w:b/>
+          <w:b/>
+          <w:sz w:val="32"/>
+          <w:szCs w:val="52"/>
+        </w:rPr>
+      </w:pPr>
+      <w:r>
+        <w:rPr>
+          <w:sz w:val="32"/>
+        </w:rPr>
+      </w:r>
+    </w:p>
+    <w:p>
+      <w:pPr>
+        <w:pStyle w:val="Normal"/>
+        <w:spacing w:lineRule="auto" w:line="360"/>
+        <w:jc w:val="both"/>
+        <w:rPr>
+          <w:b/>
+          <w:b/>
+          <w:sz w:val="32"/>
+          <w:szCs w:val="52"/>
+        </w:rPr>
+      </w:pPr>
+      <w:r>
+        <w:rPr>
+          <w:rFonts w:ascii="Times New Roman" w:hAnsi="Times New Roman"/>
+          <w:b/>
+          <w:bCs/>
+          <w:i w:val="false"/>
+          <w:caps w:val="false"/>
+          <w:smallCaps w:val="false"/>
+          <w:color w:val="222222"/>
+          <w:spacing w:val="0"/>
+          <w:sz w:val="32"/>
+          <w:szCs w:val="32"/>
+          <w:lang w:val="en-IN"/>
+        </w:rPr>
+        <w:t>1. 2 EXAMPLES OF DEEP LEARNING IN REAL LIFE</w:t>
+      </w:r>
+    </w:p>
+    <w:p>
+      <w:pPr>
+        <w:pStyle w:val="Normal"/>
+        <w:spacing w:lineRule="auto" w:line="360"/>
+        <w:jc w:val="both"/>
+        <w:rPr>
+          <w:b/>
+          <w:b/>
+          <w:sz w:val="32"/>
+          <w:szCs w:val="52"/>
+        </w:rPr>
+      </w:pPr>
+      <w:r>
+        <w:rPr>
+          <w:rFonts w:ascii="Times New Roman" w:hAnsi="Times New Roman"/>
+          <w:b w:val="false"/>
+          <w:bCs w:val="false"/>
+          <w:i w:val="false"/>
+          <w:caps w:val="false"/>
+          <w:smallCaps w:val="false"/>
+          <w:color w:val="222222"/>
+          <w:spacing w:val="0"/>
+          <w:sz w:val="32"/>
+          <w:szCs w:val="32"/>
+          <w:lang w:val="en-IN"/>
+        </w:rPr>
+        <w:tab/>
+        <w:t>Deep learning applications are used in industries from automated driving to medical devices.</w:t>
+      </w:r>
+    </w:p>
+    <w:p>
+      <w:pPr>
+        <w:pStyle w:val="Normal"/>
+        <w:spacing w:lineRule="auto" w:line="360"/>
+        <w:jc w:val="both"/>
+        <w:rPr>
+          <w:b/>
+          <w:b/>
+          <w:sz w:val="32"/>
+          <w:szCs w:val="52"/>
+        </w:rPr>
+      </w:pPr>
+      <w:r>
+        <w:rPr>
+          <w:sz w:val="32"/>
+        </w:rPr>
+      </w:r>
+    </w:p>
+    <w:p>
+      <w:pPr>
+        <w:pStyle w:val="Normal"/>
+        <w:numPr>
+          <w:ilvl w:val="0"/>
+          <w:numId w:val="2"/>
+        </w:numPr>
+        <w:spacing w:lineRule="auto" w:line="360"/>
+        <w:jc w:val="both"/>
+        <w:rPr>
+          <w:b/>
+          <w:b/>
+          <w:sz w:val="32"/>
+          <w:szCs w:val="52"/>
+        </w:rPr>
+      </w:pPr>
+      <w:r>
+        <w:rPr>
+          <w:rFonts w:ascii="Times New Roman" w:hAnsi="Times New Roman"/>
+          <w:b w:val="false"/>
+          <w:bCs w:val="false"/>
+          <w:i w:val="false"/>
+          <w:caps w:val="false"/>
+          <w:smallCaps w:val="false"/>
+          <w:color w:val="222222"/>
+          <w:spacing w:val="0"/>
+          <w:sz w:val="32"/>
+          <w:szCs w:val="32"/>
+          <w:lang w:val="en-IN"/>
+        </w:rPr>
+        <w:t>Automated Driving: Automotive researchers are using deep learning to automatically detect objects such as stop signs and traffic lights. In addition, deep learning is used to detect pedestrians, which helps decrease accidents.</w:t>
+      </w:r>
+    </w:p>
+    <w:p>
+      <w:pPr>
+        <w:pStyle w:val="Normal"/>
+        <w:numPr>
+          <w:ilvl w:val="0"/>
+          <w:numId w:val="2"/>
+        </w:numPr>
+        <w:spacing w:lineRule="auto" w:line="360"/>
+        <w:jc w:val="both"/>
+        <w:rPr>
+          <w:b/>
+          <w:b/>
+          <w:sz w:val="32"/>
+          <w:szCs w:val="52"/>
+        </w:rPr>
+      </w:pPr>
+      <w:r>
+        <w:rPr>
+          <w:rFonts w:ascii="Times New Roman" w:hAnsi="Times New Roman"/>
+          <w:b w:val="false"/>
+          <w:bCs w:val="false"/>
+          <w:i w:val="false"/>
+          <w:caps w:val="false"/>
+          <w:smallCaps w:val="false"/>
+          <w:color w:val="222222"/>
+          <w:spacing w:val="0"/>
+          <w:sz w:val="32"/>
+          <w:szCs w:val="32"/>
+          <w:lang w:val="en-IN"/>
+        </w:rPr>
+        <w:t>Aerospace and Defense: Deep learning is used to identify objects from satellites that locate areas of interest and identify safe or unsafe zones for troops.</w:t>
+      </w:r>
+    </w:p>
+    <w:p>
+      <w:pPr>
+        <w:pStyle w:val="Normal"/>
+        <w:numPr>
+          <w:ilvl w:val="0"/>
+          <w:numId w:val="2"/>
+        </w:numPr>
+        <w:spacing w:lineRule="auto" w:line="360"/>
+        <w:jc w:val="both"/>
+        <w:rPr>
+          <w:b/>
+          <w:b/>
+          <w:sz w:val="32"/>
+          <w:szCs w:val="52"/>
+        </w:rPr>
+      </w:pPr>
+      <w:r>
+        <w:rPr>
+          <w:rFonts w:ascii="Times New Roman" w:hAnsi="Times New Roman"/>
+          <w:b w:val="false"/>
+          <w:bCs w:val="false"/>
+          <w:i w:val="false"/>
+          <w:caps w:val="false"/>
+          <w:smallCaps w:val="false"/>
+          <w:color w:val="222222"/>
+          <w:spacing w:val="0"/>
+          <w:sz w:val="32"/>
+          <w:szCs w:val="32"/>
+          <w:lang w:val="en-IN"/>
+        </w:rPr>
+        <w:t>Medical Research: Cancer researchers are using deep learning to automatically detect</w:t>
+      </w:r>
+      <w:r>
+        <w:rPr>
+          <w:rFonts w:ascii="Times New Roman" w:hAnsi="Times New Roman"/>
+          <w:b w:val="false"/>
+          <w:bCs w:val="false"/>
+          <w:i w:val="false"/>
+          <w:caps w:val="false"/>
+          <w:smallCaps w:val="false"/>
+          <w:color w:val="222222"/>
+          <w:spacing w:val="0"/>
+          <w:sz w:val="32"/>
+          <w:szCs w:val="32"/>
+          <w:lang w:val="en-IN"/>
+        </w:rPr>
         <w:t xml:space="preserve"> </w:t>
       </w:r>
       <w:r>
         <w:rPr>
-          <w:b/>
-          <w:sz w:val="28"/>
-          <w:szCs w:val="28"/>
-        </w:rPr>
-        <w:t>(</w:t>
-      </w:r>
-      <w:r>
-        <w:rPr>
-          <w:b/>
-          <w:sz w:val="28"/>
-          <w:szCs w:val="28"/>
-        </w:rPr>
-        <w:t>20171CSE0271</w:t>
-      </w:r>
-      <w:r>
-        <w:rPr>
-          <w:b/>
-          <w:sz w:val="28"/>
-          <w:szCs w:val="28"/>
-        </w:rPr>
-        <w:t>)</w:t>
+          <w:rFonts w:ascii="Times New Roman" w:hAnsi="Times New Roman"/>
+          <w:b w:val="false"/>
+          <w:bCs w:val="false"/>
+          <w:i w:val="false"/>
+          <w:caps w:val="false"/>
+          <w:smallCaps w:val="false"/>
+          <w:color w:val="222222"/>
+          <w:spacing w:val="0"/>
+          <w:sz w:val="32"/>
+          <w:szCs w:val="32"/>
+          <w:lang w:val="en-IN"/>
+        </w:rPr>
+        <w:t>cancer cells. Teams at UCLA built an advanced microscope that yields a high-dimensional data set used to train a deep learning application to accurately identify cancer cells.</w:t>
+      </w:r>
+    </w:p>
+    <w:p>
+      <w:pPr>
+        <w:pStyle w:val="Normal"/>
+        <w:numPr>
+          <w:ilvl w:val="0"/>
+          <w:numId w:val="2"/>
+        </w:numPr>
+        <w:spacing w:lineRule="auto" w:line="360"/>
+        <w:jc w:val="both"/>
+        <w:rPr>
+          <w:b/>
+          <w:b/>
+          <w:sz w:val="32"/>
+          <w:szCs w:val="52"/>
+        </w:rPr>
+      </w:pPr>
+      <w:r>
+        <w:rPr>
+          <w:rFonts w:ascii="Times New Roman" w:hAnsi="Times New Roman"/>
+          <w:b w:val="false"/>
+          <w:bCs w:val="false"/>
+          <w:i w:val="false"/>
+          <w:caps w:val="false"/>
+          <w:smallCaps w:val="false"/>
+          <w:color w:val="222222"/>
+          <w:spacing w:val="0"/>
+          <w:sz w:val="32"/>
+          <w:szCs w:val="32"/>
+          <w:lang w:val="en-IN"/>
+        </w:rPr>
+        <w:t>Industrial Automation: Deep learning is helping to improve worker safety around heavy machinery by automatically detecting when people or objects are within an unsafe distance of machines.</w:t>
+      </w:r>
+    </w:p>
+    <w:p>
+      <w:pPr>
+        <w:pStyle w:val="Normal"/>
+        <w:numPr>
+          <w:ilvl w:val="0"/>
+          <w:numId w:val="2"/>
+        </w:numPr>
+        <w:spacing w:lineRule="auto" w:line="360"/>
+        <w:jc w:val="both"/>
+        <w:rPr>
+          <w:b/>
+          <w:b/>
+          <w:sz w:val="32"/>
+          <w:szCs w:val="52"/>
+        </w:rPr>
+      </w:pPr>
+      <w:r>
+        <w:rPr>
+          <w:rFonts w:ascii="Times New Roman" w:hAnsi="Times New Roman"/>
+          <w:b w:val="false"/>
+          <w:bCs w:val="false"/>
+          <w:i w:val="false"/>
+          <w:caps w:val="false"/>
+          <w:smallCaps w:val="false"/>
+          <w:color w:val="222222"/>
+          <w:spacing w:val="0"/>
+          <w:sz w:val="32"/>
+          <w:szCs w:val="32"/>
+          <w:lang w:val="en-IN"/>
+        </w:rPr>
+        <w:t>Electronics: Deep learning is being used in automated hearing and speech translation. For example, home assistance devices that respond to your voice and know your preferences are powered by deep learning applications.</w:t>
+      </w:r>
+    </w:p>
+    <w:p>
+      <w:pPr>
+        <w:pStyle w:val="Normal"/>
+        <w:spacing w:lineRule="auto" w:line="360"/>
+        <w:jc w:val="both"/>
+        <w:rPr>
+          <w:b/>
+          <w:b/>
+          <w:sz w:val="32"/>
+          <w:szCs w:val="52"/>
+        </w:rPr>
+      </w:pPr>
+      <w:r>
+        <w:rPr>
+          <w:sz w:val="32"/>
+        </w:rPr>
+      </w:r>
+    </w:p>
+    <w:p>
+      <w:pPr>
+        <w:pStyle w:val="Normal"/>
+        <w:spacing w:lineRule="auto" w:line="360"/>
+        <w:jc w:val="both"/>
+        <w:rPr>
+          <w:b/>
+          <w:b/>
+          <w:sz w:val="32"/>
+          <w:szCs w:val="52"/>
+        </w:rPr>
+      </w:pPr>
+      <w:r>
+        <w:rPr>
+          <w:rFonts w:ascii="Times New Roman" w:hAnsi="Times New Roman"/>
+          <w:b/>
+          <w:bCs/>
+          <w:i w:val="false"/>
+          <w:caps w:val="false"/>
+          <w:smallCaps w:val="false"/>
+          <w:color w:val="222222"/>
+          <w:spacing w:val="0"/>
+          <w:sz w:val="32"/>
+          <w:szCs w:val="32"/>
+          <w:lang w:val="en-IN"/>
+        </w:rPr>
+        <w:t xml:space="preserve">1. 3 </w:t>
+      </w:r>
+      <w:r>
+        <w:rPr>
+          <w:rFonts w:ascii="Times New Roman" w:hAnsi="Times New Roman"/>
+          <w:b/>
+          <w:bCs/>
+          <w:i w:val="false"/>
+          <w:caps w:val="false"/>
+          <w:smallCaps w:val="false"/>
+          <w:color w:val="222222"/>
+          <w:spacing w:val="0"/>
+          <w:sz w:val="32"/>
+          <w:szCs w:val="32"/>
+          <w:lang w:val="en-IN"/>
+        </w:rPr>
+        <w:t>HOW DEEP LEARNING WORKS</w:t>
+      </w:r>
+    </w:p>
+    <w:p>
+      <w:pPr>
+        <w:pStyle w:val="Normal"/>
+        <w:spacing w:lineRule="auto" w:line="360"/>
+        <w:jc w:val="both"/>
+        <w:rPr>
+          <w:b/>
+          <w:b/>
+          <w:sz w:val="32"/>
+          <w:szCs w:val="52"/>
+        </w:rPr>
+      </w:pPr>
+      <w:r>
+        <w:rPr>
+          <w:rFonts w:ascii="Times New Roman" w:hAnsi="Times New Roman"/>
+          <w:b w:val="false"/>
+          <w:bCs w:val="false"/>
+          <w:i w:val="false"/>
+          <w:caps w:val="false"/>
+          <w:smallCaps w:val="false"/>
+          <w:color w:val="222222"/>
+          <w:spacing w:val="0"/>
+          <w:sz w:val="32"/>
+          <w:szCs w:val="32"/>
+          <w:lang w:val="en-IN"/>
+        </w:rPr>
+        <w:tab/>
+        <w:t>Most deep learning methods use neural network architectures, which is why deep learning models are often referred to as deep neural networks. The term “deep” usually refers to the number of hidden layers in the neural network.</w:t>
+      </w:r>
+    </w:p>
+    <w:p>
+      <w:pPr>
+        <w:pStyle w:val="Normal"/>
+        <w:spacing w:lineRule="auto" w:line="360"/>
+        <w:jc w:val="both"/>
+        <w:rPr>
+          <w:b/>
+          <w:b/>
+          <w:sz w:val="32"/>
+          <w:szCs w:val="52"/>
+        </w:rPr>
+      </w:pPr>
+      <w:r>
+        <w:rPr>
+          <w:sz w:val="32"/>
+        </w:rPr>
+      </w:r>
+    </w:p>
+    <w:p>
+      <w:pPr>
+        <w:pStyle w:val="Normal"/>
+        <w:spacing w:lineRule="auto" w:line="360"/>
+        <w:jc w:val="both"/>
+        <w:rPr>
+          <w:b/>
+          <w:b/>
+          <w:sz w:val="32"/>
+          <w:szCs w:val="52"/>
+        </w:rPr>
+      </w:pPr>
+      <w:r>
+        <w:rPr>
+          <w:rFonts w:ascii="Times New Roman" w:hAnsi="Times New Roman"/>
+          <w:b w:val="false"/>
+          <w:bCs w:val="false"/>
+          <w:i w:val="false"/>
+          <w:caps w:val="false"/>
+          <w:smallCaps w:val="false"/>
+          <w:color w:val="222222"/>
+          <w:spacing w:val="0"/>
+          <w:sz w:val="32"/>
+          <w:szCs w:val="32"/>
+          <w:lang w:val="en-IN"/>
+        </w:rPr>
+        <w:tab/>
+        <w:t>Traditional neural networks only contain 2-3 hidden layers, while deep networks can have as many as 150. Deep learning models are trained by using large sets of labeled data and neural network architectures that learn features directly from the data without the need for manual feature extraction.</w:t>
+      </w:r>
+    </w:p>
+    <w:p>
+      <w:pPr>
+        <w:pStyle w:val="Normal"/>
+        <w:spacing w:lineRule="auto" w:line="360"/>
+        <w:jc w:val="both"/>
+        <w:rPr>
+          <w:b/>
+          <w:b/>
+          <w:sz w:val="32"/>
+          <w:szCs w:val="52"/>
+        </w:rPr>
+      </w:pPr>
+      <w:r>
+        <w:rPr>
+          <w:sz w:val="32"/>
+        </w:rPr>
+      </w:r>
+    </w:p>
+    <w:p>
+      <w:pPr>
+        <w:pStyle w:val="Normal"/>
+        <w:spacing w:lineRule="auto" w:line="360"/>
+        <w:jc w:val="center"/>
+        <w:rPr>
+          <w:sz w:val="28"/>
+        </w:rPr>
+      </w:pPr>
+      <w:r>
+        <w:rPr>
+          <w:sz w:val="32"/>
+          <w:szCs w:val="32"/>
+        </w:rPr>
       </w:r>
     </w:p>
     <w:p>
@@ -4702,51 +4759,8 @@
       </w:pPr>
       <w:r>
         <w:rPr>
-          <w:b/>
-          <w:sz w:val="28"/>
-          <w:szCs w:val="28"/>
-        </w:rPr>
-        <w:t>M</w:t>
-      </w:r>
-      <w:r>
-        <w:rPr>
-          <w:b/>
-          <w:sz w:val="28"/>
-          <w:szCs w:val="28"/>
-        </w:rPr>
-        <w:t>edha M H</w:t>
-      </w:r>
-      <w:r>
-        <w:rPr>
-          <w:b/>
-          <w:sz w:val="28"/>
-          <w:szCs w:val="28"/>
-        </w:rPr>
-        <w:t xml:space="preserve"> </w:t>
-      </w:r>
-      <w:r>
-        <w:rPr>
-          <w:b/>
-          <w:sz w:val="28"/>
-          <w:szCs w:val="28"/>
-        </w:rPr>
-        <w:t>(</w:t>
-      </w:r>
-      <w:r>
-        <w:rPr>
-          <w:b/>
-          <w:sz w:val="28"/>
-          <w:szCs w:val="28"/>
-        </w:rPr>
-        <w:t>20171CSE0387</w:t>
-      </w:r>
-      <w:r>
-        <w:rPr>
-          <w:b/>
-          <w:sz w:val="28"/>
-          <w:szCs w:val="28"/>
-        </w:rPr>
-        <w:t>)</w:t>
+          <w:sz w:val="28"/>
+        </w:rPr>
       </w:r>
     </w:p>
     <w:p>
@@ -4760,51 +4774,8 @@
       </w:pPr>
       <w:r>
         <w:rPr>
-          <w:b/>
-          <w:sz w:val="28"/>
-          <w:szCs w:val="28"/>
-        </w:rPr>
-        <w:t>A</w:t>
-      </w:r>
-      <w:r>
-        <w:rPr>
-          <w:b/>
-          <w:sz w:val="28"/>
-          <w:szCs w:val="28"/>
-        </w:rPr>
-        <w:t>kshay Krishna</w:t>
-      </w:r>
-      <w:r>
-        <w:rPr>
-          <w:b/>
-          <w:sz w:val="28"/>
-          <w:szCs w:val="28"/>
-        </w:rPr>
-        <w:t xml:space="preserve"> </w:t>
-      </w:r>
-      <w:r>
-        <w:rPr>
-          <w:b/>
-          <w:sz w:val="28"/>
-          <w:szCs w:val="28"/>
-        </w:rPr>
-        <w:t>(</w:t>
-      </w:r>
-      <w:r>
-        <w:rPr>
-          <w:b/>
-          <w:sz w:val="28"/>
-          <w:szCs w:val="28"/>
-        </w:rPr>
-        <w:t>20171CSE0036</w:t>
-      </w:r>
-      <w:r>
-        <w:rPr>
-          <w:b/>
-          <w:sz w:val="28"/>
-          <w:szCs w:val="28"/>
-        </w:rPr>
-        <w:t>)</w:t>
+          <w:sz w:val="28"/>
+        </w:rPr>
       </w:r>
     </w:p>
     <w:p>
@@ -4818,57 +4789,8 @@
       </w:pPr>
       <w:r>
         <w:rPr>
-          <w:b/>
-          <w:bCs/>
-          <w:sz w:val="28"/>
-          <w:szCs w:val="28"/>
-        </w:rPr>
-        <w:t>M</w:t>
-      </w:r>
-      <w:r>
-        <w:rPr>
-          <w:b/>
-          <w:bCs/>
-          <w:sz w:val="28"/>
-          <w:szCs w:val="28"/>
-        </w:rPr>
-        <w:t>ahesha R</w:t>
-      </w:r>
-      <w:r>
-        <w:rPr>
-          <w:b/>
-          <w:bCs/>
-          <w:sz w:val="28"/>
-          <w:szCs w:val="28"/>
-        </w:rPr>
-        <w:t xml:space="preserve"> </w:t>
-      </w:r>
-      <w:r>
-        <w:rPr>
-          <w:b/>
-          <w:bCs/>
-          <w:sz w:val="28"/>
-          <w:szCs w:val="28"/>
-        </w:rPr>
-        <w:t>(</w:t>
-      </w:r>
-      <w:r>
-        <w:rPr>
-          <w:b/>
-          <w:bCs/>
-          <w:sz w:val="28"/>
-          <w:szCs w:val="28"/>
-        </w:rPr>
-        <w:t>20171CSE0359</w:t>
-      </w:r>
-      <w:r>
-        <w:rPr>
-          <w:b/>
-          <w:bCs/>
-          <w:sz w:val="28"/>
-          <w:szCs w:val="28"/>
-        </w:rPr>
-        <w:t>)</w:t>
+          <w:sz w:val="28"/>
+        </w:rPr>
       </w:r>
     </w:p>
     <w:p>
@@ -4935,15 +4857,314 @@
       <w:pPr>
         <w:pStyle w:val="Normal"/>
         <w:spacing w:lineRule="auto" w:line="360"/>
-        <w:rPr>
-          <w:sz w:val="28"/>
-        </w:rPr>
-      </w:pPr>
-      <w:r>
-        <w:rPr>
-          <w:b/>
-          <w:sz w:val="36"/>
-          <w:szCs w:val="36"/>
+        <w:jc w:val="right"/>
+        <w:rPr>
+          <w:sz w:val="28"/>
+        </w:rPr>
+      </w:pPr>
+      <w:r>
+        <w:rPr>
+          <w:sz w:val="28"/>
+        </w:rPr>
+      </w:r>
+    </w:p>
+    <w:p>
+      <w:pPr>
+        <w:pStyle w:val="Normal"/>
+        <w:spacing w:lineRule="auto" w:line="360"/>
+        <w:jc w:val="right"/>
+        <w:rPr>
+          <w:sz w:val="28"/>
+        </w:rPr>
+      </w:pPr>
+      <w:r>
+        <w:rPr>
+          <w:sz w:val="28"/>
+        </w:rPr>
+      </w:r>
+    </w:p>
+    <w:p>
+      <w:pPr>
+        <w:pStyle w:val="Normal"/>
+        <w:spacing w:lineRule="auto" w:line="360"/>
+        <w:jc w:val="right"/>
+        <w:rPr>
+          <w:sz w:val="28"/>
+        </w:rPr>
+      </w:pPr>
+      <w:r>
+        <w:rPr>
+          <w:sz w:val="28"/>
+        </w:rPr>
+      </w:r>
+    </w:p>
+    <w:p>
+      <w:pPr>
+        <w:pStyle w:val="Normal"/>
+        <w:spacing w:lineRule="auto" w:line="360"/>
+        <w:jc w:val="right"/>
+        <w:rPr>
+          <w:sz w:val="28"/>
+        </w:rPr>
+      </w:pPr>
+      <w:r>
+        <w:rPr>
+          <w:sz w:val="28"/>
+        </w:rPr>
+      </w:r>
+    </w:p>
+    <w:p>
+      <w:pPr>
+        <w:pStyle w:val="Normal"/>
+        <w:spacing w:lineRule="auto" w:line="360"/>
+        <w:jc w:val="right"/>
+        <w:rPr>
+          <w:sz w:val="28"/>
+        </w:rPr>
+      </w:pPr>
+      <w:r>
+        <w:rPr>
+          <w:sz w:val="28"/>
+        </w:rPr>
+      </w:r>
+    </w:p>
+    <w:p>
+      <w:pPr>
+        <w:pStyle w:val="Normal"/>
+        <w:spacing w:lineRule="auto" w:line="360"/>
+        <w:jc w:val="right"/>
+        <w:rPr>
+          <w:sz w:val="28"/>
+        </w:rPr>
+      </w:pPr>
+      <w:r>
+        <w:rPr>
+          <w:sz w:val="28"/>
+        </w:rPr>
+      </w:r>
+    </w:p>
+    <w:p>
+      <w:pPr>
+        <w:pStyle w:val="Normal"/>
+        <w:spacing w:lineRule="auto" w:line="360"/>
+        <w:jc w:val="right"/>
+        <w:rPr>
+          <w:sz w:val="28"/>
+        </w:rPr>
+      </w:pPr>
+      <w:r>
+        <w:rPr>
+          <w:sz w:val="28"/>
+        </w:rPr>
+      </w:r>
+    </w:p>
+    <w:p>
+      <w:pPr>
+        <w:pStyle w:val="Normal"/>
+        <w:spacing w:lineRule="auto" w:line="360"/>
+        <w:jc w:val="right"/>
+        <w:rPr>
+          <w:sz w:val="28"/>
+        </w:rPr>
+      </w:pPr>
+      <w:r>
+        <w:rPr>
+          <w:sz w:val="28"/>
+        </w:rPr>
+      </w:r>
+    </w:p>
+    <w:p>
+      <w:pPr>
+        <w:pStyle w:val="Normal"/>
+        <w:spacing w:lineRule="auto" w:line="360"/>
+        <w:jc w:val="right"/>
+        <w:rPr>
+          <w:sz w:val="28"/>
+        </w:rPr>
+      </w:pPr>
+      <w:r>
+        <w:rPr>
+          <w:sz w:val="28"/>
+        </w:rPr>
+      </w:r>
+    </w:p>
+    <w:p>
+      <w:pPr>
+        <w:pStyle w:val="Normal"/>
+        <w:spacing w:lineRule="auto" w:line="360"/>
+        <w:jc w:val="right"/>
+        <w:rPr>
+          <w:sz w:val="28"/>
+        </w:rPr>
+      </w:pPr>
+      <w:r>
+        <w:rPr>
+          <w:sz w:val="28"/>
+        </w:rPr>
+      </w:r>
+    </w:p>
+    <w:p>
+      <w:pPr>
+        <w:pStyle w:val="Normal"/>
+        <w:spacing w:lineRule="auto" w:line="360"/>
+        <w:jc w:val="right"/>
+        <w:rPr>
+          <w:sz w:val="28"/>
+        </w:rPr>
+      </w:pPr>
+      <w:r>
+        <w:rPr>
+          <w:sz w:val="28"/>
+        </w:rPr>
+      </w:r>
+    </w:p>
+    <w:p>
+      <w:pPr>
+        <w:pStyle w:val="Normal"/>
+        <w:spacing w:lineRule="auto" w:line="360"/>
+        <w:jc w:val="right"/>
+        <w:rPr>
+          <w:sz w:val="28"/>
+        </w:rPr>
+      </w:pPr>
+      <w:r>
+        <w:rPr>
+          <w:sz w:val="28"/>
+        </w:rPr>
+      </w:r>
+    </w:p>
+    <w:p>
+      <w:pPr>
+        <w:pStyle w:val="Normal"/>
+        <w:spacing w:lineRule="auto" w:line="360"/>
+        <w:jc w:val="right"/>
+        <w:rPr>
+          <w:sz w:val="28"/>
+        </w:rPr>
+      </w:pPr>
+      <w:r>
+        <w:rPr>
+          <w:sz w:val="28"/>
+        </w:rPr>
+      </w:r>
+    </w:p>
+    <w:p>
+      <w:pPr>
+        <w:pStyle w:val="Normal"/>
+        <w:spacing w:lineRule="auto" w:line="360"/>
+        <w:jc w:val="right"/>
+        <w:rPr>
+          <w:sz w:val="28"/>
+        </w:rPr>
+      </w:pPr>
+      <w:r>
+        <w:rPr>
+          <w:sz w:val="28"/>
+        </w:rPr>
+      </w:r>
+    </w:p>
+    <w:p>
+      <w:pPr>
+        <w:pStyle w:val="Normal"/>
+        <w:spacing w:lineRule="auto" w:line="360"/>
+        <w:jc w:val="right"/>
+        <w:rPr>
+          <w:sz w:val="28"/>
+        </w:rPr>
+      </w:pPr>
+      <w:r>
+        <w:rPr>
+          <w:sz w:val="28"/>
+        </w:rPr>
+      </w:r>
+    </w:p>
+    <w:p>
+      <w:pPr>
+        <w:pStyle w:val="Normal"/>
+        <w:spacing w:lineRule="auto" w:line="360"/>
+        <w:jc w:val="right"/>
+        <w:rPr>
+          <w:sz w:val="28"/>
+        </w:rPr>
+      </w:pPr>
+      <w:r>
+        <w:rPr>
+          <w:sz w:val="28"/>
+        </w:rPr>
+      </w:r>
+    </w:p>
+    <w:p>
+      <w:pPr>
+        <w:pStyle w:val="Normal"/>
+        <w:spacing w:lineRule="auto" w:line="360"/>
+        <w:jc w:val="right"/>
+        <w:rPr>
+          <w:sz w:val="28"/>
+        </w:rPr>
+      </w:pPr>
+      <w:r>
+        <w:rPr>
+          <w:sz w:val="28"/>
+        </w:rPr>
+      </w:r>
+    </w:p>
+    <w:p>
+      <w:pPr>
+        <w:pStyle w:val="Normal"/>
+        <w:spacing w:lineRule="auto" w:line="360"/>
+        <w:jc w:val="right"/>
+        <w:rPr>
+          <w:sz w:val="28"/>
+        </w:rPr>
+      </w:pPr>
+      <w:r>
+        <w:rPr>
+          <w:sz w:val="28"/>
+        </w:rPr>
+      </w:r>
+    </w:p>
+    <w:p>
+      <w:pPr>
+        <w:pStyle w:val="Normal"/>
+        <w:spacing w:lineRule="auto" w:line="360"/>
+        <w:jc w:val="right"/>
+        <w:rPr>
+          <w:sz w:val="28"/>
+        </w:rPr>
+      </w:pPr>
+      <w:r>
+        <w:rPr>
+          <w:sz w:val="28"/>
+        </w:rPr>
+      </w:r>
+    </w:p>
+    <w:p>
+      <w:pPr>
+        <w:pStyle w:val="Normal"/>
+        <w:spacing w:lineRule="auto" w:line="360"/>
+        <w:jc w:val="right"/>
+        <w:rPr>
+          <w:sz w:val="28"/>
+        </w:rPr>
+      </w:pPr>
+      <w:r>
+        <w:rPr>
+          <w:sz w:val="28"/>
+        </w:rPr>
+      </w:r>
+    </w:p>
+    <w:p>
+      <w:pPr>
+        <w:pStyle w:val="Normal"/>
+        <w:spacing w:lineRule="auto" w:line="360"/>
+        <w:jc w:val="right"/>
+        <w:rPr>
+          <w:sz w:val="28"/>
+        </w:rPr>
+      </w:pPr>
+      <w:r>
+        <w:rPr>
+          <w:sz w:val="28"/>
         </w:rPr>
         <mc:AlternateContent>
           <mc:Choice Requires="wps">
@@ -4956,7 +5177,7 @@
                 <wp:positionV relativeFrom="paragraph">
                   <wp:posOffset>243840</wp:posOffset>
                 </wp:positionV>
-                <wp:extent cx="6158865" cy="1270"/>
+                <wp:extent cx="6159500" cy="1270"/>
                 <wp:effectExtent l="0" t="19050" r="33655" b="19050"/>
                 <wp:wrapNone/>
                 <wp:docPr id="2" name=" 42"/>
@@ -4967,7 +5188,7 @@
                       <wps:spPr>
                         <a:xfrm>
                           <a:off x="0" y="0"/>
-                          <a:ext cx="6158160" cy="0"/>
+                          <a:ext cx="6158880" cy="0"/>
                         </a:xfrm>
                         <a:prstGeom prst="line">
                           <a:avLst/>
@@ -4994,7 +5215,7 @@
           </mc:Choice>
           <mc:Fallback>
             <w:pict>
-              <v:line id="shape_0" from="1pt,19.2pt" to="485.85pt,19.2pt" ID=" 42" stroked="t" style="position:absolute" wp14:anchorId="5BE2EC10">
+              <v:line id="shape_0" from="1pt,19.2pt" to="485.9pt,19.2pt" ID=" 42" stroked="t" style="position:absolute" wp14:anchorId="5BE2EC10">
                 <v:stroke color="black" weight="57240" joinstyle="round" endcap="flat"/>
                 <v:fill o:detectmouseclick="t" on="false"/>
               </v:line>
@@ -5591,54 +5812,6 @@
       </w:pPr>
       <w:r>
         <w:rPr>
-          <w:sz w:val="28"/>
-        </w:rPr>
-      </w:r>
-    </w:p>
-    <w:p>
-      <w:pPr>
-        <w:pStyle w:val="Normal"/>
-        <w:spacing w:lineRule="auto" w:line="360"/>
-        <w:jc w:val="right"/>
-        <w:rPr>
-          <w:sz w:val="28"/>
-        </w:rPr>
-      </w:pPr>
-      <w:r>
-        <w:rPr>
-          <w:sz w:val="28"/>
-        </w:rPr>
-      </w:r>
-    </w:p>
-    <w:p>
-      <w:pPr>
-        <w:pStyle w:val="Normal"/>
-        <w:spacing w:lineRule="auto" w:line="360"/>
-        <w:jc w:val="right"/>
-        <w:rPr>
-          <w:sz w:val="28"/>
-        </w:rPr>
-      </w:pPr>
-      <w:r>
-        <w:rPr>
-          <w:sz w:val="28"/>
-        </w:rPr>
-      </w:r>
-    </w:p>
-    <w:p>
-      <w:pPr>
-        <w:pStyle w:val="Normal"/>
-        <w:spacing w:lineRule="auto" w:line="360"/>
-        <w:jc w:val="right"/>
-        <w:rPr>
-          <w:b/>
-          <w:b/>
-          <w:sz w:val="36"/>
-          <w:szCs w:val="36"/>
-        </w:rPr>
-      </w:pPr>
-      <w:r>
-        <w:rPr>
           <w:b/>
           <w:sz w:val="36"/>
           <w:szCs w:val="36"/>
@@ -5649,12 +5822,12 @@
               <wp:anchor behindDoc="0" distT="0" distB="0" distL="0" distR="0" simplePos="0" locked="0" layoutInCell="1" allowOverlap="1" relativeHeight="2" wp14:anchorId="163DC00B">
                 <wp:simplePos x="0" y="0"/>
                 <wp:positionH relativeFrom="column">
-                  <wp:posOffset>-635</wp:posOffset>
+                  <wp:posOffset>0</wp:posOffset>
                 </wp:positionH>
                 <wp:positionV relativeFrom="paragraph">
                   <wp:posOffset>278130</wp:posOffset>
                 </wp:positionV>
-                <wp:extent cx="6158865" cy="1270"/>
+                <wp:extent cx="6159500" cy="1270"/>
                 <wp:effectExtent l="0" t="19050" r="33655" b="19050"/>
                 <wp:wrapNone/>
                 <wp:docPr id="3" name=" 41"/>
@@ -5665,7 +5838,7 @@
                       <wps:spPr>
                         <a:xfrm>
                           <a:off x="0" y="0"/>
-                          <a:ext cx="6158160" cy="0"/>
+                          <a:ext cx="6158880" cy="0"/>
                         </a:xfrm>
                         <a:prstGeom prst="line">
                           <a:avLst/>
@@ -5692,7 +5865,7 @@
           </mc:Choice>
           <mc:Fallback>
             <w:pict>
-              <v:line id="shape_0" from="-0.05pt,21.9pt" to="484.8pt,21.9pt" ID=" 41" stroked="t" style="position:absolute" wp14:anchorId="163DC00B">
+              <v:line id="shape_0" from="0pt,21.9pt" to="484.9pt,21.9pt" ID=" 41" stroked="t" style="position:absolute" wp14:anchorId="163DC00B">
                 <v:stroke color="black" weight="57240" joinstyle="round" endcap="flat"/>
                 <v:fill o:detectmouseclick="t" on="false"/>
               </v:line>
@@ -6161,156 +6334,6 @@
     <w:p>
       <w:pPr>
         <w:pStyle w:val="Normal"/>
-        <w:spacing w:lineRule="auto" w:line="360"/>
-        <w:jc w:val="right"/>
-        <w:rPr>
-          <w:sz w:val="28"/>
-        </w:rPr>
-      </w:pPr>
-      <w:r>
-        <w:rPr>
-          <w:sz w:val="28"/>
-        </w:rPr>
-      </w:r>
-    </w:p>
-    <w:p>
-      <w:pPr>
-        <w:pStyle w:val="Normal"/>
-        <w:spacing w:lineRule="auto" w:line="360"/>
-        <w:jc w:val="right"/>
-        <w:rPr>
-          <w:sz w:val="28"/>
-        </w:rPr>
-      </w:pPr>
-      <w:r>
-        <w:rPr>
-          <w:sz w:val="28"/>
-        </w:rPr>
-      </w:r>
-    </w:p>
-    <w:p>
-      <w:pPr>
-        <w:pStyle w:val="Normal"/>
-        <w:spacing w:lineRule="auto" w:line="360"/>
-        <w:jc w:val="right"/>
-        <w:rPr>
-          <w:sz w:val="28"/>
-        </w:rPr>
-      </w:pPr>
-      <w:r>
-        <w:rPr>
-          <w:sz w:val="28"/>
-        </w:rPr>
-      </w:r>
-    </w:p>
-    <w:p>
-      <w:pPr>
-        <w:pStyle w:val="Normal"/>
-        <w:spacing w:lineRule="auto" w:line="360"/>
-        <w:jc w:val="right"/>
-        <w:rPr>
-          <w:sz w:val="28"/>
-        </w:rPr>
-      </w:pPr>
-      <w:r>
-        <w:rPr>
-          <w:sz w:val="28"/>
-        </w:rPr>
-      </w:r>
-    </w:p>
-    <w:p>
-      <w:pPr>
-        <w:pStyle w:val="Normal"/>
-        <w:spacing w:lineRule="auto" w:line="360"/>
-        <w:jc w:val="right"/>
-        <w:rPr>
-          <w:sz w:val="28"/>
-        </w:rPr>
-      </w:pPr>
-      <w:r>
-        <w:rPr>
-          <w:sz w:val="28"/>
-        </w:rPr>
-      </w:r>
-    </w:p>
-    <w:p>
-      <w:pPr>
-        <w:pStyle w:val="Normal"/>
-        <w:spacing w:lineRule="auto" w:line="360"/>
-        <w:jc w:val="right"/>
-        <w:rPr>
-          <w:sz w:val="28"/>
-        </w:rPr>
-      </w:pPr>
-      <w:r>
-        <w:rPr>
-          <w:sz w:val="28"/>
-        </w:rPr>
-      </w:r>
-    </w:p>
-    <w:p>
-      <w:pPr>
-        <w:pStyle w:val="Normal"/>
-        <w:spacing w:lineRule="auto" w:line="360"/>
-        <w:jc w:val="right"/>
-        <w:rPr>
-          <w:sz w:val="28"/>
-        </w:rPr>
-      </w:pPr>
-      <w:r>
-        <w:rPr>
-          <w:sz w:val="28"/>
-        </w:rPr>
-      </w:r>
-    </w:p>
-    <w:p>
-      <w:pPr>
-        <w:pStyle w:val="Normal"/>
-        <w:spacing w:lineRule="auto" w:line="360"/>
-        <w:jc w:val="right"/>
-        <w:rPr>
-          <w:sz w:val="28"/>
-        </w:rPr>
-      </w:pPr>
-      <w:r>
-        <w:rPr>
-          <w:sz w:val="28"/>
-        </w:rPr>
-      </w:r>
-    </w:p>
-    <w:p>
-      <w:pPr>
-        <w:pStyle w:val="Normal"/>
-        <w:spacing w:lineRule="auto" w:line="360"/>
-        <w:jc w:val="right"/>
-        <w:rPr>
-          <w:sz w:val="28"/>
-        </w:rPr>
-      </w:pPr>
-      <w:r>
-        <w:rPr>
-          <w:sz w:val="28"/>
-        </w:rPr>
-      </w:r>
-    </w:p>
-    <w:p>
-      <w:pPr>
-        <w:pStyle w:val="Normal"/>
-        <w:spacing w:lineRule="auto" w:line="360"/>
-        <w:jc w:val="right"/>
-        <w:rPr>
-          <w:sz w:val="28"/>
-        </w:rPr>
-      </w:pPr>
-      <w:r>
-        <w:rPr>
-          <w:sz w:val="28"/>
-        </w:rPr>
-      </w:r>
-    </w:p>
-    <w:p>
-      <w:pPr>
-        <w:pStyle w:val="Normal"/>
         <w:tabs>
           <w:tab w:val="clear" w:pos="720"/>
           <w:tab w:val="left" w:pos="975" w:leader="none"/>
@@ -6325,9 +6348,11 @@
       </w:r>
     </w:p>
     <w:sectPr>
+      <w:headerReference w:type="default" r:id="rId3"/>
+      <w:footerReference w:type="default" r:id="rId4"/>
       <w:type w:val="nextPage"/>
       <w:pgSz w:w="12240" w:h="15840"/>
-      <w:pgMar w:left="1640" w:right="1680" w:header="0" w:top="680" w:footer="0" w:bottom="280" w:gutter="0"/>
+      <w:pgMar w:left="1640" w:right="1680" w:header="680" w:top="1216" w:footer="280" w:bottom="931" w:gutter="0"/>
       <w:pgNumType w:fmt="decimal"/>
       <w:formProt w:val="false"/>
       <w:textDirection w:val="lrTb"/>
@@ -6335,6 +6360,508 @@
     </w:sectPr>
   </w:body>
 </w:document>
+</file>
+
+<file path=word/footer1.xml><?xml version="1.0" encoding="utf-8"?>
+<w:ftr xmlns:o="urn:schemas-microsoft-com:office:office" xmlns:r="http://schemas.openxmlformats.org/officeDocument/2006/relationships" xmlns:v="urn:schemas-microsoft-com:vml" xmlns:w="http://schemas.openxmlformats.org/wordprocessingml/2006/main" xmlns:w10="urn:schemas-microsoft-com:office:word" xmlns:wp="http://schemas.openxmlformats.org/drawingml/2006/wordprocessingDrawing" xmlns:wps="http://schemas.microsoft.com/office/word/2010/wordprocessingShape" xmlns:wpg="http://schemas.microsoft.com/office/word/2010/wordprocessingGroup" xmlns:mc="http://schemas.openxmlformats.org/markup-compatibility/2006" xmlns:wp14="http://schemas.microsoft.com/office/word/2010/wordprocessingDrawing" xmlns:w14="http://schemas.microsoft.com/office/word/2010/wordml" mc:Ignorable="w14 wp14">
+  <w:p>
+    <w:pPr>
+      <w:pStyle w:val="Footer"/>
+      <w:jc w:val="center"/>
+      <w:rPr>
+        <w:b/>
+        <w:b/>
+        <w:bCs/>
+        <w:sz w:val="32"/>
+        <w:szCs w:val="32"/>
+      </w:rPr>
+    </w:pPr>
+    <w:r>
+      <w:rPr>
+        <w:b/>
+        <w:bCs/>
+        <w:sz w:val="32"/>
+        <w:szCs w:val="32"/>
+      </w:rPr>
+      <w:fldChar w:fldCharType="begin"/>
+    </w:r>
+    <w:r>
+      <w:rPr>
+        <w:sz w:val="32"/>
+        <w:b/>
+        <w:szCs w:val="32"/>
+        <w:bCs/>
+      </w:rPr>
+      <w:instrText> PAGE </w:instrText>
+    </w:r>
+    <w:r>
+      <w:rPr>
+        <w:sz w:val="32"/>
+        <w:b/>
+        <w:szCs w:val="32"/>
+        <w:bCs/>
+      </w:rPr>
+      <w:fldChar w:fldCharType="separate"/>
+    </w:r>
+    <w:r>
+      <w:rPr>
+        <w:sz w:val="32"/>
+        <w:b/>
+        <w:szCs w:val="32"/>
+        <w:bCs/>
+      </w:rPr>
+      <w:t>12</w:t>
+    </w:r>
+    <w:r>
+      <w:rPr>
+        <w:sz w:val="32"/>
+        <w:b/>
+        <w:szCs w:val="32"/>
+        <w:bCs/>
+      </w:rPr>
+      <w:fldChar w:fldCharType="end"/>
+    </w:r>
+  </w:p>
+</w:ftr>
+</file>
+
+<file path=word/header1.xml><?xml version="1.0" encoding="utf-8"?>
+<w:hdr xmlns:o="urn:schemas-microsoft-com:office:office" xmlns:r="http://schemas.openxmlformats.org/officeDocument/2006/relationships" xmlns:v="urn:schemas-microsoft-com:vml" xmlns:w="http://schemas.openxmlformats.org/wordprocessingml/2006/main" xmlns:w10="urn:schemas-microsoft-com:office:word" xmlns:wp="http://schemas.openxmlformats.org/drawingml/2006/wordprocessingDrawing" xmlns:wps="http://schemas.microsoft.com/office/word/2010/wordprocessingShape" xmlns:wpg="http://schemas.microsoft.com/office/word/2010/wordprocessingGroup" xmlns:mc="http://schemas.openxmlformats.org/markup-compatibility/2006" xmlns:wp14="http://schemas.microsoft.com/office/word/2010/wordprocessingDrawing" xmlns:w14="http://schemas.microsoft.com/office/word/2010/wordml" mc:Ignorable="w14 wp14">
+  <w:p>
+    <w:pPr>
+      <w:pStyle w:val="Header"/>
+      <w:rPr/>
+    </w:pPr>
+    <w:r>
+      <w:rPr/>
+    </w:r>
+  </w:p>
+</w:hdr>
+</file>
+
+<file path=word/numbering.xml><?xml version="1.0" encoding="utf-8"?>
+<w:numbering xmlns:w="http://schemas.openxmlformats.org/wordprocessingml/2006/main" xmlns:o="urn:schemas-microsoft-com:office:office" xmlns:r="http://schemas.openxmlformats.org/officeDocument/2006/relationships" xmlns:v="urn:schemas-microsoft-com:vml">
+  <w:abstractNum w:abstractNumId="1">
+    <w:lvl w:ilvl="0">
+      <w:start w:val="1"/>
+      <w:numFmt w:val="decimal"/>
+      <w:lvlText w:val="%1."/>
+      <w:lvlJc w:val="left"/>
+      <w:pPr>
+        <w:tabs>
+          <w:tab w:val="num" w:pos="1440"/>
+        </w:tabs>
+        <w:ind w:left="1440" w:hanging="360"/>
+      </w:pPr>
+      <w:rPr>
+        <w:sz w:val="32"/>
+        <w:b w:val="false"/>
+        <w:szCs w:val="32"/>
+        <w:bCs w:val="false"/>
+        <w:rFonts w:ascii="Times New Roman" w:hAnsi="Times New Roman"/>
+      </w:rPr>
+    </w:lvl>
+    <w:lvl w:ilvl="1">
+      <w:start w:val="1"/>
+      <w:numFmt w:val="decimal"/>
+      <w:lvlText w:val="%2."/>
+      <w:lvlJc w:val="left"/>
+      <w:pPr>
+        <w:tabs>
+          <w:tab w:val="num" w:pos="1800"/>
+        </w:tabs>
+        <w:ind w:left="1800" w:hanging="360"/>
+      </w:pPr>
+      <w:rPr>
+        <w:sz w:val="32"/>
+        <w:b w:val="false"/>
+        <w:szCs w:val="32"/>
+        <w:bCs w:val="false"/>
+        <w:rFonts w:ascii="Times New Roman" w:hAnsi="Times New Roman"/>
+      </w:rPr>
+    </w:lvl>
+    <w:lvl w:ilvl="2">
+      <w:start w:val="1"/>
+      <w:numFmt w:val="decimal"/>
+      <w:lvlText w:val="%3."/>
+      <w:lvlJc w:val="left"/>
+      <w:pPr>
+        <w:tabs>
+          <w:tab w:val="num" w:pos="2160"/>
+        </w:tabs>
+        <w:ind w:left="2160" w:hanging="360"/>
+      </w:pPr>
+      <w:rPr>
+        <w:sz w:val="32"/>
+        <w:b w:val="false"/>
+        <w:szCs w:val="32"/>
+        <w:bCs w:val="false"/>
+        <w:rFonts w:ascii="Times New Roman" w:hAnsi="Times New Roman"/>
+      </w:rPr>
+    </w:lvl>
+    <w:lvl w:ilvl="3">
+      <w:start w:val="1"/>
+      <w:numFmt w:val="decimal"/>
+      <w:lvlText w:val="%4."/>
+      <w:lvlJc w:val="left"/>
+      <w:pPr>
+        <w:tabs>
+          <w:tab w:val="num" w:pos="2520"/>
+        </w:tabs>
+        <w:ind w:left="2520" w:hanging="360"/>
+      </w:pPr>
+      <w:rPr>
+        <w:sz w:val="32"/>
+        <w:b w:val="false"/>
+        <w:szCs w:val="32"/>
+        <w:bCs w:val="false"/>
+        <w:rFonts w:ascii="Times New Roman" w:hAnsi="Times New Roman"/>
+      </w:rPr>
+    </w:lvl>
+    <w:lvl w:ilvl="4">
+      <w:start w:val="1"/>
+      <w:numFmt w:val="decimal"/>
+      <w:lvlText w:val="%5."/>
+      <w:lvlJc w:val="left"/>
+      <w:pPr>
+        <w:tabs>
+          <w:tab w:val="num" w:pos="2880"/>
+        </w:tabs>
+        <w:ind w:left="2880" w:hanging="360"/>
+      </w:pPr>
+      <w:rPr>
+        <w:sz w:val="32"/>
+        <w:b w:val="false"/>
+        <w:szCs w:val="32"/>
+        <w:bCs w:val="false"/>
+        <w:rFonts w:ascii="Times New Roman" w:hAnsi="Times New Roman"/>
+      </w:rPr>
+    </w:lvl>
+    <w:lvl w:ilvl="5">
+      <w:start w:val="1"/>
+      <w:numFmt w:val="decimal"/>
+      <w:lvlText w:val="%6."/>
+      <w:lvlJc w:val="left"/>
+      <w:pPr>
+        <w:tabs>
+          <w:tab w:val="num" w:pos="3240"/>
+        </w:tabs>
+        <w:ind w:left="3240" w:hanging="360"/>
+      </w:pPr>
+      <w:rPr>
+        <w:sz w:val="32"/>
+        <w:b w:val="false"/>
+        <w:szCs w:val="32"/>
+        <w:bCs w:val="false"/>
+        <w:rFonts w:ascii="Times New Roman" w:hAnsi="Times New Roman"/>
+      </w:rPr>
+    </w:lvl>
+    <w:lvl w:ilvl="6">
+      <w:start w:val="1"/>
+      <w:numFmt w:val="decimal"/>
+      <w:lvlText w:val="%7."/>
+      <w:lvlJc w:val="left"/>
+      <w:pPr>
+        <w:tabs>
+          <w:tab w:val="num" w:pos="3600"/>
+        </w:tabs>
+        <w:ind w:left="3600" w:hanging="360"/>
+      </w:pPr>
+      <w:rPr>
+        <w:sz w:val="32"/>
+        <w:b w:val="false"/>
+        <w:szCs w:val="32"/>
+        <w:bCs w:val="false"/>
+        <w:rFonts w:ascii="Times New Roman" w:hAnsi="Times New Roman"/>
+      </w:rPr>
+    </w:lvl>
+    <w:lvl w:ilvl="7">
+      <w:start w:val="1"/>
+      <w:numFmt w:val="decimal"/>
+      <w:lvlText w:val="%8."/>
+      <w:lvlJc w:val="left"/>
+      <w:pPr>
+        <w:tabs>
+          <w:tab w:val="num" w:pos="3960"/>
+        </w:tabs>
+        <w:ind w:left="3960" w:hanging="360"/>
+      </w:pPr>
+      <w:rPr>
+        <w:sz w:val="32"/>
+        <w:b w:val="false"/>
+        <w:szCs w:val="32"/>
+        <w:bCs w:val="false"/>
+        <w:rFonts w:ascii="Times New Roman" w:hAnsi="Times New Roman"/>
+      </w:rPr>
+    </w:lvl>
+    <w:lvl w:ilvl="8">
+      <w:start w:val="1"/>
+      <w:numFmt w:val="decimal"/>
+      <w:lvlText w:val="%9."/>
+      <w:lvlJc w:val="left"/>
+      <w:pPr>
+        <w:tabs>
+          <w:tab w:val="num" w:pos="4320"/>
+        </w:tabs>
+        <w:ind w:left="4320" w:hanging="360"/>
+      </w:pPr>
+      <w:rPr>
+        <w:sz w:val="32"/>
+        <w:b w:val="false"/>
+        <w:szCs w:val="32"/>
+        <w:bCs w:val="false"/>
+        <w:rFonts w:ascii="Times New Roman" w:hAnsi="Times New Roman"/>
+      </w:rPr>
+    </w:lvl>
+  </w:abstractNum>
+  <w:abstractNum w:abstractNumId="2">
+    <w:lvl w:ilvl="0">
+      <w:start w:val="1"/>
+      <w:numFmt w:val="bullet"/>
+      <w:lvlText w:val=""/>
+      <w:lvlJc w:val="left"/>
+      <w:pPr>
+        <w:tabs>
+          <w:tab w:val="num" w:pos="720"/>
+        </w:tabs>
+        <w:ind w:left="720" w:hanging="360"/>
+      </w:pPr>
+      <w:rPr>
+        <w:rFonts w:ascii="Symbol" w:hAnsi="Symbol" w:cs="Symbol" w:hint="default"/>
+        <w:rFonts w:cs="OpenSymbol"/>
+      </w:rPr>
+    </w:lvl>
+    <w:lvl w:ilvl="1">
+      <w:start w:val="1"/>
+      <w:numFmt w:val="bullet"/>
+      <w:lvlText w:val="◦"/>
+      <w:lvlJc w:val="left"/>
+      <w:pPr>
+        <w:tabs>
+          <w:tab w:val="num" w:pos="1080"/>
+        </w:tabs>
+        <w:ind w:left="1080" w:hanging="360"/>
+      </w:pPr>
+      <w:rPr>
+        <w:rFonts w:ascii="OpenSymbol" w:hAnsi="OpenSymbol" w:cs="OpenSymbol" w:hint="default"/>
+        <w:rFonts w:cs="OpenSymbol"/>
+      </w:rPr>
+    </w:lvl>
+    <w:lvl w:ilvl="2">
+      <w:start w:val="1"/>
+      <w:numFmt w:val="bullet"/>
+      <w:lvlText w:val="▪"/>
+      <w:lvlJc w:val="left"/>
+      <w:pPr>
+        <w:tabs>
+          <w:tab w:val="num" w:pos="1440"/>
+        </w:tabs>
+        <w:ind w:left="1440" w:hanging="360"/>
+      </w:pPr>
+      <w:rPr>
+        <w:rFonts w:ascii="OpenSymbol" w:hAnsi="OpenSymbol" w:cs="OpenSymbol" w:hint="default"/>
+        <w:rFonts w:cs="OpenSymbol"/>
+      </w:rPr>
+    </w:lvl>
+    <w:lvl w:ilvl="3">
+      <w:start w:val="1"/>
+      <w:numFmt w:val="bullet"/>
+      <w:lvlText w:val=""/>
+      <w:lvlJc w:val="left"/>
+      <w:pPr>
+        <w:tabs>
+          <w:tab w:val="num" w:pos="1800"/>
+        </w:tabs>
+        <w:ind w:left="1800" w:hanging="360"/>
+      </w:pPr>
+      <w:rPr>
+        <w:rFonts w:ascii="Symbol" w:hAnsi="Symbol" w:cs="Symbol" w:hint="default"/>
+        <w:rFonts w:cs="OpenSymbol"/>
+      </w:rPr>
+    </w:lvl>
+    <w:lvl w:ilvl="4">
+      <w:start w:val="1"/>
+      <w:numFmt w:val="bullet"/>
+      <w:lvlText w:val="◦"/>
+      <w:lvlJc w:val="left"/>
+      <w:pPr>
+        <w:tabs>
+          <w:tab w:val="num" w:pos="2160"/>
+        </w:tabs>
+        <w:ind w:left="2160" w:hanging="360"/>
+      </w:pPr>
+      <w:rPr>
+        <w:rFonts w:ascii="OpenSymbol" w:hAnsi="OpenSymbol" w:cs="OpenSymbol" w:hint="default"/>
+        <w:rFonts w:cs="OpenSymbol"/>
+      </w:rPr>
+    </w:lvl>
+    <w:lvl w:ilvl="5">
+      <w:start w:val="1"/>
+      <w:numFmt w:val="bullet"/>
+      <w:lvlText w:val="▪"/>
+      <w:lvlJc w:val="left"/>
+      <w:pPr>
+        <w:tabs>
+          <w:tab w:val="num" w:pos="2520"/>
+        </w:tabs>
+        <w:ind w:left="2520" w:hanging="360"/>
+      </w:pPr>
+      <w:rPr>
+        <w:rFonts w:ascii="OpenSymbol" w:hAnsi="OpenSymbol" w:cs="OpenSymbol" w:hint="default"/>
+        <w:rFonts w:cs="OpenSymbol"/>
+      </w:rPr>
+    </w:lvl>
+    <w:lvl w:ilvl="6">
+      <w:start w:val="1"/>
+      <w:numFmt w:val="bullet"/>
+      <w:lvlText w:val=""/>
+      <w:lvlJc w:val="left"/>
+      <w:pPr>
+        <w:tabs>
+          <w:tab w:val="num" w:pos="2880"/>
+        </w:tabs>
+        <w:ind w:left="2880" w:hanging="360"/>
+      </w:pPr>
+      <w:rPr>
+        <w:rFonts w:ascii="Symbol" w:hAnsi="Symbol" w:cs="Symbol" w:hint="default"/>
+        <w:rFonts w:cs="OpenSymbol"/>
+      </w:rPr>
+    </w:lvl>
+    <w:lvl w:ilvl="7">
+      <w:start w:val="1"/>
+      <w:numFmt w:val="bullet"/>
+      <w:lvlText w:val="◦"/>
+      <w:lvlJc w:val="left"/>
+      <w:pPr>
+        <w:tabs>
+          <w:tab w:val="num" w:pos="3240"/>
+        </w:tabs>
+        <w:ind w:left="3240" w:hanging="360"/>
+      </w:pPr>
+      <w:rPr>
+        <w:rFonts w:ascii="OpenSymbol" w:hAnsi="OpenSymbol" w:cs="OpenSymbol" w:hint="default"/>
+        <w:rFonts w:cs="OpenSymbol"/>
+      </w:rPr>
+    </w:lvl>
+    <w:lvl w:ilvl="8">
+      <w:start w:val="1"/>
+      <w:numFmt w:val="bullet"/>
+      <w:lvlText w:val="▪"/>
+      <w:lvlJc w:val="left"/>
+      <w:pPr>
+        <w:tabs>
+          <w:tab w:val="num" w:pos="3600"/>
+        </w:tabs>
+        <w:ind w:left="3600" w:hanging="360"/>
+      </w:pPr>
+      <w:rPr>
+        <w:rFonts w:ascii="OpenSymbol" w:hAnsi="OpenSymbol" w:cs="OpenSymbol" w:hint="default"/>
+        <w:rFonts w:cs="OpenSymbol"/>
+      </w:rPr>
+    </w:lvl>
+  </w:abstractNum>
+  <w:abstractNum w:abstractNumId="3">
+    <w:lvl w:ilvl="0">
+      <w:start w:val="1"/>
+      <w:numFmt w:val="none"/>
+      <w:suff w:val="nothing"/>
+      <w:lvlText w:val=""/>
+      <w:lvlJc w:val="left"/>
+      <w:pPr>
+        <w:ind w:left="0" w:hanging="0"/>
+      </w:pPr>
+    </w:lvl>
+    <w:lvl w:ilvl="1">
+      <w:start w:val="1"/>
+      <w:numFmt w:val="none"/>
+      <w:suff w:val="nothing"/>
+      <w:lvlText w:val=""/>
+      <w:lvlJc w:val="left"/>
+      <w:pPr>
+        <w:ind w:left="0" w:hanging="0"/>
+      </w:pPr>
+    </w:lvl>
+    <w:lvl w:ilvl="2">
+      <w:start w:val="1"/>
+      <w:numFmt w:val="none"/>
+      <w:suff w:val="nothing"/>
+      <w:lvlText w:val=""/>
+      <w:lvlJc w:val="left"/>
+      <w:pPr>
+        <w:ind w:left="0" w:hanging="0"/>
+      </w:pPr>
+    </w:lvl>
+    <w:lvl w:ilvl="3">
+      <w:start w:val="1"/>
+      <w:numFmt w:val="none"/>
+      <w:suff w:val="nothing"/>
+      <w:lvlText w:val=""/>
+      <w:lvlJc w:val="left"/>
+      <w:pPr>
+        <w:ind w:left="0" w:hanging="0"/>
+      </w:pPr>
+    </w:lvl>
+    <w:lvl w:ilvl="4">
+      <w:start w:val="1"/>
+      <w:numFmt w:val="none"/>
+      <w:suff w:val="nothing"/>
+      <w:lvlText w:val=""/>
+      <w:lvlJc w:val="left"/>
+      <w:pPr>
+        <w:ind w:left="0" w:hanging="0"/>
+      </w:pPr>
+    </w:lvl>
+    <w:lvl w:ilvl="5">
+      <w:start w:val="1"/>
+      <w:numFmt w:val="none"/>
+      <w:suff w:val="nothing"/>
+      <w:lvlText w:val=""/>
+      <w:lvlJc w:val="left"/>
+      <w:pPr>
+        <w:ind w:left="0" w:hanging="0"/>
+      </w:pPr>
+    </w:lvl>
+    <w:lvl w:ilvl="6">
+      <w:start w:val="1"/>
+      <w:numFmt w:val="none"/>
+      <w:suff w:val="nothing"/>
+      <w:lvlText w:val=""/>
+      <w:lvlJc w:val="left"/>
+      <w:pPr>
+        <w:ind w:left="0" w:hanging="0"/>
+      </w:pPr>
+    </w:lvl>
+    <w:lvl w:ilvl="7">
+      <w:start w:val="1"/>
+      <w:numFmt w:val="none"/>
+      <w:suff w:val="nothing"/>
+      <w:lvlText w:val=""/>
+      <w:lvlJc w:val="left"/>
+      <w:pPr>
+        <w:ind w:left="0" w:hanging="0"/>
+      </w:pPr>
+    </w:lvl>
+    <w:lvl w:ilvl="8">
+      <w:start w:val="1"/>
+      <w:numFmt w:val="none"/>
+      <w:suff w:val="nothing"/>
+      <w:lvlText w:val=""/>
+      <w:lvlJc w:val="left"/>
+      <w:pPr>
+        <w:ind w:left="0" w:hanging="0"/>
+      </w:pPr>
+    </w:lvl>
+  </w:abstractNum>
+  <w:num w:numId="1">
+    <w:abstractNumId w:val="1"/>
+  </w:num>
+  <w:num w:numId="2">
+    <w:abstractNumId w:val="2"/>
+  </w:num>
+  <w:num w:numId="3">
+    <w:abstractNumId w:val="3"/>
+  </w:num>
+</w:numbering>
 </file>
 
 <file path=word/styles.xml><?xml version="1.0" encoding="utf-8"?>
@@ -6842,6 +7369,24 @@
       <w:color w:val="243F60" w:themeColor="accent1" w:themeShade="7f"/>
     </w:rPr>
   </w:style>
+  <w:style w:type="character" w:styleId="NumberingSymbols">
+    <w:name w:val="Numbering Symbols"/>
+    <w:qFormat/>
+    <w:rPr>
+      <w:rFonts w:ascii="Times New Roman" w:hAnsi="Times New Roman"/>
+      <w:b w:val="false"/>
+      <w:bCs w:val="false"/>
+      <w:sz w:val="32"/>
+      <w:szCs w:val="32"/>
+    </w:rPr>
+  </w:style>
+  <w:style w:type="character" w:styleId="Bullets">
+    <w:name w:val="Bullets"/>
+    <w:qFormat/>
+    <w:rPr>
+      <w:rFonts w:ascii="OpenSymbol" w:hAnsi="OpenSymbol" w:eastAsia="OpenSymbol" w:cs="OpenSymbol"/>
+    </w:rPr>
+  </w:style>
   <w:style w:type="paragraph" w:styleId="Heading">
     <w:name w:val="Heading"/>
     <w:basedOn w:val="Normal"/>
@@ -6938,6 +7483,36 @@
       <w:szCs w:val="24"/>
       <w:lang w:val="en-IN"/>
     </w:rPr>
+  </w:style>
+  <w:style w:type="paragraph" w:styleId="HeaderandFooter">
+    <w:name w:val="Header and Footer"/>
+    <w:basedOn w:val="Normal"/>
+    <w:qFormat/>
+    <w:pPr>
+      <w:suppressLineNumbers/>
+      <w:tabs>
+        <w:tab w:val="clear" w:pos="720"/>
+        <w:tab w:val="center" w:pos="4460" w:leader="none"/>
+        <w:tab w:val="right" w:pos="8920" w:leader="none"/>
+      </w:tabs>
+    </w:pPr>
+    <w:rPr/>
+  </w:style>
+  <w:style w:type="paragraph" w:styleId="Footer">
+    <w:name w:val="Footer"/>
+    <w:basedOn w:val="HeaderandFooter"/>
+    <w:pPr>
+      <w:suppressLineNumbers/>
+    </w:pPr>
+    <w:rPr/>
+  </w:style>
+  <w:style w:type="paragraph" w:styleId="Header">
+    <w:name w:val="Header"/>
+    <w:basedOn w:val="HeaderandFooter"/>
+    <w:pPr>
+      <w:suppressLineNumbers/>
+    </w:pPr>
+    <w:rPr/>
   </w:style>
   <w:style w:type="numbering" w:styleId="NoList" w:default="1">
     <w:name w:val="No List"/>

</xml_diff>